<commit_message>
updated report and wrote task 1 section
</commit_message>
<xml_diff>
--- a/Report.docx
+++ b/Report.docx
@@ -6,6 +6,2434 @@
       <w:pPr>
         <w:pStyle w:val="NormalWeb"/>
         <w:spacing w:before="0" w:beforeAutospacing="0" w:after="0" w:afterAutospacing="0"/>
+        <w:jc w:val="center"/>
+        <w:rPr>
+          <w:b/>
+          <w:bCs/>
+          <w:sz w:val="28"/>
+          <w:szCs w:val="28"/>
+        </w:rPr>
+      </w:pPr>
+      <w:r>
+        <w:rPr>
+          <w:b/>
+          <w:bCs/>
+          <w:sz w:val="28"/>
+          <w:szCs w:val="28"/>
+        </w:rPr>
+        <w:t>Task1 – Pre-processing</w:t>
+      </w:r>
+    </w:p>
+    <w:p>
+      <w:pPr>
+        <w:pStyle w:val="NormalWeb"/>
+        <w:spacing w:before="0" w:beforeAutospacing="0" w:after="0" w:afterAutospacing="0"/>
+        <w:rPr>
+          <w:b/>
+          <w:bCs/>
+          <w:sz w:val="28"/>
+          <w:szCs w:val="28"/>
+        </w:rPr>
+      </w:pPr>
+    </w:p>
+    <w:p>
+      <w:pPr>
+        <w:pStyle w:val="NormalWeb"/>
+        <w:spacing w:before="0" w:beforeAutospacing="0" w:after="0" w:afterAutospacing="0"/>
+        <w:rPr>
+          <w:b/>
+          <w:bCs/>
+        </w:rPr>
+      </w:pPr>
+      <w:r>
+        <w:rPr>
+          <w:b/>
+          <w:bCs/>
+        </w:rPr>
+        <w:t>Task 1.1</w:t>
+      </w:r>
+      <w:r>
+        <w:rPr>
+          <w:b/>
+          <w:bCs/>
+        </w:rPr>
+        <w:t xml:space="preserve"> Load input image</w:t>
+      </w:r>
+    </w:p>
+    <w:p>
+      <w:pPr>
+        <w:pStyle w:val="NormalWeb"/>
+        <w:spacing w:before="0" w:beforeAutospacing="0" w:after="0" w:afterAutospacing="0"/>
+        <w:rPr>
+          <w:sz w:val="22"/>
+          <w:szCs w:val="22"/>
+        </w:rPr>
+      </w:pPr>
+      <w:r>
+        <w:rPr>
+          <w:sz w:val="22"/>
+          <w:szCs w:val="22"/>
+        </w:rPr>
+        <w:t>For this task we can simply load our desired image</w:t>
+      </w:r>
+      <w:r>
+        <w:rPr>
+          <w:sz w:val="22"/>
+          <w:szCs w:val="22"/>
+        </w:rPr>
+        <w:t xml:space="preserve"> from our </w:t>
+      </w:r>
+      <w:r>
+        <w:rPr>
+          <w:sz w:val="22"/>
+          <w:szCs w:val="22"/>
+        </w:rPr>
+        <w:t>image folder utilizing the “</w:t>
+      </w:r>
+      <w:proofErr w:type="spellStart"/>
+      <w:r>
+        <w:rPr>
+          <w:sz w:val="22"/>
+          <w:szCs w:val="22"/>
+        </w:rPr>
+        <w:t>imread</w:t>
+      </w:r>
+      <w:proofErr w:type="spellEnd"/>
+      <w:r>
+        <w:rPr>
+          <w:sz w:val="22"/>
+          <w:szCs w:val="22"/>
+        </w:rPr>
+        <w:t>()</w:t>
+      </w:r>
+      <w:r>
+        <w:rPr>
+          <w:sz w:val="22"/>
+          <w:szCs w:val="22"/>
+        </w:rPr>
+        <w:t>” function</w:t>
+      </w:r>
+      <w:r>
+        <w:rPr>
+          <w:sz w:val="22"/>
+          <w:szCs w:val="22"/>
+        </w:rPr>
+        <w:t>, by passing in the full image name (including the extension e.g. .jpg)</w:t>
+      </w:r>
+      <w:r>
+        <w:rPr>
+          <w:sz w:val="22"/>
+          <w:szCs w:val="22"/>
+        </w:rPr>
+        <w:t>.</w:t>
+      </w:r>
+    </w:p>
+    <w:p>
+      <w:pPr>
+        <w:pStyle w:val="NormalWeb"/>
+        <w:spacing w:before="0" w:beforeAutospacing="0" w:after="0" w:afterAutospacing="0"/>
+        <w:rPr>
+          <w:sz w:val="22"/>
+          <w:szCs w:val="22"/>
+        </w:rPr>
+      </w:pPr>
+    </w:p>
+    <w:p>
+      <w:pPr>
+        <w:pStyle w:val="NormalWeb"/>
+        <w:spacing w:before="0" w:beforeAutospacing="0" w:after="0" w:afterAutospacing="0"/>
+        <w:rPr>
+          <w:b/>
+          <w:bCs/>
+        </w:rPr>
+      </w:pPr>
+      <w:r>
+        <w:rPr>
+          <w:b/>
+          <w:bCs/>
+        </w:rPr>
+        <w:t xml:space="preserve">Task 1.2 Convert </w:t>
+      </w:r>
+      <w:r>
+        <w:rPr>
+          <w:b/>
+          <w:bCs/>
+        </w:rPr>
+        <w:t xml:space="preserve">input </w:t>
+      </w:r>
+      <w:r>
+        <w:rPr>
+          <w:b/>
+          <w:bCs/>
+        </w:rPr>
+        <w:t>image to greyscale</w:t>
+      </w:r>
+    </w:p>
+    <w:p>
+      <w:pPr>
+        <w:pStyle w:val="NormalWeb"/>
+        <w:spacing w:before="0" w:beforeAutospacing="0" w:after="0" w:afterAutospacing="0"/>
+        <w:rPr>
+          <w:sz w:val="22"/>
+          <w:szCs w:val="22"/>
+        </w:rPr>
+      </w:pPr>
+      <w:r>
+        <w:rPr>
+          <w:sz w:val="22"/>
+          <w:szCs w:val="22"/>
+        </w:rPr>
+        <w:t>For this task</w:t>
+      </w:r>
+      <w:r>
+        <w:rPr>
+          <w:sz w:val="22"/>
+          <w:szCs w:val="22"/>
+        </w:rPr>
+        <w:t xml:space="preserve"> the “rgb2g</w:t>
+      </w:r>
+      <w:r>
+        <w:rPr>
+          <w:sz w:val="22"/>
+          <w:szCs w:val="22"/>
+        </w:rPr>
+        <w:t>ray()” function was used, where we pass in the image we got as an output from task 1.1 into this function.</w:t>
+      </w:r>
+      <w:r>
+        <w:rPr>
+          <w:sz w:val="22"/>
+          <w:szCs w:val="22"/>
+        </w:rPr>
+        <w:t xml:space="preserve"> This function converts the original image to greyscale </w:t>
+      </w:r>
+      <w:r>
+        <w:rPr>
+          <w:sz w:val="22"/>
+          <w:szCs w:val="22"/>
+        </w:rPr>
+        <w:t>by eliminating “</w:t>
+      </w:r>
+      <w:r>
+        <w:rPr>
+          <w:sz w:val="22"/>
+          <w:szCs w:val="22"/>
+        </w:rPr>
+        <w:t>the hue and saturation information while retaining the luminance”</w:t>
+      </w:r>
+      <w:r>
+        <w:rPr>
+          <w:sz w:val="22"/>
+          <w:szCs w:val="22"/>
+          <w:highlight w:val="yellow"/>
+        </w:rPr>
+        <w:t>1</w:t>
+      </w:r>
+      <w:r>
+        <w:rPr>
+          <w:sz w:val="22"/>
+          <w:szCs w:val="22"/>
+        </w:rPr>
+        <w:t>.</w:t>
+      </w:r>
+      <w:r>
+        <w:rPr>
+          <w:sz w:val="22"/>
+          <w:szCs w:val="22"/>
+        </w:rPr>
+        <w:t xml:space="preserve"> Converting to greyscale </w:t>
+      </w:r>
+      <w:r>
+        <w:rPr>
+          <w:sz w:val="22"/>
+          <w:szCs w:val="22"/>
+        </w:rPr>
+        <w:t xml:space="preserve">makes the image simpler to process and overall requires less memory </w:t>
+      </w:r>
+      <w:r>
+        <w:rPr>
+          <w:sz w:val="22"/>
+          <w:szCs w:val="22"/>
+        </w:rPr>
+        <w:t>than coloured images.</w:t>
+      </w:r>
+    </w:p>
+    <w:p>
+      <w:pPr>
+        <w:pStyle w:val="NormalWeb"/>
+        <w:spacing w:before="0" w:beforeAutospacing="0" w:after="0" w:afterAutospacing="0"/>
+        <w:rPr>
+          <w:sz w:val="22"/>
+          <w:szCs w:val="22"/>
+        </w:rPr>
+      </w:pPr>
+    </w:p>
+    <w:p>
+      <w:pPr>
+        <w:pStyle w:val="NormalWeb"/>
+        <w:spacing w:before="0" w:beforeAutospacing="0" w:after="0" w:afterAutospacing="0"/>
+        <w:rPr>
+          <w:b/>
+          <w:bCs/>
+        </w:rPr>
+      </w:pPr>
+      <w:r>
+        <w:rPr>
+          <w:b/>
+          <w:bCs/>
+        </w:rPr>
+        <w:t>Task 1.3 Rescale image using bi</w:t>
+      </w:r>
+      <w:r>
+        <w:rPr>
+          <w:b/>
+          <w:bCs/>
+        </w:rPr>
+        <w:t>linear interpolation</w:t>
+      </w:r>
+    </w:p>
+    <w:p>
+      <w:pPr>
+        <w:pStyle w:val="NormalWeb"/>
+        <w:spacing w:before="0" w:beforeAutospacing="0" w:after="0" w:afterAutospacing="0"/>
+        <w:rPr>
+          <w:sz w:val="22"/>
+          <w:szCs w:val="22"/>
+        </w:rPr>
+      </w:pPr>
+      <w:r>
+        <w:rPr>
+          <w:sz w:val="22"/>
+          <w:szCs w:val="22"/>
+        </w:rPr>
+        <w:t xml:space="preserve">Interpolation is </w:t>
+      </w:r>
+      <w:r>
+        <w:rPr>
+          <w:sz w:val="22"/>
+          <w:szCs w:val="22"/>
+        </w:rPr>
+        <w:t>“process</w:t>
+      </w:r>
+      <w:r>
+        <w:rPr>
+          <w:sz w:val="22"/>
+          <w:szCs w:val="22"/>
+        </w:rPr>
+        <w:t xml:space="preserve"> of using known data to estimate unknown values at other locations</w:t>
+      </w:r>
+      <w:r>
+        <w:rPr>
+          <w:sz w:val="22"/>
+          <w:szCs w:val="22"/>
+        </w:rPr>
+        <w:t xml:space="preserve"> [essentially] an image method to increase (or decrease</w:t>
+      </w:r>
+      <w:r>
+        <w:rPr>
+          <w:sz w:val="22"/>
+          <w:szCs w:val="22"/>
+        </w:rPr>
+        <w:t xml:space="preserve"> in our case</w:t>
+      </w:r>
+      <w:r>
+        <w:rPr>
+          <w:sz w:val="22"/>
+          <w:szCs w:val="22"/>
+        </w:rPr>
+        <w:t>) the number of pixels in a digital image</w:t>
+      </w:r>
+      <w:r>
+        <w:rPr>
+          <w:sz w:val="22"/>
+          <w:szCs w:val="22"/>
+        </w:rPr>
+        <w:t xml:space="preserve">” </w:t>
+      </w:r>
+      <w:r>
+        <w:rPr>
+          <w:sz w:val="22"/>
+          <w:szCs w:val="22"/>
+          <w:highlight w:val="yellow"/>
+        </w:rPr>
+        <w:t>2</w:t>
+      </w:r>
+      <w:r>
+        <w:rPr>
+          <w:sz w:val="22"/>
+          <w:szCs w:val="22"/>
+        </w:rPr>
+        <w:t>.</w:t>
+      </w:r>
+      <w:r>
+        <w:rPr>
+          <w:sz w:val="22"/>
+          <w:szCs w:val="22"/>
+        </w:rPr>
+        <w:t xml:space="preserve"> It is useful </w:t>
+      </w:r>
+      <w:r>
+        <w:rPr>
+          <w:sz w:val="22"/>
+          <w:szCs w:val="22"/>
+        </w:rPr>
+        <w:t>for</w:t>
+      </w:r>
+      <w:r>
+        <w:rPr>
+          <w:sz w:val="22"/>
+          <w:szCs w:val="22"/>
+        </w:rPr>
+        <w:t xml:space="preserve"> recalling a given image, as it produces smoother results then </w:t>
+      </w:r>
+      <w:r>
+        <w:rPr>
+          <w:sz w:val="22"/>
+          <w:szCs w:val="22"/>
+        </w:rPr>
+        <w:t>methods</w:t>
+      </w:r>
+      <w:r>
+        <w:rPr>
+          <w:sz w:val="22"/>
+          <w:szCs w:val="22"/>
+        </w:rPr>
+        <w:t xml:space="preserve"> such as nearest </w:t>
+      </w:r>
+      <w:r>
+        <w:rPr>
+          <w:sz w:val="22"/>
+          <w:szCs w:val="22"/>
+        </w:rPr>
+        <w:t>neighbour</w:t>
+      </w:r>
+      <w:r>
+        <w:rPr>
+          <w:sz w:val="22"/>
+          <w:szCs w:val="22"/>
+        </w:rPr>
+        <w:t xml:space="preserve"> </w:t>
+      </w:r>
+      <w:r>
+        <w:rPr>
+          <w:sz w:val="22"/>
+          <w:szCs w:val="22"/>
+        </w:rPr>
+        <w:t>interpolation and is quicker then bicubic interpolation.</w:t>
+      </w:r>
+      <w:r>
+        <w:rPr>
+          <w:sz w:val="22"/>
+          <w:szCs w:val="22"/>
+        </w:rPr>
+        <w:t xml:space="preserve"> We can perform bilinear interpolation on our image using the “</w:t>
+      </w:r>
+      <w:proofErr w:type="spellStart"/>
+      <w:r>
+        <w:rPr>
+          <w:sz w:val="22"/>
+          <w:szCs w:val="22"/>
+        </w:rPr>
+        <w:t>imresize</w:t>
+      </w:r>
+      <w:proofErr w:type="spellEnd"/>
+      <w:r>
+        <w:rPr>
+          <w:sz w:val="22"/>
+          <w:szCs w:val="22"/>
+        </w:rPr>
+        <w:t xml:space="preserve">()” function, passing in the </w:t>
+      </w:r>
+      <w:r>
+        <w:rPr>
+          <w:sz w:val="22"/>
+          <w:szCs w:val="22"/>
+        </w:rPr>
+        <w:t>greyscale image from task 1.2 as the input, setting the 2</w:t>
+      </w:r>
+      <w:r>
+        <w:rPr>
+          <w:sz w:val="22"/>
+          <w:szCs w:val="22"/>
+          <w:vertAlign w:val="superscript"/>
+        </w:rPr>
+        <w:t>nd</w:t>
+      </w:r>
+      <w:r>
+        <w:rPr>
+          <w:sz w:val="22"/>
+          <w:szCs w:val="22"/>
+        </w:rPr>
+        <w:t xml:space="preserve"> parameter </w:t>
+      </w:r>
+      <w:r>
+        <w:rPr>
+          <w:sz w:val="22"/>
+          <w:szCs w:val="22"/>
+        </w:rPr>
+        <w:t>of the function to “0.5” to indicate we want to reduce image size by half, and finally the 3</w:t>
+      </w:r>
+      <w:r>
+        <w:rPr>
+          <w:sz w:val="22"/>
+          <w:szCs w:val="22"/>
+          <w:vertAlign w:val="superscript"/>
+        </w:rPr>
+        <w:t>rd</w:t>
+      </w:r>
+      <w:r>
+        <w:rPr>
+          <w:sz w:val="22"/>
+          <w:szCs w:val="22"/>
+        </w:rPr>
+        <w:t xml:space="preserve"> parameter we set too “bilinear” to indicate that we want to use the bilinear interpolation method to carry out the resizing.</w:t>
+      </w:r>
+    </w:p>
+    <w:p>
+      <w:pPr>
+        <w:pStyle w:val="NormalWeb"/>
+        <w:spacing w:before="0" w:beforeAutospacing="0" w:after="0" w:afterAutospacing="0"/>
+        <w:rPr>
+          <w:b/>
+          <w:bCs/>
+        </w:rPr>
+      </w:pPr>
+    </w:p>
+    <w:p>
+      <w:pPr>
+        <w:pStyle w:val="NormalWeb"/>
+        <w:spacing w:before="0" w:beforeAutospacing="0" w:after="0" w:afterAutospacing="0"/>
+        <w:rPr>
+          <w:b/>
+          <w:bCs/>
+        </w:rPr>
+      </w:pPr>
+      <w:r>
+        <w:rPr>
+          <w:b/>
+          <w:bCs/>
+        </w:rPr>
+        <w:t>Task 1.4</w:t>
+      </w:r>
+      <w:r>
+        <w:rPr>
+          <w:b/>
+          <w:bCs/>
+        </w:rPr>
+        <w:t xml:space="preserve"> Produce histogram </w:t>
+      </w:r>
+      <w:r>
+        <w:rPr>
+          <w:b/>
+          <w:bCs/>
+        </w:rPr>
+        <w:t>for the resized image</w:t>
+      </w:r>
+      <w:r>
+        <w:t xml:space="preserve"> </w:t>
+      </w:r>
+      <w:r>
+        <w:rPr>
+          <w:b/>
+          <w:bCs/>
+        </w:rPr>
+        <w:t>before enhancing</w:t>
+      </w:r>
+    </w:p>
+    <w:p>
+      <w:pPr>
+        <w:pStyle w:val="NormalWeb"/>
+        <w:spacing w:before="0" w:beforeAutospacing="0" w:after="0" w:afterAutospacing="0"/>
+        <w:rPr>
+          <w:sz w:val="22"/>
+          <w:szCs w:val="22"/>
+        </w:rPr>
+      </w:pPr>
+      <w:r>
+        <w:rPr>
+          <w:sz w:val="22"/>
+          <w:szCs w:val="22"/>
+        </w:rPr>
+        <w:t>The “histogram()” function was used to generate a histogram of the image from task 1.3</w:t>
+      </w:r>
+      <w:r>
+        <w:rPr>
+          <w:sz w:val="22"/>
+          <w:szCs w:val="22"/>
+        </w:rPr>
+        <w:t xml:space="preserve">. Histograms are a great way to be able to visualise the image in terms of </w:t>
+      </w:r>
+      <w:r>
+        <w:rPr>
+          <w:sz w:val="22"/>
+          <w:szCs w:val="22"/>
+        </w:rPr>
+        <w:t xml:space="preserve">bins as </w:t>
+      </w:r>
+      <w:r>
+        <w:rPr>
+          <w:sz w:val="22"/>
+          <w:szCs w:val="22"/>
+        </w:rPr>
+        <w:t>rectangular bars, the height of the bar indicating the number of elements</w:t>
+      </w:r>
+      <w:r>
+        <w:rPr>
+          <w:sz w:val="22"/>
+          <w:szCs w:val="22"/>
+        </w:rPr>
+        <w:t xml:space="preserve"> (</w:t>
+      </w:r>
+      <w:r>
+        <w:rPr>
+          <w:sz w:val="22"/>
+          <w:szCs w:val="22"/>
+        </w:rPr>
+        <w:t>number of pixels at each brightness level)</w:t>
+      </w:r>
+      <w:r>
+        <w:rPr>
+          <w:sz w:val="22"/>
+          <w:szCs w:val="22"/>
+        </w:rPr>
+        <w:t xml:space="preserve"> in the bin</w:t>
+      </w:r>
+      <w:r>
+        <w:rPr>
+          <w:sz w:val="22"/>
+          <w:szCs w:val="22"/>
+        </w:rPr>
+        <w:t>, helping show the underlying data distribution of the image.</w:t>
+      </w:r>
+    </w:p>
+    <w:p>
+      <w:pPr>
+        <w:pStyle w:val="NormalWeb"/>
+        <w:spacing w:before="0" w:beforeAutospacing="0" w:after="0" w:afterAutospacing="0"/>
+        <w:rPr>
+          <w:sz w:val="22"/>
+          <w:szCs w:val="22"/>
+        </w:rPr>
+      </w:pPr>
+    </w:p>
+    <w:p>
+      <w:pPr>
+        <w:pStyle w:val="NormalWeb"/>
+        <w:spacing w:before="0" w:beforeAutospacing="0" w:after="0" w:afterAutospacing="0"/>
+        <w:rPr>
+          <w:b/>
+          <w:bCs/>
+        </w:rPr>
+      </w:pPr>
+      <w:r>
+        <w:rPr>
+          <w:b/>
+          <w:bCs/>
+        </w:rPr>
+        <w:t xml:space="preserve">Task 1.5 </w:t>
+      </w:r>
+      <w:r>
+        <w:rPr>
+          <w:b/>
+          <w:bCs/>
+        </w:rPr>
+        <w:t>Enhance the image</w:t>
+      </w:r>
+    </w:p>
+    <w:p>
+      <w:pPr>
+        <w:pStyle w:val="NormalWeb"/>
+        <w:spacing w:before="0" w:beforeAutospacing="0" w:after="0" w:afterAutospacing="0"/>
+        <w:rPr>
+          <w:sz w:val="22"/>
+          <w:szCs w:val="22"/>
+        </w:rPr>
+      </w:pPr>
+      <w:r>
+        <w:rPr>
+          <w:sz w:val="22"/>
+          <w:szCs w:val="22"/>
+        </w:rPr>
+        <w:t xml:space="preserve">Image enhancement allows us to </w:t>
+      </w:r>
+      <w:r>
+        <w:rPr>
+          <w:sz w:val="22"/>
+          <w:szCs w:val="22"/>
+        </w:rPr>
+        <w:t xml:space="preserve">create </w:t>
+      </w:r>
+      <w:proofErr w:type="spellStart"/>
+      <w:r>
+        <w:rPr>
+          <w:sz w:val="22"/>
+          <w:szCs w:val="22"/>
+        </w:rPr>
+        <w:t>a</w:t>
+      </w:r>
+      <w:proofErr w:type="spellEnd"/>
+      <w:r>
+        <w:rPr>
+          <w:sz w:val="22"/>
+          <w:szCs w:val="22"/>
+        </w:rPr>
+        <w:t xml:space="preserve"> image that has better visual representation e.g. brightening, sharpening etc.</w:t>
+      </w:r>
+      <w:r>
+        <w:rPr>
+          <w:sz w:val="22"/>
+          <w:szCs w:val="22"/>
+        </w:rPr>
+        <w:t xml:space="preserve"> 2 popular methods are contrast stretching and histogram equalization</w:t>
+      </w:r>
+      <w:r>
+        <w:rPr>
+          <w:sz w:val="22"/>
+          <w:szCs w:val="22"/>
+        </w:rPr>
+        <w:t>.</w:t>
+      </w:r>
+      <w:r>
+        <w:rPr>
+          <w:sz w:val="22"/>
+          <w:szCs w:val="22"/>
+        </w:rPr>
+        <w:t xml:space="preserve"> Contrast stretching is a </w:t>
+      </w:r>
+      <w:r>
+        <w:rPr>
+          <w:sz w:val="22"/>
+          <w:szCs w:val="22"/>
+        </w:rPr>
+        <w:t>technique that seeks to increase picture contrast by extending the range of intensity values included in the image to cover a desired range of values</w:t>
+      </w:r>
+      <w:r>
+        <w:rPr>
+          <w:sz w:val="22"/>
+          <w:szCs w:val="22"/>
+        </w:rPr>
+        <w:t xml:space="preserve">. On the other </w:t>
+      </w:r>
+      <w:r>
+        <w:rPr>
+          <w:sz w:val="22"/>
+          <w:szCs w:val="22"/>
+        </w:rPr>
+        <w:t>hand,</w:t>
+      </w:r>
+      <w:r>
+        <w:rPr>
+          <w:sz w:val="22"/>
+          <w:szCs w:val="22"/>
+        </w:rPr>
+        <w:t xml:space="preserve"> histogram </w:t>
+      </w:r>
+      <w:r>
+        <w:rPr>
+          <w:sz w:val="22"/>
+          <w:szCs w:val="22"/>
+        </w:rPr>
+        <w:t xml:space="preserve">equalisation, </w:t>
+      </w:r>
+      <w:r>
+        <w:rPr>
+          <w:sz w:val="22"/>
+          <w:szCs w:val="22"/>
+        </w:rPr>
+        <w:t>modifies the intensity values of all the pixels in the image such that the histogram is flattened</w:t>
+      </w:r>
+      <w:r>
+        <w:rPr>
+          <w:sz w:val="22"/>
+          <w:szCs w:val="22"/>
+        </w:rPr>
+        <w:t>.</w:t>
+      </w:r>
+      <w:r>
+        <w:rPr>
+          <w:sz w:val="22"/>
+          <w:szCs w:val="22"/>
+        </w:rPr>
+        <w:t xml:space="preserve"> Both methods where </w:t>
+      </w:r>
+      <w:r>
+        <w:rPr>
+          <w:sz w:val="22"/>
+          <w:szCs w:val="22"/>
+        </w:rPr>
+        <w:t>trial</w:t>
+      </w:r>
+      <w:r>
+        <w:rPr>
+          <w:sz w:val="22"/>
+          <w:szCs w:val="22"/>
+        </w:rPr>
+        <w:t>l</w:t>
+      </w:r>
+      <w:r>
+        <w:rPr>
+          <w:sz w:val="22"/>
+          <w:szCs w:val="22"/>
+        </w:rPr>
+        <w:t>ed</w:t>
+      </w:r>
+      <w:r>
+        <w:rPr>
+          <w:sz w:val="22"/>
+          <w:szCs w:val="22"/>
+        </w:rPr>
+        <w:t xml:space="preserve"> </w:t>
+      </w:r>
+      <w:r>
+        <w:rPr>
+          <w:sz w:val="22"/>
+          <w:szCs w:val="22"/>
+        </w:rPr>
+        <w:t xml:space="preserve">upon our scenario </w:t>
+      </w:r>
+      <w:r>
+        <w:rPr>
+          <w:sz w:val="22"/>
+          <w:szCs w:val="22"/>
+        </w:rPr>
+        <w:t>image. However</w:t>
+      </w:r>
+      <w:r>
+        <w:rPr>
+          <w:sz w:val="22"/>
+          <w:szCs w:val="22"/>
+        </w:rPr>
+        <w:t xml:space="preserve"> the output of histogram equalization</w:t>
+      </w:r>
+      <w:r>
+        <w:rPr>
+          <w:sz w:val="22"/>
+          <w:szCs w:val="22"/>
+        </w:rPr>
+        <w:t xml:space="preserve"> using the “</w:t>
+      </w:r>
+      <w:proofErr w:type="spellStart"/>
+      <w:r>
+        <w:rPr>
+          <w:sz w:val="22"/>
+          <w:szCs w:val="22"/>
+        </w:rPr>
+        <w:t>imhisteq</w:t>
+      </w:r>
+      <w:proofErr w:type="spellEnd"/>
+      <w:r>
+        <w:rPr>
+          <w:sz w:val="22"/>
+          <w:szCs w:val="22"/>
+        </w:rPr>
+        <w:t xml:space="preserve">()” function, was rather harsh and over </w:t>
+      </w:r>
+      <w:r>
+        <w:rPr>
+          <w:sz w:val="22"/>
+          <w:szCs w:val="22"/>
+        </w:rPr>
+        <w:t xml:space="preserve">exaggerated the image darkness and contrast. Instead contrast starching via </w:t>
+      </w:r>
+      <w:r>
+        <w:rPr>
+          <w:sz w:val="22"/>
+          <w:szCs w:val="22"/>
+        </w:rPr>
+        <w:t>the “</w:t>
+      </w:r>
+      <w:proofErr w:type="spellStart"/>
+      <w:r>
+        <w:rPr>
+          <w:sz w:val="22"/>
+          <w:szCs w:val="22"/>
+        </w:rPr>
+        <w:t>imadjust</w:t>
+      </w:r>
+      <w:proofErr w:type="spellEnd"/>
+      <w:r>
+        <w:rPr>
+          <w:sz w:val="22"/>
+          <w:szCs w:val="22"/>
+        </w:rPr>
+        <w:t xml:space="preserve">()” function was preferred as it give a more subtle </w:t>
+      </w:r>
+      <w:r>
+        <w:rPr>
+          <w:sz w:val="22"/>
+          <w:szCs w:val="22"/>
+        </w:rPr>
+        <w:t>enhancement but helped bring the details of the image out more.</w:t>
+      </w:r>
+      <w:r>
+        <w:rPr>
+          <w:sz w:val="22"/>
+          <w:szCs w:val="22"/>
+        </w:rPr>
+        <w:t xml:space="preserve"> In the future I would also </w:t>
+      </w:r>
+      <w:r>
+        <w:rPr>
+          <w:sz w:val="22"/>
+          <w:szCs w:val="22"/>
+        </w:rPr>
+        <w:t xml:space="preserve">like to apply gamma correction, in order to lighten the </w:t>
+      </w:r>
+      <w:r>
+        <w:rPr>
+          <w:sz w:val="22"/>
+          <w:szCs w:val="22"/>
+        </w:rPr>
+        <w:t>left-hand</w:t>
+      </w:r>
+      <w:r>
+        <w:rPr>
+          <w:sz w:val="22"/>
+          <w:szCs w:val="22"/>
+        </w:rPr>
+        <w:t xml:space="preserve"> side of the image, as we can observe there is a strong light </w:t>
+      </w:r>
+      <w:r>
+        <w:rPr>
+          <w:sz w:val="22"/>
+          <w:szCs w:val="22"/>
+        </w:rPr>
+        <w:t>coming from the east direction onto the image. This could be done using “</w:t>
+      </w:r>
+      <w:proofErr w:type="spellStart"/>
+      <w:r>
+        <w:rPr>
+          <w:sz w:val="22"/>
+          <w:szCs w:val="22"/>
+        </w:rPr>
+        <w:t>im</w:t>
+      </w:r>
+      <w:r>
+        <w:rPr>
+          <w:sz w:val="22"/>
+          <w:szCs w:val="22"/>
+        </w:rPr>
+        <w:t>localbrighten</w:t>
+      </w:r>
+      <w:proofErr w:type="spellEnd"/>
+      <w:r>
+        <w:rPr>
+          <w:sz w:val="22"/>
+          <w:szCs w:val="22"/>
+        </w:rPr>
+        <w:t xml:space="preserve">”. However, this would not be robust as you would have to manually adjust the values based on </w:t>
+      </w:r>
+      <w:r>
+        <w:rPr>
+          <w:sz w:val="22"/>
+          <w:szCs w:val="22"/>
+        </w:rPr>
+        <w:t>every image.</w:t>
+      </w:r>
+    </w:p>
+    <w:p>
+      <w:pPr>
+        <w:pStyle w:val="NormalWeb"/>
+        <w:spacing w:before="0" w:beforeAutospacing="0" w:after="0" w:afterAutospacing="0"/>
+        <w:rPr>
+          <w:b/>
+          <w:bCs/>
+        </w:rPr>
+      </w:pPr>
+    </w:p>
+    <w:p>
+      <w:pPr>
+        <w:pStyle w:val="NormalWeb"/>
+        <w:spacing w:before="0" w:beforeAutospacing="0" w:after="0" w:afterAutospacing="0"/>
+        <w:rPr>
+          <w:b/>
+          <w:bCs/>
+        </w:rPr>
+      </w:pPr>
+      <w:r>
+        <w:rPr>
+          <w:b/>
+          <w:bCs/>
+        </w:rPr>
+        <w:t>Task 1.6 Histogram after enhancement</w:t>
+      </w:r>
+    </w:p>
+    <w:p>
+      <w:pPr>
+        <w:pStyle w:val="NormalWeb"/>
+        <w:spacing w:before="0" w:beforeAutospacing="0" w:after="0" w:afterAutospacing="0"/>
+        <w:rPr>
+          <w:sz w:val="22"/>
+          <w:szCs w:val="22"/>
+        </w:rPr>
+      </w:pPr>
+      <w:r>
+        <w:rPr>
+          <w:sz w:val="22"/>
+          <w:szCs w:val="22"/>
+        </w:rPr>
+        <w:t xml:space="preserve">Like step 1.4 the “histogram()” method was used again but using the output image from task 1.5 as the input to the function. We can observe when </w:t>
+      </w:r>
+      <w:r>
+        <w:rPr>
+          <w:sz w:val="22"/>
+          <w:szCs w:val="22"/>
+        </w:rPr>
+        <w:t>we</w:t>
+      </w:r>
+      <w:r>
+        <w:rPr>
+          <w:sz w:val="22"/>
+          <w:szCs w:val="22"/>
+        </w:rPr>
+        <w:t xml:space="preserve"> compare the histogram before and after enhancement (</w:t>
+      </w:r>
+      <w:r>
+        <w:rPr>
+          <w:i/>
+          <w:iCs/>
+          <w:sz w:val="22"/>
+          <w:szCs w:val="22"/>
+        </w:rPr>
+        <w:t xml:space="preserve">figure 1 in task </w:t>
+      </w:r>
+      <w:r>
+        <w:rPr>
+          <w:i/>
+          <w:iCs/>
+          <w:sz w:val="22"/>
+          <w:szCs w:val="22"/>
+        </w:rPr>
+        <w:t>1.8 section</w:t>
+      </w:r>
+      <w:r>
+        <w:rPr>
+          <w:sz w:val="22"/>
+          <w:szCs w:val="22"/>
+        </w:rPr>
+        <w:t>)</w:t>
+      </w:r>
+      <w:r>
+        <w:rPr>
+          <w:sz w:val="22"/>
+          <w:szCs w:val="22"/>
+        </w:rPr>
+        <w:t>, that there is little overall difference between the 2 graphs.</w:t>
+      </w:r>
+      <w:r>
+        <w:rPr>
+          <w:sz w:val="22"/>
+          <w:szCs w:val="22"/>
+        </w:rPr>
+        <w:t xml:space="preserve"> This is because </w:t>
+      </w:r>
+      <w:r>
+        <w:rPr>
+          <w:sz w:val="22"/>
+          <w:szCs w:val="22"/>
+        </w:rPr>
+        <w:t>“c</w:t>
+      </w:r>
+      <w:r>
+        <w:rPr>
+          <w:sz w:val="22"/>
+          <w:szCs w:val="22"/>
+        </w:rPr>
+        <w:t>ontrast stretching maps the minimum and maximum intensity values in an image to the minimum and maximum values in the desired range, respectively. The overall shape of the histogram remains the same after contrast stretching</w:t>
+      </w:r>
+      <w:r>
+        <w:rPr>
+          <w:sz w:val="22"/>
+          <w:szCs w:val="22"/>
+        </w:rPr>
+        <w:t xml:space="preserve">. </w:t>
+      </w:r>
+      <w:r>
+        <w:rPr>
+          <w:sz w:val="22"/>
+          <w:szCs w:val="22"/>
+        </w:rPr>
+        <w:t>On the other hand, histogram equalization modifies the intensity values of all the pixels in the image such that the histogram is flattened. During histogram equalization, the overall shape of the histogram changes</w:t>
+      </w:r>
+      <w:r>
+        <w:rPr>
+          <w:sz w:val="22"/>
+          <w:szCs w:val="22"/>
+        </w:rPr>
+        <w:t xml:space="preserve">” </w:t>
+      </w:r>
+      <w:r>
+        <w:rPr>
+          <w:sz w:val="22"/>
+          <w:szCs w:val="22"/>
+          <w:highlight w:val="yellow"/>
+        </w:rPr>
+        <w:t>3</w:t>
+      </w:r>
+      <w:r>
+        <w:rPr>
+          <w:sz w:val="22"/>
+          <w:szCs w:val="22"/>
+        </w:rPr>
+        <w:t>.</w:t>
+      </w:r>
+    </w:p>
+    <w:p>
+      <w:pPr>
+        <w:pStyle w:val="NormalWeb"/>
+        <w:spacing w:before="0" w:beforeAutospacing="0" w:after="0" w:afterAutospacing="0"/>
+        <w:rPr>
+          <w:sz w:val="22"/>
+          <w:szCs w:val="22"/>
+        </w:rPr>
+      </w:pPr>
+    </w:p>
+    <w:p>
+      <w:pPr>
+        <w:pStyle w:val="NormalWeb"/>
+        <w:spacing w:before="0" w:beforeAutospacing="0" w:after="0" w:afterAutospacing="0"/>
+        <w:rPr>
+          <w:b/>
+          <w:bCs/>
+        </w:rPr>
+      </w:pPr>
+      <w:r>
+        <w:rPr>
+          <w:b/>
+          <w:bCs/>
+        </w:rPr>
+        <w:lastRenderedPageBreak/>
+        <w:t>Task 1.7 Image Binarization</w:t>
+      </w:r>
+    </w:p>
+    <w:p>
+      <w:pPr>
+        <w:rPr>
+          <w:rFonts w:ascii="Times New Roman" w:eastAsia="Times New Roman" w:hAnsi="Times New Roman" w:cs="Times New Roman"/>
+          <w:kern w:val="0"/>
+          <w:lang w:eastAsia="en-GB"/>
+          <w14:ligatures w14:val="none"/>
+        </w:rPr>
+      </w:pPr>
+      <w:r>
+        <w:rPr>
+          <w:rFonts w:ascii="Times New Roman" w:eastAsia="Times New Roman" w:hAnsi="Times New Roman" w:cs="Times New Roman"/>
+          <w:kern w:val="0"/>
+          <w:lang w:eastAsia="en-GB"/>
+          <w14:ligatures w14:val="none"/>
+        </w:rPr>
+        <w:t>Binarization is the process of converting grey</w:t>
+      </w:r>
+      <w:r>
+        <w:rPr>
+          <w:rFonts w:ascii="Times New Roman" w:eastAsia="Times New Roman" w:hAnsi="Times New Roman" w:cs="Times New Roman"/>
+          <w:kern w:val="0"/>
+          <w:lang w:eastAsia="en-GB"/>
+          <w14:ligatures w14:val="none"/>
+        </w:rPr>
+        <w:t>scale</w:t>
+      </w:r>
+      <w:r>
+        <w:rPr>
+          <w:rFonts w:ascii="Times New Roman" w:eastAsia="Times New Roman" w:hAnsi="Times New Roman" w:cs="Times New Roman"/>
+          <w:kern w:val="0"/>
+          <w:lang w:eastAsia="en-GB"/>
+          <w14:ligatures w14:val="none"/>
+        </w:rPr>
+        <w:t xml:space="preserve"> / </w:t>
+      </w:r>
+      <w:r>
+        <w:rPr>
+          <w:rFonts w:ascii="Times New Roman" w:eastAsia="Times New Roman" w:hAnsi="Times New Roman" w:cs="Times New Roman"/>
+          <w:kern w:val="0"/>
+          <w:lang w:eastAsia="en-GB"/>
+          <w14:ligatures w14:val="none"/>
+        </w:rPr>
+        <w:t xml:space="preserve">coloured images into a binary image (black and white pixels). </w:t>
+      </w:r>
+      <w:r>
+        <w:rPr>
+          <w:rFonts w:ascii="Times New Roman" w:eastAsia="Times New Roman" w:hAnsi="Times New Roman" w:cs="Times New Roman"/>
+          <w:kern w:val="0"/>
+          <w:lang w:eastAsia="en-GB"/>
+          <w14:ligatures w14:val="none"/>
+        </w:rPr>
+        <w:t>It can be useful to separate the image foreground and background to pick out key objects, in our example being the washers and screws.</w:t>
+      </w:r>
+      <w:r>
+        <w:rPr>
+          <w:rFonts w:ascii="Times New Roman" w:eastAsia="Times New Roman" w:hAnsi="Times New Roman" w:cs="Times New Roman"/>
+          <w:kern w:val="0"/>
+          <w:lang w:eastAsia="en-GB"/>
+          <w14:ligatures w14:val="none"/>
+        </w:rPr>
+        <w:t xml:space="preserve"> The “</w:t>
+      </w:r>
+      <w:proofErr w:type="spellStart"/>
+      <w:r>
+        <w:rPr>
+          <w:rFonts w:ascii="Times New Roman" w:eastAsia="Times New Roman" w:hAnsi="Times New Roman" w:cs="Times New Roman"/>
+          <w:kern w:val="0"/>
+          <w:lang w:eastAsia="en-GB"/>
+          <w14:ligatures w14:val="none"/>
+        </w:rPr>
+        <w:t>imbinarize</w:t>
+      </w:r>
+      <w:proofErr w:type="spellEnd"/>
+      <w:r>
+        <w:rPr>
+          <w:rFonts w:ascii="Times New Roman" w:eastAsia="Times New Roman" w:hAnsi="Times New Roman" w:cs="Times New Roman"/>
+          <w:kern w:val="0"/>
+          <w:lang w:eastAsia="en-GB"/>
+          <w14:ligatures w14:val="none"/>
+        </w:rPr>
+        <w:t>()” function was used</w:t>
+      </w:r>
+      <w:r>
+        <w:rPr>
+          <w:rFonts w:ascii="Times New Roman" w:eastAsia="Times New Roman" w:hAnsi="Times New Roman" w:cs="Times New Roman"/>
+          <w:kern w:val="0"/>
+          <w:lang w:eastAsia="en-GB"/>
+          <w14:ligatures w14:val="none"/>
+        </w:rPr>
+        <w:t>,</w:t>
+      </w:r>
+      <w:r>
+        <w:rPr>
+          <w:rFonts w:ascii="Times New Roman" w:eastAsia="Times New Roman" w:hAnsi="Times New Roman" w:cs="Times New Roman"/>
+          <w:kern w:val="0"/>
+          <w:lang w:eastAsia="en-GB"/>
+          <w14:ligatures w14:val="none"/>
+        </w:rPr>
+        <w:t xml:space="preserve"> </w:t>
+      </w:r>
+      <w:r>
+        <w:rPr>
+          <w:rFonts w:ascii="Times New Roman" w:eastAsia="Times New Roman" w:hAnsi="Times New Roman" w:cs="Times New Roman"/>
+          <w:kern w:val="0"/>
+          <w:lang w:eastAsia="en-GB"/>
+          <w14:ligatures w14:val="none"/>
+        </w:rPr>
+        <w:t xml:space="preserve">it takes several parameters, </w:t>
+      </w:r>
+      <w:r>
+        <w:rPr>
+          <w:rFonts w:ascii="Times New Roman" w:eastAsia="Times New Roman" w:hAnsi="Times New Roman" w:cs="Times New Roman"/>
+          <w:kern w:val="0"/>
+          <w:lang w:eastAsia="en-GB"/>
+          <w14:ligatures w14:val="none"/>
+        </w:rPr>
+        <w:t>including the input grayscale image, the method of thresholding</w:t>
+      </w:r>
+      <w:r>
+        <w:rPr>
+          <w:rFonts w:ascii="Times New Roman" w:eastAsia="Times New Roman" w:hAnsi="Times New Roman" w:cs="Times New Roman"/>
+          <w:kern w:val="0"/>
+          <w:lang w:eastAsia="en-GB"/>
+          <w14:ligatures w14:val="none"/>
+        </w:rPr>
+        <w:t xml:space="preserve">, </w:t>
+      </w:r>
+      <w:r>
+        <w:rPr>
+          <w:rFonts w:ascii="Times New Roman" w:eastAsia="Times New Roman" w:hAnsi="Times New Roman" w:cs="Times New Roman"/>
+          <w:kern w:val="0"/>
+          <w:lang w:eastAsia="en-GB"/>
+          <w14:ligatures w14:val="none"/>
+        </w:rPr>
+        <w:t xml:space="preserve">the polarity of the foreground, and the </w:t>
+      </w:r>
+      <w:r>
+        <w:rPr>
+          <w:rFonts w:ascii="Times New Roman" w:eastAsia="Times New Roman" w:hAnsi="Times New Roman" w:cs="Times New Roman"/>
+          <w:kern w:val="0"/>
+          <w:lang w:eastAsia="en-GB"/>
+          <w14:ligatures w14:val="none"/>
+        </w:rPr>
+        <w:t>sensitivity</w:t>
+      </w:r>
+      <w:r>
+        <w:rPr>
+          <w:rFonts w:ascii="Times New Roman" w:eastAsia="Times New Roman" w:hAnsi="Times New Roman" w:cs="Times New Roman"/>
+          <w:kern w:val="0"/>
+          <w:lang w:eastAsia="en-GB"/>
+          <w14:ligatures w14:val="none"/>
+        </w:rPr>
+        <w:t>. For</w:t>
+      </w:r>
+      <w:r>
+        <w:rPr>
+          <w:rFonts w:ascii="Times New Roman" w:eastAsia="Times New Roman" w:hAnsi="Times New Roman" w:cs="Times New Roman"/>
+          <w:kern w:val="0"/>
+          <w:lang w:eastAsia="en-GB"/>
+          <w14:ligatures w14:val="none"/>
+        </w:rPr>
+        <w:t xml:space="preserve"> the threshold value we set it to “</w:t>
+      </w:r>
+      <w:proofErr w:type="spellStart"/>
+      <w:r>
+        <w:rPr>
+          <w:rFonts w:ascii="Times New Roman" w:eastAsia="Times New Roman" w:hAnsi="Times New Roman" w:cs="Times New Roman"/>
+          <w:kern w:val="0"/>
+          <w:lang w:eastAsia="en-GB"/>
+          <w14:ligatures w14:val="none"/>
+        </w:rPr>
+        <w:t>adapative</w:t>
+      </w:r>
+      <w:proofErr w:type="spellEnd"/>
+      <w:r>
+        <w:rPr>
+          <w:rFonts w:ascii="Times New Roman" w:eastAsia="Times New Roman" w:hAnsi="Times New Roman" w:cs="Times New Roman"/>
+          <w:kern w:val="0"/>
+          <w:lang w:eastAsia="en-GB"/>
+          <w14:ligatures w14:val="none"/>
+        </w:rPr>
+        <w:t>”</w:t>
+      </w:r>
+      <w:r>
+        <w:rPr>
+          <w:rFonts w:ascii="Times New Roman" w:eastAsia="Times New Roman" w:hAnsi="Times New Roman" w:cs="Times New Roman"/>
+          <w:kern w:val="0"/>
+          <w:lang w:eastAsia="en-GB"/>
+          <w14:ligatures w14:val="none"/>
+        </w:rPr>
+        <w:t xml:space="preserve">, this </w:t>
+      </w:r>
+      <w:r>
+        <w:rPr>
+          <w:rFonts w:ascii="Times New Roman" w:eastAsia="Times New Roman" w:hAnsi="Times New Roman" w:cs="Times New Roman"/>
+          <w:kern w:val="0"/>
+          <w:lang w:eastAsia="en-GB"/>
+          <w14:ligatures w14:val="none"/>
+        </w:rPr>
+        <w:t>method computes a threshold for each pixel based on the local image contrast</w:t>
+      </w:r>
+      <w:r>
+        <w:rPr>
+          <w:rFonts w:ascii="Times New Roman" w:eastAsia="Times New Roman" w:hAnsi="Times New Roman" w:cs="Times New Roman"/>
+          <w:kern w:val="0"/>
+          <w:lang w:eastAsia="en-GB"/>
+          <w14:ligatures w14:val="none"/>
+        </w:rPr>
+        <w:t>. Alternatively, we can use the histogram from task 1.6 to determine a threshold value</w:t>
+      </w:r>
+      <w:r>
+        <w:rPr>
+          <w:rFonts w:ascii="Times New Roman" w:eastAsia="Times New Roman" w:hAnsi="Times New Roman" w:cs="Times New Roman"/>
+          <w:kern w:val="0"/>
+          <w:lang w:eastAsia="en-GB"/>
+          <w14:ligatures w14:val="none"/>
+        </w:rPr>
+        <w:t xml:space="preserve">, which is our example we could use </w:t>
+      </w:r>
+      <w:r>
+        <w:rPr>
+          <w:rFonts w:ascii="Times New Roman" w:eastAsia="Times New Roman" w:hAnsi="Times New Roman" w:cs="Times New Roman"/>
+          <w:kern w:val="0"/>
+          <w:lang w:eastAsia="en-GB"/>
+          <w14:ligatures w14:val="none"/>
+        </w:rPr>
+        <w:t>a value of 120 (divided by 255), as this is the point on the graph where the peak starts the rise</w:t>
+      </w:r>
+      <w:r>
+        <w:rPr>
+          <w:rFonts w:ascii="Times New Roman" w:eastAsia="Times New Roman" w:hAnsi="Times New Roman" w:cs="Times New Roman"/>
+          <w:kern w:val="0"/>
+          <w:lang w:eastAsia="en-GB"/>
+          <w14:ligatures w14:val="none"/>
+        </w:rPr>
+        <w:t>.</w:t>
+      </w:r>
+      <w:r>
+        <w:rPr>
+          <w:rFonts w:ascii="Times New Roman" w:eastAsia="Times New Roman" w:hAnsi="Times New Roman" w:cs="Times New Roman"/>
+          <w:kern w:val="0"/>
+          <w:lang w:eastAsia="en-GB"/>
+          <w14:ligatures w14:val="none"/>
+        </w:rPr>
+        <w:t xml:space="preserve"> However manually determining the threshold for an image is not very robust and so this was avoided.</w:t>
+      </w:r>
+      <w:r>
+        <w:rPr>
+          <w:rFonts w:ascii="Times New Roman" w:eastAsia="Times New Roman" w:hAnsi="Times New Roman" w:cs="Times New Roman"/>
+          <w:kern w:val="0"/>
+          <w:lang w:eastAsia="en-GB"/>
+          <w14:ligatures w14:val="none"/>
+        </w:rPr>
+        <w:t xml:space="preserve"> The polarity of the </w:t>
+      </w:r>
+      <w:r>
+        <w:rPr>
+          <w:rFonts w:ascii="Times New Roman" w:eastAsia="Times New Roman" w:hAnsi="Times New Roman" w:cs="Times New Roman"/>
+          <w:kern w:val="0"/>
+          <w:lang w:eastAsia="en-GB"/>
+          <w14:ligatures w14:val="none"/>
+        </w:rPr>
+        <w:t>foreground</w:t>
+      </w:r>
+      <w:r>
+        <w:rPr>
+          <w:rFonts w:ascii="Times New Roman" w:eastAsia="Times New Roman" w:hAnsi="Times New Roman" w:cs="Times New Roman"/>
+          <w:kern w:val="0"/>
+          <w:lang w:eastAsia="en-GB"/>
+          <w14:ligatures w14:val="none"/>
+        </w:rPr>
+        <w:t xml:space="preserve"> was set to “dark”, this </w:t>
+      </w:r>
+      <w:r>
+        <w:rPr>
+          <w:rFonts w:ascii="Times New Roman" w:eastAsia="Times New Roman" w:hAnsi="Times New Roman" w:cs="Times New Roman"/>
+          <w:kern w:val="0"/>
+          <w:lang w:eastAsia="en-GB"/>
+          <w14:ligatures w14:val="none"/>
+        </w:rPr>
+        <w:t>means</w:t>
+      </w:r>
+      <w:r>
+        <w:rPr>
+          <w:rFonts w:ascii="Times New Roman" w:eastAsia="Times New Roman" w:hAnsi="Times New Roman" w:cs="Times New Roman"/>
+          <w:kern w:val="0"/>
+          <w:lang w:eastAsia="en-GB"/>
+          <w14:ligatures w14:val="none"/>
+        </w:rPr>
+        <w:t xml:space="preserve"> that the foreground is darker then the background. </w:t>
+      </w:r>
+      <w:r>
+        <w:rPr>
+          <w:rFonts w:ascii="Times New Roman" w:eastAsia="Times New Roman" w:hAnsi="Times New Roman" w:cs="Times New Roman"/>
+          <w:kern w:val="0"/>
+          <w:lang w:eastAsia="en-GB"/>
+          <w14:ligatures w14:val="none"/>
+        </w:rPr>
+        <w:t>Finally,</w:t>
+      </w:r>
+      <w:r>
+        <w:rPr>
+          <w:rFonts w:ascii="Times New Roman" w:eastAsia="Times New Roman" w:hAnsi="Times New Roman" w:cs="Times New Roman"/>
+          <w:kern w:val="0"/>
+          <w:lang w:eastAsia="en-GB"/>
+          <w14:ligatures w14:val="none"/>
+        </w:rPr>
+        <w:t xml:space="preserve"> the sensitivity was set to 0.5</w:t>
+      </w:r>
+      <w:r>
+        <w:rPr>
+          <w:rFonts w:ascii="Times New Roman" w:eastAsia="Times New Roman" w:hAnsi="Times New Roman" w:cs="Times New Roman"/>
+          <w:kern w:val="0"/>
+          <w:lang w:eastAsia="en-GB"/>
+          <w14:ligatures w14:val="none"/>
+        </w:rPr>
+        <w:t xml:space="preserve">, </w:t>
+      </w:r>
+      <w:r>
+        <w:rPr>
+          <w:rFonts w:ascii="Times New Roman" w:eastAsia="Times New Roman" w:hAnsi="Times New Roman" w:cs="Times New Roman"/>
+          <w:kern w:val="0"/>
+          <w:lang w:eastAsia="en-GB"/>
+          <w14:ligatures w14:val="none"/>
+        </w:rPr>
+        <w:t>as this value allowed the screws and washers to be seen the most</w:t>
+      </w:r>
+      <w:r>
+        <w:rPr>
+          <w:rFonts w:ascii="Times New Roman" w:eastAsia="Times New Roman" w:hAnsi="Times New Roman" w:cs="Times New Roman"/>
+          <w:kern w:val="0"/>
+          <w:lang w:eastAsia="en-GB"/>
+          <w14:ligatures w14:val="none"/>
+        </w:rPr>
+        <w:t>.</w:t>
+      </w:r>
+    </w:p>
+    <w:p>
+      <w:pPr>
+        <w:rPr>
+          <w:rFonts w:ascii="Times New Roman" w:eastAsia="Times New Roman" w:hAnsi="Times New Roman" w:cs="Times New Roman"/>
+          <w:kern w:val="0"/>
+          <w:lang w:eastAsia="en-GB"/>
+          <w14:ligatures w14:val="none"/>
+        </w:rPr>
+      </w:pPr>
+      <w:r>
+        <w:rPr>
+          <w:rFonts w:ascii="Times New Roman" w:eastAsia="Times New Roman" w:hAnsi="Times New Roman" w:cs="Times New Roman"/>
+          <w:kern w:val="0"/>
+          <w:lang w:eastAsia="en-GB"/>
+          <w14:ligatures w14:val="none"/>
+        </w:rPr>
+        <w:t>Furthermore,</w:t>
+      </w:r>
+      <w:r>
+        <w:rPr>
+          <w:rFonts w:ascii="Times New Roman" w:eastAsia="Times New Roman" w:hAnsi="Times New Roman" w:cs="Times New Roman"/>
+          <w:kern w:val="0"/>
+          <w:lang w:eastAsia="en-GB"/>
+          <w14:ligatures w14:val="none"/>
+        </w:rPr>
+        <w:t xml:space="preserve"> for the threshold value, other methods such as the </w:t>
+      </w:r>
+      <w:r>
+        <w:rPr>
+          <w:rFonts w:ascii="Times New Roman" w:eastAsia="Times New Roman" w:hAnsi="Times New Roman" w:cs="Times New Roman"/>
+          <w:kern w:val="0"/>
+          <w:lang w:eastAsia="en-GB"/>
+          <w14:ligatures w14:val="none"/>
+        </w:rPr>
+        <w:t>“Otsu</w:t>
+      </w:r>
+      <w:r>
+        <w:rPr>
+          <w:rFonts w:ascii="Times New Roman" w:eastAsia="Times New Roman" w:hAnsi="Times New Roman" w:cs="Times New Roman"/>
+          <w:kern w:val="0"/>
+          <w:lang w:eastAsia="en-GB"/>
+          <w14:ligatures w14:val="none"/>
+        </w:rPr>
+        <w:t xml:space="preserve"> method</w:t>
+      </w:r>
+      <w:r>
+        <w:rPr>
+          <w:rFonts w:ascii="Times New Roman" w:eastAsia="Times New Roman" w:hAnsi="Times New Roman" w:cs="Times New Roman"/>
+          <w:kern w:val="0"/>
+          <w:lang w:eastAsia="en-GB"/>
+          <w14:ligatures w14:val="none"/>
+        </w:rPr>
+        <w:t>”</w:t>
+      </w:r>
+      <w:r>
+        <w:rPr>
+          <w:rFonts w:ascii="Times New Roman" w:eastAsia="Times New Roman" w:hAnsi="Times New Roman" w:cs="Times New Roman"/>
+          <w:kern w:val="0"/>
+          <w:lang w:eastAsia="en-GB"/>
+          <w14:ligatures w14:val="none"/>
+        </w:rPr>
+        <w:t xml:space="preserve"> can be used, “</w:t>
+      </w:r>
+      <w:r>
+        <w:rPr>
+          <w:rFonts w:ascii="Times New Roman" w:eastAsia="Times New Roman" w:hAnsi="Times New Roman" w:cs="Times New Roman"/>
+          <w:kern w:val="0"/>
+          <w:lang w:eastAsia="en-GB"/>
+          <w14:ligatures w14:val="none"/>
+        </w:rPr>
+        <w:t>In the simplest form, the algorithm returns a single intensity threshold that separate pixels into two classes, foreground and background</w:t>
+      </w:r>
+      <w:r>
+        <w:rPr>
+          <w:rFonts w:ascii="Times New Roman" w:eastAsia="Times New Roman" w:hAnsi="Times New Roman" w:cs="Times New Roman"/>
+          <w:kern w:val="0"/>
+          <w:lang w:eastAsia="en-GB"/>
+          <w14:ligatures w14:val="none"/>
+        </w:rPr>
+        <w:t>”</w:t>
+      </w:r>
+      <w:r>
+        <w:rPr>
+          <w:rFonts w:ascii="Times New Roman" w:eastAsia="Times New Roman" w:hAnsi="Times New Roman" w:cs="Times New Roman"/>
+          <w:kern w:val="0"/>
+          <w:lang w:eastAsia="en-GB"/>
+          <w14:ligatures w14:val="none"/>
+        </w:rPr>
+        <w:t xml:space="preserve"> </w:t>
+      </w:r>
+      <w:r>
+        <w:rPr>
+          <w:rFonts w:ascii="Times New Roman" w:eastAsia="Times New Roman" w:hAnsi="Times New Roman" w:cs="Times New Roman"/>
+          <w:kern w:val="0"/>
+          <w:highlight w:val="yellow"/>
+          <w:lang w:eastAsia="en-GB"/>
+          <w14:ligatures w14:val="none"/>
+        </w:rPr>
+        <w:t>4</w:t>
+      </w:r>
+      <w:r>
+        <w:rPr>
+          <w:rFonts w:ascii="Times New Roman" w:eastAsia="Times New Roman" w:hAnsi="Times New Roman" w:cs="Times New Roman"/>
+          <w:kern w:val="0"/>
+          <w:lang w:eastAsia="en-GB"/>
+          <w14:ligatures w14:val="none"/>
+        </w:rPr>
+        <w:t>.</w:t>
+      </w:r>
+      <w:r>
+        <w:rPr>
+          <w:rFonts w:ascii="Times New Roman" w:eastAsia="Times New Roman" w:hAnsi="Times New Roman" w:cs="Times New Roman"/>
+          <w:kern w:val="0"/>
+          <w:lang w:eastAsia="en-GB"/>
+          <w14:ligatures w14:val="none"/>
+        </w:rPr>
+        <w:t xml:space="preserve"> This method was also </w:t>
+      </w:r>
+      <w:r>
+        <w:rPr>
+          <w:rFonts w:ascii="Times New Roman" w:eastAsia="Times New Roman" w:hAnsi="Times New Roman" w:cs="Times New Roman"/>
+          <w:kern w:val="0"/>
+          <w:lang w:eastAsia="en-GB"/>
+          <w14:ligatures w14:val="none"/>
+        </w:rPr>
+        <w:t>trialled</w:t>
+      </w:r>
+      <w:r>
+        <w:rPr>
+          <w:rFonts w:ascii="Times New Roman" w:eastAsia="Times New Roman" w:hAnsi="Times New Roman" w:cs="Times New Roman"/>
+          <w:kern w:val="0"/>
+          <w:lang w:eastAsia="en-GB"/>
+          <w14:ligatures w14:val="none"/>
+        </w:rPr>
+        <w:t xml:space="preserve"> </w:t>
+      </w:r>
+      <w:r>
+        <w:rPr>
+          <w:rFonts w:ascii="Times New Roman" w:eastAsia="Times New Roman" w:hAnsi="Times New Roman" w:cs="Times New Roman"/>
+          <w:kern w:val="0"/>
+          <w:lang w:eastAsia="en-GB"/>
+          <w14:ligatures w14:val="none"/>
+        </w:rPr>
+        <w:t>using the “</w:t>
+      </w:r>
+      <w:proofErr w:type="spellStart"/>
+      <w:r>
+        <w:rPr>
+          <w:rFonts w:ascii="Times New Roman" w:eastAsia="Times New Roman" w:hAnsi="Times New Roman" w:cs="Times New Roman"/>
+          <w:kern w:val="0"/>
+          <w:lang w:eastAsia="en-GB"/>
+          <w14:ligatures w14:val="none"/>
+        </w:rPr>
+        <w:t>graythresh</w:t>
+      </w:r>
+      <w:proofErr w:type="spellEnd"/>
+      <w:r>
+        <w:rPr>
+          <w:rFonts w:ascii="Times New Roman" w:eastAsia="Times New Roman" w:hAnsi="Times New Roman" w:cs="Times New Roman"/>
+          <w:kern w:val="0"/>
+          <w:lang w:eastAsia="en-GB"/>
+          <w14:ligatures w14:val="none"/>
+        </w:rPr>
+        <w:t xml:space="preserve">()” function, however the output was not ideal, and gave a </w:t>
+      </w:r>
+      <w:r>
+        <w:rPr>
+          <w:rFonts w:ascii="Times New Roman" w:eastAsia="Times New Roman" w:hAnsi="Times New Roman" w:cs="Times New Roman"/>
+          <w:kern w:val="0"/>
+          <w:lang w:eastAsia="en-GB"/>
+          <w14:ligatures w14:val="none"/>
+        </w:rPr>
+        <w:t xml:space="preserve">heavily black pixel dominated image and distorted the objects. The </w:t>
+      </w:r>
+      <w:r>
+        <w:rPr>
+          <w:rFonts w:ascii="Times New Roman" w:eastAsia="Times New Roman" w:hAnsi="Times New Roman" w:cs="Times New Roman"/>
+          <w:kern w:val="0"/>
+          <w:lang w:eastAsia="en-GB"/>
+          <w14:ligatures w14:val="none"/>
+        </w:rPr>
+        <w:t>Otsu</w:t>
+      </w:r>
+      <w:r>
+        <w:rPr>
+          <w:rFonts w:ascii="Times New Roman" w:eastAsia="Times New Roman" w:hAnsi="Times New Roman" w:cs="Times New Roman"/>
+          <w:kern w:val="0"/>
+          <w:lang w:eastAsia="en-GB"/>
+          <w14:ligatures w14:val="none"/>
+        </w:rPr>
+        <w:t xml:space="preserve"> method is mainly preferable in scenarios we have a </w:t>
+      </w:r>
+      <w:r>
+        <w:rPr>
+          <w:rFonts w:ascii="Times New Roman" w:eastAsia="Times New Roman" w:hAnsi="Times New Roman" w:cs="Times New Roman"/>
+          <w:kern w:val="0"/>
+          <w:lang w:eastAsia="en-GB"/>
+          <w14:ligatures w14:val="none"/>
+        </w:rPr>
+        <w:t>bimodal</w:t>
+      </w:r>
+      <w:r>
+        <w:rPr>
+          <w:rFonts w:ascii="Times New Roman" w:eastAsia="Times New Roman" w:hAnsi="Times New Roman" w:cs="Times New Roman"/>
+          <w:kern w:val="0"/>
+          <w:lang w:eastAsia="en-GB"/>
+          <w14:ligatures w14:val="none"/>
+        </w:rPr>
+        <w:t xml:space="preserve"> </w:t>
+      </w:r>
+      <w:r>
+        <w:rPr>
+          <w:rFonts w:ascii="Times New Roman" w:eastAsia="Times New Roman" w:hAnsi="Times New Roman" w:cs="Times New Roman"/>
+          <w:kern w:val="0"/>
+          <w:lang w:eastAsia="en-GB"/>
+          <w14:ligatures w14:val="none"/>
+        </w:rPr>
+        <w:t>image histogram.</w:t>
+      </w:r>
+      <w:r>
+        <w:rPr>
+          <w:rFonts w:ascii="Times New Roman" w:eastAsia="Times New Roman" w:hAnsi="Times New Roman" w:cs="Times New Roman"/>
+          <w:kern w:val="0"/>
+          <w:lang w:eastAsia="en-GB"/>
+          <w14:ligatures w14:val="none"/>
+        </w:rPr>
+        <w:t>]</w:t>
+      </w:r>
+    </w:p>
+    <w:p>
+      <w:pPr>
+        <w:rPr>
+          <w:rFonts w:ascii="Times New Roman" w:eastAsia="Times New Roman" w:hAnsi="Times New Roman" w:cs="Times New Roman"/>
+          <w:b/>
+          <w:bCs/>
+          <w:kern w:val="0"/>
+          <w:sz w:val="24"/>
+          <w:szCs w:val="24"/>
+          <w:lang w:eastAsia="en-GB"/>
+          <w14:ligatures w14:val="none"/>
+        </w:rPr>
+      </w:pPr>
+      <w:r>
+        <w:rPr>
+          <w:rFonts w:ascii="Times New Roman" w:eastAsia="Times New Roman" w:hAnsi="Times New Roman" w:cs="Times New Roman"/>
+          <w:b/>
+          <w:bCs/>
+          <w:kern w:val="0"/>
+          <w:sz w:val="24"/>
+          <w:szCs w:val="24"/>
+          <w:lang w:eastAsia="en-GB"/>
+          <w14:ligatures w14:val="none"/>
+        </w:rPr>
+        <w:t>Task</w:t>
+      </w:r>
+      <w:r>
+        <w:rPr>
+          <w:rFonts w:ascii="Times New Roman" w:eastAsia="Times New Roman" w:hAnsi="Times New Roman" w:cs="Times New Roman"/>
+          <w:b/>
+          <w:bCs/>
+          <w:kern w:val="0"/>
+          <w:sz w:val="24"/>
+          <w:szCs w:val="24"/>
+          <w:lang w:eastAsia="en-GB"/>
+          <w14:ligatures w14:val="none"/>
+        </w:rPr>
+        <w:t xml:space="preserve"> </w:t>
+      </w:r>
+      <w:r>
+        <w:rPr>
+          <w:rFonts w:ascii="Times New Roman" w:eastAsia="Times New Roman" w:hAnsi="Times New Roman" w:cs="Times New Roman"/>
+          <w:b/>
+          <w:bCs/>
+          <w:kern w:val="0"/>
+          <w:sz w:val="24"/>
+          <w:szCs w:val="24"/>
+          <w:lang w:eastAsia="en-GB"/>
+          <w14:ligatures w14:val="none"/>
+        </w:rPr>
+        <w:t>1.</w:t>
+      </w:r>
+      <w:r>
+        <w:rPr>
+          <w:rFonts w:ascii="Times New Roman" w:eastAsia="Times New Roman" w:hAnsi="Times New Roman" w:cs="Times New Roman"/>
+          <w:b/>
+          <w:bCs/>
+          <w:kern w:val="0"/>
+          <w:sz w:val="24"/>
+          <w:szCs w:val="24"/>
+          <w:lang w:eastAsia="en-GB"/>
+          <w14:ligatures w14:val="none"/>
+        </w:rPr>
+        <w:t>8 Display the resultant images for task 1</w:t>
+      </w:r>
+    </w:p>
+    <w:p>
+      <w:pPr>
+        <w:rPr>
+          <w:rFonts w:ascii="Times New Roman" w:eastAsia="Times New Roman" w:hAnsi="Times New Roman" w:cs="Times New Roman"/>
+          <w:kern w:val="0"/>
+          <w:lang w:eastAsia="en-GB"/>
+          <w14:ligatures w14:val="none"/>
+        </w:rPr>
+      </w:pPr>
+      <w:r>
+        <w:rPr>
+          <w:rFonts w:ascii="Times New Roman" w:eastAsia="Times New Roman" w:hAnsi="Times New Roman" w:cs="Times New Roman"/>
+          <w:kern w:val="0"/>
+          <w:lang w:eastAsia="en-GB"/>
+          <w14:ligatures w14:val="none"/>
+        </w:rPr>
+        <w:drawing>
+          <wp:inline distT="0" distB="0" distL="0" distR="0" wp14:anchorId="2A89305D" wp14:editId="31D3265C">
+            <wp:extent cx="5731510" cy="4332605"/>
+            <wp:effectExtent l="0" t="0" r="2540" b="0"/>
+            <wp:docPr id="3001798" name="Picture 1" descr="A screenshot of a computer screen&#10;&#10;Description automatically generated"/>
+            <wp:cNvGraphicFramePr>
+              <a:graphicFrameLocks xmlns:a="http://schemas.openxmlformats.org/drawingml/2006/main" noChangeAspect="1"/>
+            </wp:cNvGraphicFramePr>
+            <a:graphic xmlns:a="http://schemas.openxmlformats.org/drawingml/2006/main">
+              <a:graphicData uri="http://schemas.openxmlformats.org/drawingml/2006/picture">
+                <pic:pic xmlns:pic="http://schemas.openxmlformats.org/drawingml/2006/picture">
+                  <pic:nvPicPr>
+                    <pic:cNvPr id="3001798" name="Picture 1" descr="A screenshot of a computer screen&#10;&#10;Description automatically generated"/>
+                    <pic:cNvPicPr/>
+                  </pic:nvPicPr>
+                  <pic:blipFill>
+                    <a:blip r:embed="rId5"/>
+                    <a:stretch>
+                      <a:fillRect/>
+                    </a:stretch>
+                  </pic:blipFill>
+                  <pic:spPr>
+                    <a:xfrm>
+                      <a:off x="0" y="0"/>
+                      <a:ext cx="5731510" cy="4332605"/>
+                    </a:xfrm>
+                    <a:prstGeom prst="rect">
+                      <a:avLst/>
+                    </a:prstGeom>
+                  </pic:spPr>
+                </pic:pic>
+              </a:graphicData>
+            </a:graphic>
+          </wp:inline>
+        </w:drawing>
+      </w:r>
+    </w:p>
+    <w:p>
+      <w:pPr>
+        <w:jc w:val="center"/>
+        <w:rPr>
+          <w:rFonts w:ascii="Times New Roman" w:eastAsia="Times New Roman" w:hAnsi="Times New Roman" w:cs="Times New Roman"/>
+          <w:kern w:val="0"/>
+          <w:lang w:eastAsia="en-GB"/>
+          <w14:ligatures w14:val="none"/>
+        </w:rPr>
+      </w:pPr>
+      <w:r>
+        <w:rPr>
+          <w:rFonts w:ascii="Times New Roman" w:eastAsia="Times New Roman" w:hAnsi="Times New Roman" w:cs="Times New Roman"/>
+          <w:kern w:val="0"/>
+          <w:lang w:eastAsia="en-GB"/>
+          <w14:ligatures w14:val="none"/>
+        </w:rPr>
+        <w:t xml:space="preserve">Figure 1. </w:t>
+      </w:r>
+      <w:r>
+        <w:rPr>
+          <w:rFonts w:ascii="Times New Roman" w:eastAsia="Times New Roman" w:hAnsi="Times New Roman" w:cs="Times New Roman"/>
+          <w:kern w:val="0"/>
+          <w:lang w:eastAsia="en-GB"/>
+          <w14:ligatures w14:val="none"/>
+        </w:rPr>
+        <w:t>V</w:t>
+      </w:r>
+      <w:r>
+        <w:rPr>
+          <w:rFonts w:ascii="Times New Roman" w:eastAsia="Times New Roman" w:hAnsi="Times New Roman" w:cs="Times New Roman"/>
+          <w:kern w:val="0"/>
+          <w:lang w:eastAsia="en-GB"/>
+          <w14:ligatures w14:val="none"/>
+        </w:rPr>
+        <w:t xml:space="preserve">iew the re-sized image, histograms before and after enhancement, enhanced image and the binarized </w:t>
+      </w:r>
+      <w:r>
+        <w:rPr>
+          <w:rFonts w:ascii="Times New Roman" w:eastAsia="Times New Roman" w:hAnsi="Times New Roman" w:cs="Times New Roman"/>
+          <w:kern w:val="0"/>
+          <w:lang w:eastAsia="en-GB"/>
+          <w14:ligatures w14:val="none"/>
+        </w:rPr>
+        <w:t>image.</w:t>
+      </w:r>
+    </w:p>
+    <w:p>
+      <w:pPr>
+        <w:rPr>
+          <w:rFonts w:ascii="Times New Roman" w:eastAsia="Times New Roman" w:hAnsi="Times New Roman" w:cs="Times New Roman"/>
+          <w:b/>
+          <w:bCs/>
+          <w:kern w:val="0"/>
+          <w:sz w:val="24"/>
+          <w:szCs w:val="24"/>
+          <w:lang w:eastAsia="en-GB"/>
+          <w14:ligatures w14:val="none"/>
+        </w:rPr>
+      </w:pPr>
+    </w:p>
+    <w:p>
+      <w:pPr>
+        <w:pStyle w:val="NormalWeb"/>
+        <w:spacing w:before="0" w:beforeAutospacing="0" w:after="0" w:afterAutospacing="0"/>
+        <w:rPr>
+          <w:sz w:val="22"/>
+          <w:szCs w:val="22"/>
+        </w:rPr>
+      </w:pPr>
+    </w:p>
+    <w:p>
+      <w:pPr>
+        <w:pStyle w:val="NormalWeb"/>
+        <w:spacing w:before="0" w:beforeAutospacing="0" w:after="0" w:afterAutospacing="0"/>
+        <w:rPr>
+          <w:sz w:val="22"/>
+          <w:szCs w:val="22"/>
+        </w:rPr>
+      </w:pPr>
+    </w:p>
+    <w:p>
+      <w:pPr>
+        <w:pStyle w:val="NormalWeb"/>
+        <w:spacing w:before="0" w:beforeAutospacing="0" w:after="0" w:afterAutospacing="0"/>
+        <w:rPr>
+          <w:sz w:val="22"/>
+          <w:szCs w:val="22"/>
+        </w:rPr>
+      </w:pPr>
+    </w:p>
+    <w:p>
+      <w:pPr>
+        <w:pStyle w:val="NormalWeb"/>
+        <w:spacing w:before="0" w:beforeAutospacing="0" w:after="0" w:afterAutospacing="0"/>
+        <w:rPr>
+          <w:sz w:val="22"/>
+          <w:szCs w:val="22"/>
+        </w:rPr>
+      </w:pPr>
+    </w:p>
+    <w:p>
+      <w:pPr>
+        <w:spacing w:line="240" w:lineRule="auto"/>
+        <w:rPr>
+          <w:rFonts w:ascii="Times New Roman" w:eastAsia="Times New Roman" w:hAnsi="Times New Roman" w:cs="Times New Roman"/>
+          <w:kern w:val="0"/>
+          <w:lang w:eastAsia="en-GB"/>
+          <w14:ligatures w14:val="none"/>
+        </w:rPr>
+      </w:pPr>
+    </w:p>
+    <w:p>
+      <w:pPr>
+        <w:spacing w:line="240" w:lineRule="auto"/>
+        <w:rPr>
+          <w:rFonts w:ascii="Times New Roman" w:eastAsia="Times New Roman" w:hAnsi="Times New Roman" w:cs="Times New Roman"/>
+          <w:b/>
+          <w:bCs/>
+          <w:kern w:val="0"/>
+          <w:sz w:val="24"/>
+          <w:szCs w:val="24"/>
+          <w:lang w:eastAsia="en-GB"/>
+          <w14:ligatures w14:val="none"/>
+        </w:rPr>
+      </w:pPr>
+    </w:p>
+    <w:p>
+      <w:pPr>
+        <w:pStyle w:val="NormalWeb"/>
+        <w:spacing w:before="0" w:beforeAutospacing="0" w:after="0" w:afterAutospacing="0"/>
+        <w:rPr>
+          <w:rFonts w:ascii="Roboto" w:hAnsi="Roboto"/>
+          <w:color w:val="111111"/>
+          <w:sz w:val="22"/>
+          <w:szCs w:val="22"/>
+        </w:rPr>
+      </w:pPr>
+    </w:p>
+    <w:p>
+      <w:pPr>
+        <w:pStyle w:val="NormalWeb"/>
+        <w:spacing w:before="0" w:beforeAutospacing="0" w:after="0" w:afterAutospacing="0"/>
+        <w:rPr>
+          <w:rFonts w:ascii="Roboto" w:hAnsi="Roboto"/>
+          <w:color w:val="111111"/>
+        </w:rPr>
+      </w:pPr>
+    </w:p>
+    <w:p>
+      <w:pPr>
+        <w:pStyle w:val="NormalWeb"/>
+        <w:spacing w:before="0" w:beforeAutospacing="0" w:after="0" w:afterAutospacing="0"/>
+        <w:rPr>
+          <w:rFonts w:ascii="Roboto" w:hAnsi="Roboto"/>
+          <w:color w:val="111111"/>
+        </w:rPr>
+      </w:pPr>
+    </w:p>
+    <w:p>
+      <w:pPr>
+        <w:pStyle w:val="NormalWeb"/>
+        <w:spacing w:before="0" w:beforeAutospacing="0" w:after="0" w:afterAutospacing="0"/>
+        <w:rPr>
+          <w:rFonts w:ascii="Roboto" w:hAnsi="Roboto"/>
+          <w:color w:val="111111"/>
+        </w:rPr>
+      </w:pPr>
+    </w:p>
+    <w:p>
+      <w:pPr>
+        <w:pStyle w:val="NormalWeb"/>
+        <w:spacing w:before="0" w:beforeAutospacing="0" w:after="0" w:afterAutospacing="0"/>
+        <w:rPr>
+          <w:rFonts w:ascii="Roboto" w:hAnsi="Roboto"/>
+          <w:color w:val="111111"/>
+        </w:rPr>
+      </w:pPr>
+    </w:p>
+    <w:p>
+      <w:pPr>
+        <w:pStyle w:val="NormalWeb"/>
+        <w:spacing w:before="0" w:beforeAutospacing="0" w:after="0" w:afterAutospacing="0"/>
+        <w:rPr>
+          <w:rFonts w:ascii="Roboto" w:hAnsi="Roboto"/>
+          <w:color w:val="111111"/>
+        </w:rPr>
+      </w:pPr>
+    </w:p>
+    <w:p>
+      <w:pPr>
+        <w:pStyle w:val="NormalWeb"/>
+        <w:spacing w:before="0" w:beforeAutospacing="0" w:after="0" w:afterAutospacing="0"/>
+        <w:rPr>
+          <w:rFonts w:ascii="Roboto" w:hAnsi="Roboto"/>
+          <w:color w:val="111111"/>
+        </w:rPr>
+      </w:pPr>
+    </w:p>
+    <w:p>
+      <w:pPr>
+        <w:pStyle w:val="NormalWeb"/>
+        <w:spacing w:before="0" w:beforeAutospacing="0" w:after="0" w:afterAutospacing="0"/>
+        <w:rPr>
+          <w:rFonts w:ascii="Roboto" w:hAnsi="Roboto"/>
+          <w:color w:val="111111"/>
+        </w:rPr>
+      </w:pPr>
+    </w:p>
+    <w:p>
+      <w:pPr>
+        <w:pStyle w:val="NormalWeb"/>
+        <w:spacing w:before="0" w:beforeAutospacing="0" w:after="0" w:afterAutospacing="0"/>
+        <w:rPr>
+          <w:rFonts w:ascii="Roboto" w:hAnsi="Roboto"/>
+          <w:color w:val="111111"/>
+        </w:rPr>
+      </w:pPr>
+    </w:p>
+    <w:p>
+      <w:pPr>
+        <w:pStyle w:val="NormalWeb"/>
+        <w:spacing w:before="0" w:beforeAutospacing="0" w:after="0" w:afterAutospacing="0"/>
+        <w:rPr>
+          <w:rFonts w:ascii="Roboto" w:hAnsi="Roboto"/>
+          <w:color w:val="111111"/>
+        </w:rPr>
+      </w:pPr>
+    </w:p>
+    <w:p>
+      <w:pPr>
+        <w:pStyle w:val="NormalWeb"/>
+        <w:spacing w:before="0" w:beforeAutospacing="0" w:after="0" w:afterAutospacing="0"/>
+        <w:rPr>
+          <w:rFonts w:ascii="Roboto" w:hAnsi="Roboto"/>
+          <w:color w:val="111111"/>
+        </w:rPr>
+      </w:pPr>
+    </w:p>
+    <w:p>
+      <w:pPr>
+        <w:pStyle w:val="NormalWeb"/>
+        <w:spacing w:before="0" w:beforeAutospacing="0" w:after="0" w:afterAutospacing="0"/>
+        <w:rPr>
+          <w:rFonts w:ascii="Roboto" w:hAnsi="Roboto"/>
+          <w:color w:val="111111"/>
+        </w:rPr>
+      </w:pPr>
+    </w:p>
+    <w:p>
+      <w:pPr>
+        <w:pStyle w:val="NormalWeb"/>
+        <w:spacing w:before="0" w:beforeAutospacing="0" w:after="0" w:afterAutospacing="0"/>
+        <w:rPr>
+          <w:rFonts w:ascii="Roboto" w:hAnsi="Roboto"/>
+          <w:color w:val="111111"/>
+        </w:rPr>
+      </w:pPr>
+    </w:p>
+    <w:p>
+      <w:pPr>
+        <w:pStyle w:val="NormalWeb"/>
+        <w:spacing w:before="0" w:beforeAutospacing="0" w:after="0" w:afterAutospacing="0"/>
+        <w:rPr>
+          <w:rFonts w:ascii="Roboto" w:hAnsi="Roboto"/>
+          <w:color w:val="111111"/>
+        </w:rPr>
+      </w:pPr>
+    </w:p>
+    <w:p>
+      <w:pPr>
+        <w:pStyle w:val="NormalWeb"/>
+        <w:spacing w:before="0" w:beforeAutospacing="0" w:after="0" w:afterAutospacing="0"/>
+        <w:rPr>
+          <w:rFonts w:ascii="Roboto" w:hAnsi="Roboto"/>
+          <w:color w:val="111111"/>
+        </w:rPr>
+      </w:pPr>
+    </w:p>
+    <w:p>
+      <w:pPr>
+        <w:pStyle w:val="NormalWeb"/>
+        <w:spacing w:before="0" w:beforeAutospacing="0" w:after="0" w:afterAutospacing="0"/>
+        <w:rPr>
+          <w:rFonts w:ascii="Roboto" w:hAnsi="Roboto"/>
+          <w:color w:val="111111"/>
+        </w:rPr>
+      </w:pPr>
+    </w:p>
+    <w:p>
+      <w:pPr>
+        <w:pStyle w:val="NormalWeb"/>
+        <w:spacing w:before="0" w:beforeAutospacing="0" w:after="0" w:afterAutospacing="0"/>
+        <w:rPr>
+          <w:rFonts w:ascii="Roboto" w:hAnsi="Roboto"/>
+          <w:color w:val="111111"/>
+        </w:rPr>
+      </w:pPr>
+    </w:p>
+    <w:p>
+      <w:pPr>
+        <w:pStyle w:val="NormalWeb"/>
+        <w:spacing w:before="0" w:beforeAutospacing="0" w:after="0" w:afterAutospacing="0"/>
+        <w:rPr>
+          <w:rFonts w:ascii="Roboto" w:hAnsi="Roboto"/>
+          <w:color w:val="111111"/>
+        </w:rPr>
+      </w:pPr>
+    </w:p>
+    <w:p>
+      <w:pPr>
+        <w:pStyle w:val="NormalWeb"/>
+        <w:spacing w:before="0" w:beforeAutospacing="0" w:after="0" w:afterAutospacing="0"/>
+        <w:rPr>
+          <w:rFonts w:ascii="Roboto" w:hAnsi="Roboto"/>
+          <w:color w:val="111111"/>
+        </w:rPr>
+      </w:pPr>
+    </w:p>
+    <w:p>
+      <w:pPr>
+        <w:pStyle w:val="NormalWeb"/>
+        <w:spacing w:before="0" w:beforeAutospacing="0" w:after="0" w:afterAutospacing="0"/>
+        <w:rPr>
+          <w:rFonts w:ascii="Roboto" w:hAnsi="Roboto"/>
+          <w:color w:val="111111"/>
+        </w:rPr>
+      </w:pPr>
+    </w:p>
+    <w:p>
+      <w:pPr>
+        <w:pStyle w:val="NormalWeb"/>
+        <w:spacing w:before="0" w:beforeAutospacing="0" w:after="0" w:afterAutospacing="0"/>
+        <w:rPr>
+          <w:rFonts w:ascii="Roboto" w:hAnsi="Roboto"/>
+          <w:color w:val="111111"/>
+        </w:rPr>
+      </w:pPr>
+    </w:p>
+    <w:p>
+      <w:pPr>
+        <w:pStyle w:val="NormalWeb"/>
+        <w:spacing w:before="0" w:beforeAutospacing="0" w:after="0" w:afterAutospacing="0"/>
+        <w:rPr>
+          <w:rFonts w:ascii="Roboto" w:hAnsi="Roboto"/>
+          <w:color w:val="111111"/>
+        </w:rPr>
+      </w:pPr>
+    </w:p>
+    <w:p>
+      <w:pPr>
+        <w:pStyle w:val="NormalWeb"/>
+        <w:spacing w:before="0" w:beforeAutospacing="0" w:after="0" w:afterAutospacing="0"/>
+        <w:rPr>
+          <w:rFonts w:ascii="Roboto" w:hAnsi="Roboto"/>
+          <w:color w:val="111111"/>
+        </w:rPr>
+      </w:pPr>
+    </w:p>
+    <w:p>
+      <w:pPr>
+        <w:pStyle w:val="NormalWeb"/>
+        <w:spacing w:before="0" w:beforeAutospacing="0" w:after="0" w:afterAutospacing="0"/>
+        <w:rPr>
+          <w:rFonts w:ascii="Roboto" w:hAnsi="Roboto"/>
+          <w:color w:val="111111"/>
+        </w:rPr>
+      </w:pPr>
+    </w:p>
+    <w:p>
+      <w:pPr>
+        <w:pStyle w:val="NormalWeb"/>
+        <w:spacing w:before="0" w:beforeAutospacing="0" w:after="0" w:afterAutospacing="0"/>
+        <w:rPr>
+          <w:rFonts w:ascii="Roboto" w:hAnsi="Roboto"/>
+          <w:color w:val="111111"/>
+        </w:rPr>
+      </w:pPr>
+    </w:p>
+    <w:p>
+      <w:pPr>
+        <w:pStyle w:val="NormalWeb"/>
+        <w:spacing w:before="0" w:beforeAutospacing="0" w:after="0" w:afterAutospacing="0"/>
+        <w:rPr>
+          <w:rFonts w:ascii="Roboto" w:hAnsi="Roboto"/>
+          <w:color w:val="111111"/>
+        </w:rPr>
+      </w:pPr>
+    </w:p>
+    <w:p>
+      <w:pPr>
+        <w:pStyle w:val="NormalWeb"/>
+        <w:spacing w:before="0" w:beforeAutospacing="0" w:after="0" w:afterAutospacing="0"/>
+        <w:rPr>
+          <w:rFonts w:ascii="Roboto" w:hAnsi="Roboto"/>
+          <w:color w:val="111111"/>
+        </w:rPr>
+      </w:pPr>
+    </w:p>
+    <w:p>
+      <w:pPr>
+        <w:pStyle w:val="NormalWeb"/>
+        <w:spacing w:before="0" w:beforeAutospacing="0" w:after="0" w:afterAutospacing="0"/>
+        <w:rPr>
+          <w:rFonts w:ascii="Roboto" w:hAnsi="Roboto"/>
+          <w:color w:val="111111"/>
+        </w:rPr>
+      </w:pPr>
+    </w:p>
+    <w:p>
+      <w:pPr>
+        <w:pStyle w:val="NormalWeb"/>
+        <w:spacing w:before="0" w:beforeAutospacing="0" w:after="0" w:afterAutospacing="0"/>
+        <w:rPr>
+          <w:rFonts w:ascii="Roboto" w:hAnsi="Roboto"/>
+          <w:color w:val="111111"/>
+        </w:rPr>
+      </w:pPr>
+    </w:p>
+    <w:p>
+      <w:pPr>
+        <w:pStyle w:val="NormalWeb"/>
+        <w:spacing w:before="0" w:beforeAutospacing="0" w:after="0" w:afterAutospacing="0"/>
+        <w:rPr>
+          <w:rFonts w:ascii="Roboto" w:hAnsi="Roboto"/>
+          <w:color w:val="111111"/>
+        </w:rPr>
+      </w:pPr>
+    </w:p>
+    <w:p>
+      <w:pPr>
+        <w:pStyle w:val="NormalWeb"/>
+        <w:spacing w:before="0" w:beforeAutospacing="0" w:after="0" w:afterAutospacing="0"/>
+        <w:rPr>
+          <w:rFonts w:ascii="Roboto" w:hAnsi="Roboto"/>
+          <w:color w:val="111111"/>
+        </w:rPr>
+      </w:pPr>
+    </w:p>
+    <w:p>
+      <w:pPr>
+        <w:pStyle w:val="NormalWeb"/>
+        <w:spacing w:before="0" w:beforeAutospacing="0" w:after="0" w:afterAutospacing="0"/>
+        <w:rPr>
+          <w:rFonts w:ascii="Roboto" w:hAnsi="Roboto"/>
+          <w:color w:val="111111"/>
+        </w:rPr>
+      </w:pPr>
+    </w:p>
+    <w:p>
+      <w:pPr>
+        <w:pStyle w:val="NormalWeb"/>
+        <w:spacing w:before="0" w:beforeAutospacing="0" w:after="0" w:afterAutospacing="0"/>
+        <w:rPr>
+          <w:rFonts w:ascii="Roboto" w:hAnsi="Roboto"/>
+          <w:color w:val="111111"/>
+        </w:rPr>
+      </w:pPr>
+    </w:p>
+    <w:p>
+      <w:pPr>
+        <w:pStyle w:val="NormalWeb"/>
+        <w:spacing w:before="0" w:beforeAutospacing="0" w:after="0" w:afterAutospacing="0"/>
+        <w:rPr>
+          <w:rFonts w:ascii="Roboto" w:hAnsi="Roboto"/>
+          <w:color w:val="111111"/>
+        </w:rPr>
+      </w:pPr>
+    </w:p>
+    <w:p>
+      <w:pPr>
+        <w:pStyle w:val="NormalWeb"/>
+        <w:spacing w:before="0" w:beforeAutospacing="0" w:after="0" w:afterAutospacing="0"/>
+        <w:rPr>
+          <w:rFonts w:ascii="Roboto" w:hAnsi="Roboto"/>
+          <w:color w:val="111111"/>
+        </w:rPr>
+      </w:pPr>
+    </w:p>
+    <w:p>
+      <w:pPr>
+        <w:pStyle w:val="NormalWeb"/>
+        <w:spacing w:before="0" w:beforeAutospacing="0" w:after="0" w:afterAutospacing="0"/>
+        <w:rPr>
+          <w:rFonts w:ascii="Roboto" w:hAnsi="Roboto"/>
+          <w:color w:val="111111"/>
+        </w:rPr>
+      </w:pPr>
+    </w:p>
+    <w:p>
+      <w:pPr>
+        <w:pStyle w:val="NormalWeb"/>
+        <w:spacing w:before="0" w:beforeAutospacing="0" w:after="0" w:afterAutospacing="0"/>
+        <w:rPr>
+          <w:rFonts w:ascii="Roboto" w:hAnsi="Roboto"/>
+          <w:color w:val="111111"/>
+        </w:rPr>
+      </w:pPr>
+    </w:p>
+    <w:p>
+      <w:pPr>
+        <w:pStyle w:val="NormalWeb"/>
+        <w:spacing w:before="0" w:beforeAutospacing="0" w:after="0" w:afterAutospacing="0"/>
+        <w:rPr>
+          <w:rFonts w:ascii="Roboto" w:hAnsi="Roboto"/>
+          <w:color w:val="111111"/>
+        </w:rPr>
+      </w:pPr>
+    </w:p>
+    <w:p>
+      <w:pPr>
+        <w:pStyle w:val="NormalWeb"/>
+        <w:spacing w:before="0" w:beforeAutospacing="0" w:after="0" w:afterAutospacing="0"/>
+        <w:rPr>
+          <w:rFonts w:ascii="Roboto" w:hAnsi="Roboto"/>
+          <w:color w:val="111111"/>
+        </w:rPr>
+      </w:pPr>
+    </w:p>
+    <w:p>
+      <w:pPr>
+        <w:pStyle w:val="NormalWeb"/>
+        <w:spacing w:before="0" w:beforeAutospacing="0" w:after="0" w:afterAutospacing="0"/>
+        <w:rPr>
+          <w:rFonts w:ascii="Roboto" w:hAnsi="Roboto"/>
+          <w:color w:val="111111"/>
+        </w:rPr>
+      </w:pPr>
+    </w:p>
+    <w:p>
+      <w:pPr>
+        <w:pStyle w:val="NormalWeb"/>
+        <w:spacing w:before="0" w:beforeAutospacing="0" w:after="0" w:afterAutospacing="0"/>
+        <w:rPr>
+          <w:rFonts w:ascii="Roboto" w:hAnsi="Roboto"/>
+          <w:color w:val="111111"/>
+        </w:rPr>
+      </w:pPr>
+    </w:p>
+    <w:p>
+      <w:pPr>
+        <w:pStyle w:val="NormalWeb"/>
+        <w:spacing w:before="0" w:beforeAutospacing="0" w:after="0" w:afterAutospacing="0"/>
+        <w:rPr>
+          <w:rFonts w:ascii="Roboto" w:hAnsi="Roboto"/>
+          <w:color w:val="111111"/>
+        </w:rPr>
+      </w:pPr>
+    </w:p>
+    <w:p>
+      <w:pPr>
+        <w:pStyle w:val="NormalWeb"/>
+        <w:spacing w:before="0" w:beforeAutospacing="0" w:after="0" w:afterAutospacing="0"/>
+        <w:rPr>
+          <w:rFonts w:ascii="Roboto" w:hAnsi="Roboto"/>
+          <w:color w:val="111111"/>
+        </w:rPr>
+      </w:pPr>
+    </w:p>
+    <w:p>
+      <w:pPr>
+        <w:pStyle w:val="NormalWeb"/>
+        <w:spacing w:before="0" w:beforeAutospacing="0" w:after="0" w:afterAutospacing="0"/>
+        <w:rPr>
+          <w:rFonts w:ascii="Roboto" w:hAnsi="Roboto"/>
+          <w:color w:val="111111"/>
+        </w:rPr>
+      </w:pPr>
+    </w:p>
+    <w:p>
+      <w:pPr>
+        <w:pStyle w:val="NormalWeb"/>
+        <w:spacing w:before="0" w:beforeAutospacing="0" w:after="0" w:afterAutospacing="0"/>
+        <w:rPr>
+          <w:rFonts w:ascii="Roboto" w:hAnsi="Roboto"/>
+          <w:color w:val="111111"/>
+        </w:rPr>
+      </w:pPr>
+    </w:p>
+    <w:p>
+      <w:pPr>
+        <w:pStyle w:val="NormalWeb"/>
+        <w:spacing w:before="0" w:beforeAutospacing="0" w:after="0" w:afterAutospacing="0"/>
+        <w:rPr>
+          <w:rFonts w:ascii="Roboto" w:hAnsi="Roboto"/>
+          <w:color w:val="111111"/>
+        </w:rPr>
+      </w:pPr>
+    </w:p>
+    <w:p>
+      <w:pPr>
+        <w:pStyle w:val="NormalWeb"/>
+        <w:spacing w:before="0" w:beforeAutospacing="0" w:after="0" w:afterAutospacing="0"/>
+        <w:rPr>
+          <w:rFonts w:ascii="Roboto" w:hAnsi="Roboto"/>
+          <w:color w:val="111111"/>
+        </w:rPr>
+      </w:pPr>
+    </w:p>
+    <w:p>
+      <w:pPr>
+        <w:pStyle w:val="NormalWeb"/>
+        <w:spacing w:before="0" w:beforeAutospacing="0" w:after="0" w:afterAutospacing="0"/>
+        <w:rPr>
+          <w:rFonts w:ascii="Roboto" w:hAnsi="Roboto"/>
+          <w:color w:val="111111"/>
+        </w:rPr>
+      </w:pPr>
+    </w:p>
+    <w:p>
+      <w:pPr>
+        <w:pStyle w:val="NormalWeb"/>
+        <w:spacing w:before="0" w:beforeAutospacing="0" w:after="0" w:afterAutospacing="0"/>
+        <w:rPr>
+          <w:rFonts w:ascii="Roboto" w:hAnsi="Roboto"/>
+          <w:color w:val="111111"/>
+        </w:rPr>
+      </w:pPr>
+    </w:p>
+    <w:p>
+      <w:pPr>
+        <w:pStyle w:val="NormalWeb"/>
+        <w:spacing w:before="0" w:beforeAutospacing="0" w:after="0" w:afterAutospacing="0"/>
+        <w:rPr>
+          <w:rFonts w:ascii="Roboto" w:hAnsi="Roboto"/>
+          <w:color w:val="111111"/>
+        </w:rPr>
+      </w:pPr>
+    </w:p>
+    <w:p>
+      <w:pPr>
+        <w:pStyle w:val="NormalWeb"/>
+        <w:spacing w:before="0" w:beforeAutospacing="0" w:after="0" w:afterAutospacing="0"/>
+        <w:rPr>
+          <w:rFonts w:ascii="Roboto" w:hAnsi="Roboto"/>
+          <w:color w:val="111111"/>
+        </w:rPr>
+      </w:pPr>
+    </w:p>
+    <w:p>
+      <w:pPr>
+        <w:pStyle w:val="NormalWeb"/>
+        <w:spacing w:before="0" w:beforeAutospacing="0" w:after="0" w:afterAutospacing="0"/>
         <w:rPr>
           <w:rFonts w:ascii="Roboto" w:hAnsi="Roboto"/>
           <w:color w:val="111111"/>
@@ -55,7 +2483,7 @@
           <w:color w:val="111111"/>
         </w:rPr>
       </w:pPr>
-      <w:hyperlink r:id="rId5" w:tgtFrame="_blank" w:history="1">
+      <w:hyperlink r:id="rId6" w:tgtFrame="_blank" w:history="1">
         <w:r>
           <w:rPr>
             <w:rStyle w:val="Hyperlink"/>
@@ -64,7 +2492,7 @@
           <w:t>Contrast stretching is a process that aims to increase the difference between the maximum and minimum intensity values in an image</w:t>
         </w:r>
       </w:hyperlink>
-      <w:hyperlink r:id="rId6" w:tgtFrame="_blank" w:history="1">
+      <w:hyperlink r:id="rId7" w:tgtFrame="_blank" w:history="1">
         <w:r>
           <w:rPr>
             <w:rStyle w:val="Hyperlink"/>
@@ -81,7 +2509,7 @@
         </w:rPr>
         <w:t>. </w:t>
       </w:r>
-      <w:hyperlink r:id="rId7" w:tgtFrame="_blank" w:history="1">
+      <w:hyperlink r:id="rId8" w:tgtFrame="_blank" w:history="1">
         <w:r>
           <w:rPr>
             <w:rStyle w:val="Hyperlink"/>
@@ -90,7 +2518,7 @@
           <w:t>All other intensity values are spread out between this range</w:t>
         </w:r>
       </w:hyperlink>
-      <w:hyperlink r:id="rId8" w:tgtFrame="_blank" w:history="1">
+      <w:hyperlink r:id="rId9" w:tgtFrame="_blank" w:history="1">
         <w:r>
           <w:rPr>
             <w:rStyle w:val="Hyperlink"/>
@@ -107,7 +2535,7 @@
         </w:rPr>
         <w:t>. </w:t>
       </w:r>
-      <w:hyperlink r:id="rId9" w:tgtFrame="_blank" w:history="1">
+      <w:hyperlink r:id="rId10" w:tgtFrame="_blank" w:history="1">
         <w:r>
           <w:rPr>
             <w:rStyle w:val="Hyperlink"/>
@@ -116,7 +2544,7 @@
           <w:t>This process changes the distribution of pixel intensities in the image, which is reflected in the histogram</w:t>
         </w:r>
       </w:hyperlink>
-      <w:hyperlink r:id="rId10" w:tgtFrame="_blank" w:history="1">
+      <w:hyperlink r:id="rId11" w:tgtFrame="_blank" w:history="1">
         <w:r>
           <w:rPr>
             <w:rStyle w:val="Hyperlink"/>
@@ -150,7 +2578,7 @@
         </w:rPr>
         <w:t>In contrast stretching, there exists a one-to-one relationship of the intensity values between the source image and the target image. </w:t>
       </w:r>
-      <w:hyperlink r:id="rId11" w:tgtFrame="_blank" w:history="1">
+      <w:hyperlink r:id="rId12" w:tgtFrame="_blank" w:history="1">
         <w:r>
           <w:rPr>
             <w:rStyle w:val="Hyperlink"/>
@@ -159,7 +2587,7 @@
           <w:t>This means that the original image can be restored from the contrast-stretched image</w:t>
         </w:r>
       </w:hyperlink>
-      <w:hyperlink r:id="rId12" w:tgtFrame="_blank" w:history="1">
+      <w:hyperlink r:id="rId13" w:tgtFrame="_blank" w:history="1">
         <w:r>
           <w:rPr>
             <w:rStyle w:val="Hyperlink"/>
@@ -176,7 +2604,7 @@
         </w:rPr>
         <w:t>. </w:t>
       </w:r>
-      <w:hyperlink r:id="rId13" w:tgtFrame="_blank" w:history="1">
+      <w:hyperlink r:id="rId14" w:tgtFrame="_blank" w:history="1">
         <w:r>
           <w:rPr>
             <w:rStyle w:val="Hyperlink"/>
@@ -185,7 +2613,7 @@
           <w:t>However, it’s important to note that while contrast stretching enhances the contrast, it maintains the overall shape of the histogram</w:t>
         </w:r>
       </w:hyperlink>
-      <w:hyperlink r:id="rId14" w:tgtFrame="_blank" w:history="1">
+      <w:hyperlink r:id="rId15" w:tgtFrame="_blank" w:history="1">
         <w:r>
           <w:rPr>
             <w:rStyle w:val="Hyperlink"/>
@@ -219,7 +2647,7 @@
         </w:rPr>
         <w:t>On the other hand, histogram equalization is another method for enhancing contrast. </w:t>
       </w:r>
-      <w:hyperlink r:id="rId15" w:tgtFrame="_blank" w:history="1">
+      <w:hyperlink r:id="rId16" w:tgtFrame="_blank" w:history="1">
         <w:r>
           <w:rPr>
             <w:rStyle w:val="Hyperlink"/>
@@ -228,7 +2656,7 @@
           <w:t>It modifies the intensity values of all pixels in such a way that the histogram becomes more uniform or "flattened"</w:t>
         </w:r>
       </w:hyperlink>
-      <w:hyperlink r:id="rId16" w:tgtFrame="_blank" w:history="1">
+      <w:hyperlink r:id="rId17" w:tgtFrame="_blank" w:history="1">
         <w:r>
           <w:rPr>
             <w:rStyle w:val="Hyperlink"/>
@@ -245,7 +2673,7 @@
         </w:rPr>
         <w:t>. </w:t>
       </w:r>
-      <w:hyperlink r:id="rId17" w:tgtFrame="_blank" w:history="1">
+      <w:hyperlink r:id="rId18" w:tgtFrame="_blank" w:history="1">
         <w:r>
           <w:rPr>
             <w:rStyle w:val="Hyperlink"/>
@@ -254,7 +2682,7 @@
           <w:t>This process results in a change in the overall shape of the histogram</w:t>
         </w:r>
       </w:hyperlink>
-      <w:hyperlink r:id="rId18" w:tgtFrame="_blank" w:history="1">
+      <w:hyperlink r:id="rId19" w:tgtFrame="_blank" w:history="1">
         <w:r>
           <w:rPr>
             <w:rStyle w:val="Hyperlink"/>
@@ -281,7 +2709,7 @@
           <w:color w:val="111111"/>
         </w:rPr>
       </w:pPr>
-      <w:hyperlink r:id="rId19" w:tgtFrame="_blank" w:history="1">
+      <w:hyperlink r:id="rId20" w:tgtFrame="_blank" w:history="1">
         <w:r>
           <w:rPr>
             <w:rStyle w:val="Hyperlink"/>
@@ -290,7 +2718,7 @@
           <w:t>In summary, both contrast stretching and histogram equalization aim to enhance image contrast by adjusting pixel intensities, but they do so in different ways and have different effects on the image’s histogram</w:t>
         </w:r>
       </w:hyperlink>
-      <w:hyperlink r:id="rId20" w:tgtFrame="_blank" w:history="1">
+      <w:hyperlink r:id="rId21" w:tgtFrame="_blank" w:history="1">
         <w:r>
           <w:rPr>
             <w:rStyle w:val="Hyperlink"/>
@@ -331,421 +2759,87 @@
         <w:t>Contrast stretching and histogram equalization are both techniques used to enhance the contrast of an image, and they can be particularly useful when preparing an image for binarization. However, they work in different ways and can have different effects on the image, so the best choice depends on the specific characteristics of your image and what you’re trying to achieve.</w:t>
       </w:r>
     </w:p>
-    <w:p>
-      <w:pPr>
-        <w:pStyle w:val="NormalWeb"/>
-        <w:spacing w:before="0" w:beforeAutospacing="0" w:after="0" w:afterAutospacing="0"/>
-        <w:rPr>
-          <w:rFonts w:ascii="Roboto" w:hAnsi="Roboto"/>
-          <w:color w:val="111111"/>
-        </w:rPr>
-      </w:pPr>
-      <w:hyperlink r:id="rId21" w:tgtFrame="_blank" w:history="1">
-        <w:r>
-          <w:rPr>
-            <w:rStyle w:val="Strong"/>
-            <w:rFonts w:ascii="Roboto" w:hAnsi="Roboto"/>
-            <w:color w:val="0000FF"/>
-            <w:u w:val="single"/>
-          </w:rPr>
-          <w:t>Contrast Stretching</w:t>
-        </w:r>
-      </w:hyperlink>
-      <w:hyperlink r:id="rId22" w:tgtFrame="_blank" w:history="1">
+    <w:p/>
+    <w:p/>
+    <w:p/>
+    <w:p/>
+    <w:p/>
+    <w:p/>
+    <w:p/>
+    <w:p/>
+    <w:p/>
+    <w:p/>
+    <w:p>
+      <w:r>
+        <w:t>REFERENCES:</w:t>
+      </w:r>
+    </w:p>
+    <w:p>
+      <w:pPr>
+        <w:pStyle w:val="ListParagraph"/>
+        <w:numPr>
+          <w:ilvl w:val="0"/>
+          <w:numId w:val="3"/>
+        </w:numPr>
+      </w:pPr>
+      <w:hyperlink r:id="rId22" w:history="1">
         <w:r>
           <w:rPr>
             <w:rStyle w:val="Hyperlink"/>
-            <w:rFonts w:ascii="Roboto" w:hAnsi="Roboto"/>
-            <w:vertAlign w:val="superscript"/>
           </w:rPr>
-          <w:t>1</w:t>
+          <w:t>Convert RGB image or colormap to grayscale - MATLAB rgb2gray - MathWorks United Kingdom</w:t>
         </w:r>
       </w:hyperlink>
-      <w:hyperlink r:id="rId23" w:tgtFrame="_blank" w:history="1">
+    </w:p>
+    <w:p>
+      <w:pPr>
+        <w:pStyle w:val="ListParagraph"/>
+        <w:numPr>
+          <w:ilvl w:val="0"/>
+          <w:numId w:val="3"/>
+        </w:numPr>
+      </w:pPr>
+      <w:r>
+        <w:t xml:space="preserve">Image processing lecture </w:t>
+      </w:r>
+      <w:r>
+        <w:t>slides 36 week 3</w:t>
+      </w:r>
+    </w:p>
+    <w:p>
+      <w:pPr>
+        <w:pStyle w:val="ListParagraph"/>
+        <w:numPr>
+          <w:ilvl w:val="0"/>
+          <w:numId w:val="3"/>
+        </w:numPr>
+      </w:pPr>
+      <w:hyperlink r:id="rId23" w:history="1">
         <w:r>
           <w:rPr>
             <w:rStyle w:val="Hyperlink"/>
-            <w:rFonts w:ascii="Roboto" w:hAnsi="Roboto"/>
-            <w:vertAlign w:val="superscript"/>
           </w:rPr>
-          <w:t>2</w:t>
+          <w:t>image processing - Difference between contrast stretching and histogram equalization - Stack Overflow</w:t>
         </w:r>
       </w:hyperlink>
-      <w:hyperlink r:id="rId24" w:tgtFrame="_blank" w:history="1">
+    </w:p>
+    <w:p>
+      <w:pPr>
+        <w:pStyle w:val="ListParagraph"/>
+        <w:numPr>
+          <w:ilvl w:val="0"/>
+          <w:numId w:val="3"/>
+        </w:numPr>
+      </w:pPr>
+      <w:hyperlink r:id="rId24" w:history="1">
         <w:r>
           <w:rPr>
             <w:rStyle w:val="Hyperlink"/>
-            <w:rFonts w:ascii="Roboto" w:hAnsi="Roboto"/>
-            <w:vertAlign w:val="superscript"/>
           </w:rPr>
-          <w:t>3</w:t>
+          <w:t>Otsu's method - Wikipedia</w:t>
         </w:r>
       </w:hyperlink>
-      <w:r>
-        <w:rPr>
-          <w:rFonts w:ascii="Roboto" w:hAnsi="Roboto"/>
-          <w:color w:val="111111"/>
-        </w:rPr>
-        <w:t>:</w:t>
-      </w:r>
-    </w:p>
-    <w:p>
-      <w:pPr>
-        <w:numPr>
-          <w:ilvl w:val="0"/>
-          <w:numId w:val="1"/>
-        </w:numPr>
-        <w:spacing w:beforeAutospacing="1" w:after="0" w:afterAutospacing="1" w:line="240" w:lineRule="auto"/>
-        <w:rPr>
-          <w:rFonts w:ascii="Roboto" w:hAnsi="Roboto"/>
-          <w:color w:val="111111"/>
-        </w:rPr>
-      </w:pPr>
-      <w:hyperlink r:id="rId25" w:tgtFrame="_blank" w:history="1">
-        <w:r>
-          <w:rPr>
-            <w:rStyle w:val="Hyperlink"/>
-            <w:rFonts w:ascii="Roboto" w:hAnsi="Roboto"/>
-          </w:rPr>
-          <w:t>It increases the difference between the maximum and minimum pixel intensity values in an image</w:t>
-        </w:r>
-      </w:hyperlink>
-      <w:hyperlink r:id="rId26" w:tgtFrame="_blank" w:history="1">
-        <w:r>
-          <w:rPr>
-            <w:rStyle w:val="Hyperlink"/>
-            <w:rFonts w:ascii="Roboto" w:hAnsi="Roboto"/>
-            <w:vertAlign w:val="superscript"/>
-          </w:rPr>
-          <w:t>1</w:t>
-        </w:r>
-      </w:hyperlink>
-      <w:r>
-        <w:rPr>
-          <w:rFonts w:ascii="Roboto" w:hAnsi="Roboto"/>
-          <w:color w:val="111111"/>
-        </w:rPr>
-        <w:t>.</w:t>
-      </w:r>
-    </w:p>
-    <w:p>
-      <w:pPr>
-        <w:numPr>
-          <w:ilvl w:val="0"/>
-          <w:numId w:val="1"/>
-        </w:numPr>
-        <w:spacing w:beforeAutospacing="1" w:after="0" w:afterAutospacing="1" w:line="240" w:lineRule="auto"/>
-        <w:rPr>
-          <w:rFonts w:ascii="Roboto" w:hAnsi="Roboto"/>
-          <w:color w:val="111111"/>
-        </w:rPr>
-      </w:pPr>
-      <w:hyperlink r:id="rId27" w:tgtFrame="_blank" w:history="1">
-        <w:r>
-          <w:rPr>
-            <w:rStyle w:val="Hyperlink"/>
-            <w:rFonts w:ascii="Roboto" w:hAnsi="Roboto"/>
-          </w:rPr>
-          <w:t>It maps the minimum intensity in the image to the minimum value in the range, and it maps the maximum intensity in the image to the maximum value in the range</w:t>
-        </w:r>
-      </w:hyperlink>
-      <w:hyperlink r:id="rId28" w:tgtFrame="_blank" w:history="1">
-        <w:r>
-          <w:rPr>
-            <w:rStyle w:val="Hyperlink"/>
-            <w:rFonts w:ascii="Roboto" w:hAnsi="Roboto"/>
-            <w:vertAlign w:val="superscript"/>
-          </w:rPr>
-          <w:t>1</w:t>
-        </w:r>
-      </w:hyperlink>
-      <w:r>
-        <w:rPr>
-          <w:rFonts w:ascii="Roboto" w:hAnsi="Roboto"/>
-          <w:color w:val="111111"/>
-        </w:rPr>
-        <w:t>.</w:t>
-      </w:r>
-    </w:p>
-    <w:p>
-      <w:pPr>
-        <w:numPr>
-          <w:ilvl w:val="0"/>
-          <w:numId w:val="1"/>
-        </w:numPr>
-        <w:spacing w:beforeAutospacing="1" w:after="0" w:afterAutospacing="1" w:line="240" w:lineRule="auto"/>
-        <w:rPr>
-          <w:rFonts w:ascii="Roboto" w:hAnsi="Roboto"/>
-          <w:color w:val="111111"/>
-        </w:rPr>
-      </w:pPr>
-      <w:hyperlink r:id="rId29" w:tgtFrame="_blank" w:history="1">
-        <w:r>
-          <w:rPr>
-            <w:rStyle w:val="Hyperlink"/>
-            <w:rFonts w:ascii="Roboto" w:hAnsi="Roboto"/>
-          </w:rPr>
-          <w:t>The overall shape of the histogram remains the same</w:t>
-        </w:r>
-      </w:hyperlink>
-      <w:hyperlink r:id="rId30" w:tgtFrame="_blank" w:history="1">
-        <w:r>
-          <w:rPr>
-            <w:rStyle w:val="Hyperlink"/>
-            <w:rFonts w:ascii="Roboto" w:hAnsi="Roboto"/>
-            <w:vertAlign w:val="superscript"/>
-          </w:rPr>
-          <w:t>1</w:t>
-        </w:r>
-      </w:hyperlink>
-      <w:r>
-        <w:rPr>
-          <w:rFonts w:ascii="Roboto" w:hAnsi="Roboto"/>
-          <w:color w:val="111111"/>
-        </w:rPr>
-        <w:t>.</w:t>
-      </w:r>
-    </w:p>
-    <w:p>
-      <w:pPr>
-        <w:numPr>
-          <w:ilvl w:val="0"/>
-          <w:numId w:val="1"/>
-        </w:numPr>
-        <w:spacing w:beforeAutospacing="1" w:after="0" w:afterAutospacing="1" w:line="240" w:lineRule="auto"/>
-        <w:rPr>
-          <w:rFonts w:ascii="Roboto" w:hAnsi="Roboto"/>
-          <w:color w:val="111111"/>
-        </w:rPr>
-      </w:pPr>
-      <w:hyperlink r:id="rId31" w:tgtFrame="_blank" w:history="1">
-        <w:r>
-          <w:rPr>
-            <w:rStyle w:val="Hyperlink"/>
-            <w:rFonts w:ascii="Roboto" w:hAnsi="Roboto"/>
-          </w:rPr>
-          <w:t>It can be unreliable if there exist only two pixels with 0 and 255 intensity</w:t>
-        </w:r>
-      </w:hyperlink>
-      <w:hyperlink r:id="rId32" w:tgtFrame="_blank" w:history="1">
-        <w:r>
-          <w:rPr>
-            <w:rStyle w:val="Hyperlink"/>
-            <w:rFonts w:ascii="Roboto" w:hAnsi="Roboto"/>
-            <w:vertAlign w:val="superscript"/>
-          </w:rPr>
-          <w:t>1</w:t>
-        </w:r>
-      </w:hyperlink>
-      <w:r>
-        <w:rPr>
-          <w:rFonts w:ascii="Roboto" w:hAnsi="Roboto"/>
-          <w:color w:val="111111"/>
-        </w:rPr>
-        <w:t>.</w:t>
-      </w:r>
-    </w:p>
-    <w:p>
-      <w:pPr>
-        <w:pStyle w:val="NormalWeb"/>
-        <w:spacing w:before="0" w:beforeAutospacing="0" w:after="0" w:afterAutospacing="0"/>
-        <w:rPr>
-          <w:rFonts w:ascii="Roboto" w:hAnsi="Roboto"/>
-          <w:color w:val="111111"/>
-        </w:rPr>
-      </w:pPr>
-      <w:hyperlink r:id="rId33" w:tgtFrame="_blank" w:history="1">
-        <w:r>
-          <w:rPr>
-            <w:rStyle w:val="Strong"/>
-            <w:rFonts w:ascii="Roboto" w:hAnsi="Roboto"/>
-            <w:color w:val="0000FF"/>
-            <w:u w:val="single"/>
-          </w:rPr>
-          <w:t>Histogram Equalization</w:t>
-        </w:r>
-      </w:hyperlink>
-      <w:hyperlink r:id="rId34" w:tgtFrame="_blank" w:history="1">
-        <w:r>
-          <w:rPr>
-            <w:rStyle w:val="Hyperlink"/>
-            <w:rFonts w:ascii="Roboto" w:hAnsi="Roboto"/>
-            <w:vertAlign w:val="superscript"/>
-          </w:rPr>
-          <w:t>1</w:t>
-        </w:r>
-      </w:hyperlink>
-      <w:hyperlink r:id="rId35" w:tgtFrame="_blank" w:history="1">
-        <w:r>
-          <w:rPr>
-            <w:rStyle w:val="Hyperlink"/>
-            <w:rFonts w:ascii="Roboto" w:hAnsi="Roboto"/>
-            <w:vertAlign w:val="superscript"/>
-          </w:rPr>
-          <w:t>4</w:t>
-        </w:r>
-      </w:hyperlink>
-      <w:hyperlink r:id="rId36" w:tgtFrame="_blank" w:history="1">
-        <w:r>
-          <w:rPr>
-            <w:rStyle w:val="Hyperlink"/>
-            <w:rFonts w:ascii="Roboto" w:hAnsi="Roboto"/>
-            <w:vertAlign w:val="superscript"/>
-          </w:rPr>
-          <w:t>3</w:t>
-        </w:r>
-      </w:hyperlink>
-      <w:r>
-        <w:rPr>
-          <w:rFonts w:ascii="Roboto" w:hAnsi="Roboto"/>
-          <w:color w:val="111111"/>
-        </w:rPr>
-        <w:t>:</w:t>
-      </w:r>
-    </w:p>
-    <w:p>
-      <w:pPr>
-        <w:numPr>
-          <w:ilvl w:val="0"/>
-          <w:numId w:val="2"/>
-        </w:numPr>
-        <w:spacing w:beforeAutospacing="1" w:after="0" w:afterAutospacing="1" w:line="240" w:lineRule="auto"/>
-        <w:rPr>
-          <w:rFonts w:ascii="Roboto" w:hAnsi="Roboto"/>
-          <w:color w:val="111111"/>
-        </w:rPr>
-      </w:pPr>
-      <w:hyperlink r:id="rId37" w:tgtFrame="_blank" w:history="1">
-        <w:r>
-          <w:rPr>
-            <w:rStyle w:val="Hyperlink"/>
-            <w:rFonts w:ascii="Roboto" w:hAnsi="Roboto"/>
-          </w:rPr>
-          <w:t>It modifies the intensity values of all pixels in the image such that the histogram is “flattened” into a uniform distribution</w:t>
-        </w:r>
-      </w:hyperlink>
-      <w:hyperlink r:id="rId38" w:tgtFrame="_blank" w:history="1">
-        <w:r>
-          <w:rPr>
-            <w:rStyle w:val="Hyperlink"/>
-            <w:rFonts w:ascii="Roboto" w:hAnsi="Roboto"/>
-            <w:vertAlign w:val="superscript"/>
-          </w:rPr>
-          <w:t>1</w:t>
-        </w:r>
-      </w:hyperlink>
-      <w:r>
-        <w:rPr>
-          <w:rFonts w:ascii="Roboto" w:hAnsi="Roboto"/>
-          <w:color w:val="111111"/>
-        </w:rPr>
-        <w:t>.</w:t>
-      </w:r>
-    </w:p>
-    <w:p>
-      <w:pPr>
-        <w:numPr>
-          <w:ilvl w:val="0"/>
-          <w:numId w:val="2"/>
-        </w:numPr>
-        <w:spacing w:beforeAutospacing="1" w:after="0" w:afterAutospacing="1" w:line="240" w:lineRule="auto"/>
-        <w:rPr>
-          <w:rFonts w:ascii="Roboto" w:hAnsi="Roboto"/>
-          <w:color w:val="111111"/>
-        </w:rPr>
-      </w:pPr>
-      <w:hyperlink r:id="rId39" w:tgtFrame="_blank" w:history="1">
-        <w:r>
-          <w:rPr>
-            <w:rStyle w:val="Hyperlink"/>
-            <w:rFonts w:ascii="Roboto" w:hAnsi="Roboto"/>
-          </w:rPr>
-          <w:t>Once histogram equalization is performed, there is no way of getting back the original image</w:t>
-        </w:r>
-      </w:hyperlink>
-      <w:hyperlink r:id="rId40" w:tgtFrame="_blank" w:history="1">
-        <w:r>
-          <w:rPr>
-            <w:rStyle w:val="Hyperlink"/>
-            <w:rFonts w:ascii="Roboto" w:hAnsi="Roboto"/>
-            <w:vertAlign w:val="superscript"/>
-          </w:rPr>
-          <w:t>1</w:t>
-        </w:r>
-      </w:hyperlink>
-      <w:r>
-        <w:rPr>
-          <w:rFonts w:ascii="Roboto" w:hAnsi="Roboto"/>
-          <w:color w:val="111111"/>
-        </w:rPr>
-        <w:t>.</w:t>
-      </w:r>
-    </w:p>
-    <w:p>
-      <w:pPr>
-        <w:numPr>
-          <w:ilvl w:val="0"/>
-          <w:numId w:val="2"/>
-        </w:numPr>
-        <w:spacing w:beforeAutospacing="1" w:after="0" w:afterAutospacing="1" w:line="240" w:lineRule="auto"/>
-        <w:rPr>
-          <w:rFonts w:ascii="Roboto" w:hAnsi="Roboto"/>
-          <w:color w:val="111111"/>
-        </w:rPr>
-      </w:pPr>
-      <w:hyperlink r:id="rId41" w:tgtFrame="_blank" w:history="1">
-        <w:r>
-          <w:rPr>
-            <w:rStyle w:val="Hyperlink"/>
-            <w:rFonts w:ascii="Roboto" w:hAnsi="Roboto"/>
-          </w:rPr>
-          <w:t>It uses a probability distribution</w:t>
-        </w:r>
-      </w:hyperlink>
-      <w:hyperlink r:id="rId42" w:tgtFrame="_blank" w:history="1">
-        <w:r>
-          <w:rPr>
-            <w:rStyle w:val="Hyperlink"/>
-            <w:rFonts w:ascii="Roboto" w:hAnsi="Roboto"/>
-            <w:vertAlign w:val="superscript"/>
-          </w:rPr>
-          <w:t>1</w:t>
-        </w:r>
-      </w:hyperlink>
-      <w:r>
-        <w:rPr>
-          <w:rFonts w:ascii="Roboto" w:hAnsi="Roboto"/>
-          <w:color w:val="111111"/>
-        </w:rPr>
-        <w:t>.</w:t>
-      </w:r>
-    </w:p>
-    <w:p>
-      <w:pPr>
-        <w:pStyle w:val="NormalWeb"/>
-        <w:spacing w:before="180" w:beforeAutospacing="0" w:after="0" w:afterAutospacing="0"/>
-        <w:rPr>
-          <w:rFonts w:ascii="Roboto" w:hAnsi="Roboto"/>
-          <w:color w:val="111111"/>
-        </w:rPr>
-      </w:pPr>
-      <w:r>
-        <w:rPr>
-          <w:rFonts w:ascii="Roboto" w:hAnsi="Roboto"/>
-          <w:color w:val="111111"/>
-        </w:rPr>
-        <w:t xml:space="preserve">In general, if your goal is to enhance contrast for binarization, you might start with contrast stretching as it’s simpler and less destructive. If that doesn’t give satisfactory results, you could then try histogram equalization. Remember that these techniques are not mutually exclusive and can be used together if needed. </w:t>
-      </w:r>
-      <w:r>
-        <w:rPr>
-          <w:rFonts w:ascii="Roboto" w:hAnsi="Roboto"/>
-          <w:color w:val="111111"/>
-        </w:rPr>
-        <w:lastRenderedPageBreak/>
-        <w:t>Ultimately, the choice between these two methods depends on your specific use case and may require some experimentation.</w:t>
-      </w:r>
-    </w:p>
-    <w:p/>
+    </w:p>
     <w:sectPr>
       <w:pgSz w:w="11906" w:h="16838"/>
       <w:pgMar w:top="1440" w:right="1440" w:bottom="1440" w:left="1440" w:header="708" w:footer="708" w:gutter="0"/>
@@ -908,6 +3002,95 @@
     </w:lvl>
   </w:abstractNum>
   <w:abstractNum w:abstractNumId="1" w15:restartNumberingAfterBreak="0">
+    <w:nsid w:val="268F62B2"/>
+    <w:multiLevelType w:val="hybridMultilevel"/>
+    <w:tmpl w:val="B46AD41E"/>
+    <w:lvl w:ilvl="0" w:tplc="0809000F">
+      <w:start w:val="1"/>
+      <w:numFmt w:val="decimal"/>
+      <w:lvlText w:val="%1."/>
+      <w:lvlJc w:val="left"/>
+      <w:pPr>
+        <w:ind w:left="720" w:hanging="360"/>
+      </w:pPr>
+      <w:rPr>
+        <w:rFonts w:hint="default"/>
+      </w:rPr>
+    </w:lvl>
+    <w:lvl w:ilvl="1" w:tplc="08090019" w:tentative="1">
+      <w:start w:val="1"/>
+      <w:numFmt w:val="lowerLetter"/>
+      <w:lvlText w:val="%2."/>
+      <w:lvlJc w:val="left"/>
+      <w:pPr>
+        <w:ind w:left="1440" w:hanging="360"/>
+      </w:pPr>
+    </w:lvl>
+    <w:lvl w:ilvl="2" w:tplc="0809001B" w:tentative="1">
+      <w:start w:val="1"/>
+      <w:numFmt w:val="lowerRoman"/>
+      <w:lvlText w:val="%3."/>
+      <w:lvlJc w:val="right"/>
+      <w:pPr>
+        <w:ind w:left="2160" w:hanging="180"/>
+      </w:pPr>
+    </w:lvl>
+    <w:lvl w:ilvl="3" w:tplc="0809000F" w:tentative="1">
+      <w:start w:val="1"/>
+      <w:numFmt w:val="decimal"/>
+      <w:lvlText w:val="%4."/>
+      <w:lvlJc w:val="left"/>
+      <w:pPr>
+        <w:ind w:left="2880" w:hanging="360"/>
+      </w:pPr>
+    </w:lvl>
+    <w:lvl w:ilvl="4" w:tplc="08090019" w:tentative="1">
+      <w:start w:val="1"/>
+      <w:numFmt w:val="lowerLetter"/>
+      <w:lvlText w:val="%5."/>
+      <w:lvlJc w:val="left"/>
+      <w:pPr>
+        <w:ind w:left="3600" w:hanging="360"/>
+      </w:pPr>
+    </w:lvl>
+    <w:lvl w:ilvl="5" w:tplc="0809001B" w:tentative="1">
+      <w:start w:val="1"/>
+      <w:numFmt w:val="lowerRoman"/>
+      <w:lvlText w:val="%6."/>
+      <w:lvlJc w:val="right"/>
+      <w:pPr>
+        <w:ind w:left="4320" w:hanging="180"/>
+      </w:pPr>
+    </w:lvl>
+    <w:lvl w:ilvl="6" w:tplc="0809000F" w:tentative="1">
+      <w:start w:val="1"/>
+      <w:numFmt w:val="decimal"/>
+      <w:lvlText w:val="%7."/>
+      <w:lvlJc w:val="left"/>
+      <w:pPr>
+        <w:ind w:left="5040" w:hanging="360"/>
+      </w:pPr>
+    </w:lvl>
+    <w:lvl w:ilvl="7" w:tplc="08090019" w:tentative="1">
+      <w:start w:val="1"/>
+      <w:numFmt w:val="lowerLetter"/>
+      <w:lvlText w:val="%8."/>
+      <w:lvlJc w:val="left"/>
+      <w:pPr>
+        <w:ind w:left="5760" w:hanging="360"/>
+      </w:pPr>
+    </w:lvl>
+    <w:lvl w:ilvl="8" w:tplc="0809001B" w:tentative="1">
+      <w:start w:val="1"/>
+      <w:numFmt w:val="lowerRoman"/>
+      <w:lvlText w:val="%9."/>
+      <w:lvlJc w:val="right"/>
+      <w:pPr>
+        <w:ind w:left="6480" w:hanging="180"/>
+      </w:pPr>
+    </w:lvl>
+  </w:abstractNum>
+  <w:abstractNum w:abstractNumId="2" w15:restartNumberingAfterBreak="0">
     <w:nsid w:val="4AA84B1B"/>
     <w:multiLevelType w:val="multilevel"/>
     <w:tmpl w:val="20409562"/>
@@ -1060,6 +3243,9 @@
     <w:abstractNumId w:val="0"/>
   </w:num>
   <w:num w:numId="2" w16cid:durableId="663052023">
+    <w:abstractNumId w:val="2"/>
+  </w:num>
+  <w:num w:numId="3" w16cid:durableId="274336363">
     <w:abstractNumId w:val="1"/>
   </w:num>
 </w:numbering>
@@ -1497,7 +3683,6 @@
     <w:name w:val="Normal (Web)"/>
     <w:basedOn w:val="Normal"/>
     <w:uiPriority w:val="99"/>
-    <w:semiHidden/>
     <w:unhideWhenUsed/>
     <w:rsid w:val="00BF54BD"/>
     <w:pPr>
@@ -1533,6 +3718,30 @@
     <w:rPr>
       <w:b/>
       <w:bCs/>
+    </w:rPr>
+  </w:style>
+  <w:style w:type="paragraph" w:styleId="ListParagraph">
+    <w:name w:val="List Paragraph"/>
+    <w:basedOn w:val="Normal"/>
+    <w:uiPriority w:val="34"/>
+    <w:qFormat/>
+    <w:rsid w:val="000740E3"/>
+    <w:pPr>
+      <w:ind w:left="720"/>
+      <w:contextualSpacing/>
+    </w:pPr>
+  </w:style>
+  <w:style w:type="character" w:styleId="HTMLCode">
+    <w:name w:val="HTML Code"/>
+    <w:basedOn w:val="DefaultParagraphFont"/>
+    <w:uiPriority w:val="99"/>
+    <w:semiHidden/>
+    <w:unhideWhenUsed/>
+    <w:rsid w:val="008D2400"/>
+    <w:rPr>
+      <w:rFonts w:ascii="Courier New" w:eastAsia="Times New Roman" w:hAnsi="Courier New" w:cs="Courier New"/>
+      <w:sz w:val="20"/>
+      <w:szCs w:val="20"/>
     </w:rPr>
   </w:style>
 </w:styles>

</xml_diff>

<commit_message>
condensed down the report
</commit_message>
<xml_diff>
--- a/Report.docx
+++ b/Report.docx
@@ -619,7 +619,42 @@
           <w:b/>
           <w:bCs/>
         </w:rPr>
+        <w:t xml:space="preserve"> – 1.2</w:t>
+      </w:r>
+      <w:r>
+        <w:rPr>
+          <w:b/>
+          <w:bCs/>
+        </w:rPr>
         <w:t xml:space="preserve"> Load input image</w:t>
+      </w:r>
+      <w:r>
+        <w:rPr>
+          <w:b/>
+          <w:bCs/>
+        </w:rPr>
+        <w:t xml:space="preserve"> &amp; </w:t>
+      </w:r>
+      <w:r>
+        <w:rPr>
+          <w:b/>
+          <w:bCs/>
+        </w:rPr>
+        <w:t xml:space="preserve">Convert </w:t>
+      </w:r>
+      <w:r>
+        <w:rPr>
+          <w:b/>
+          <w:bCs/>
+        </w:rPr>
+        <w:t xml:space="preserve">input </w:t>
+      </w:r>
+      <w:r>
+        <w:rPr>
+          <w:b/>
+          <w:bCs/>
+        </w:rPr>
+        <w:t>image to greyscale</w:t>
       </w:r>
     </w:p>
     <w:p>
@@ -698,6 +733,155 @@
         </w:rPr>
         <w:t>.</w:t>
       </w:r>
+      <w:r>
+        <w:rPr>
+          <w:sz w:val="22"/>
+          <w:szCs w:val="22"/>
+        </w:rPr>
+        <w:t xml:space="preserve"> T</w:t>
+      </w:r>
+      <w:r>
+        <w:rPr>
+          <w:sz w:val="22"/>
+          <w:szCs w:val="22"/>
+        </w:rPr>
+        <w:t>he “rgb2</w:t>
+      </w:r>
+      <w:proofErr w:type="gramStart"/>
+      <w:r>
+        <w:rPr>
+          <w:sz w:val="22"/>
+          <w:szCs w:val="22"/>
+        </w:rPr>
+        <w:t>g</w:t>
+      </w:r>
+      <w:r>
+        <w:rPr>
+          <w:sz w:val="22"/>
+          <w:szCs w:val="22"/>
+        </w:rPr>
+        <w:t>ray(</w:t>
+      </w:r>
+      <w:proofErr w:type="gramEnd"/>
+      <w:r>
+        <w:rPr>
+          <w:sz w:val="22"/>
+          <w:szCs w:val="22"/>
+        </w:rPr>
+        <w:t xml:space="preserve">)” function was used, where we pass in the image we </w:t>
+      </w:r>
+      <w:r>
+        <w:rPr>
+          <w:sz w:val="22"/>
+          <w:szCs w:val="22"/>
+        </w:rPr>
+        <w:t xml:space="preserve">previously </w:t>
+      </w:r>
+      <w:r>
+        <w:rPr>
+          <w:sz w:val="22"/>
+          <w:szCs w:val="22"/>
+        </w:rPr>
+        <w:t>read in</w:t>
+      </w:r>
+      <w:r>
+        <w:rPr>
+          <w:sz w:val="22"/>
+          <w:szCs w:val="22"/>
+        </w:rPr>
+        <w:t>,</w:t>
+      </w:r>
+      <w:r>
+        <w:rPr>
+          <w:sz w:val="22"/>
+          <w:szCs w:val="22"/>
+        </w:rPr>
+        <w:t xml:space="preserve"> into this function.</w:t>
+      </w:r>
+      <w:r>
+        <w:rPr>
+          <w:sz w:val="22"/>
+          <w:szCs w:val="22"/>
+        </w:rPr>
+        <w:t xml:space="preserve"> This function converts the original image to greyscale </w:t>
+      </w:r>
+      <w:r>
+        <w:rPr>
+          <w:sz w:val="22"/>
+          <w:szCs w:val="22"/>
+        </w:rPr>
+        <w:t>by eliminating “</w:t>
+      </w:r>
+      <w:r>
+        <w:rPr>
+          <w:sz w:val="22"/>
+          <w:szCs w:val="22"/>
+        </w:rPr>
+        <w:t>the hue and saturation information while retaining the luminance”</w:t>
+      </w:r>
+      <w:r>
+        <w:rPr>
+          <w:sz w:val="22"/>
+          <w:szCs w:val="22"/>
+        </w:rPr>
+        <w:t xml:space="preserve"> </w:t>
+      </w:r>
+      <w:r>
+        <w:rPr>
+          <w:sz w:val="22"/>
+          <w:szCs w:val="22"/>
+        </w:rPr>
+        <w:t>(</w:t>
+      </w:r>
+      <w:r>
+        <w:rPr>
+          <w:sz w:val="22"/>
+          <w:szCs w:val="22"/>
+        </w:rPr>
+        <w:t>MathWorks, 2023</w:t>
+      </w:r>
+      <w:r>
+        <w:rPr>
+          <w:sz w:val="22"/>
+          <w:szCs w:val="22"/>
+        </w:rPr>
+        <w:t>a</w:t>
+      </w:r>
+      <w:r>
+        <w:rPr>
+          <w:sz w:val="22"/>
+          <w:szCs w:val="22"/>
+        </w:rPr>
+        <w:t>)</w:t>
+      </w:r>
+      <w:r>
+        <w:rPr>
+          <w:sz w:val="22"/>
+          <w:szCs w:val="22"/>
+        </w:rPr>
+        <w:t>.</w:t>
+      </w:r>
+      <w:r>
+        <w:rPr>
+          <w:sz w:val="22"/>
+          <w:szCs w:val="22"/>
+        </w:rPr>
+        <w:t xml:space="preserve"> Converting to greyscale </w:t>
+      </w:r>
+      <w:r>
+        <w:rPr>
+          <w:sz w:val="22"/>
+          <w:szCs w:val="22"/>
+        </w:rPr>
+        <w:t xml:space="preserve">makes the image simpler to process and overall requires less memory </w:t>
+      </w:r>
+      <w:r>
+        <w:rPr>
+          <w:sz w:val="22"/>
+          <w:szCs w:val="22"/>
+        </w:rPr>
+        <w:t>than coloured images.</w:t>
+      </w:r>
     </w:p>
     <w:p>
       <w:pPr>
@@ -723,21 +907,14 @@
           <w:b/>
           <w:bCs/>
         </w:rPr>
-        <w:t xml:space="preserve">Task 1.2 Convert </w:t>
-      </w:r>
-      <w:r>
-        <w:rPr>
-          <w:b/>
-          <w:bCs/>
-        </w:rPr>
-        <w:t xml:space="preserve">input </w:t>
-      </w:r>
-      <w:r>
-        <w:rPr>
-          <w:b/>
-          <w:bCs/>
-        </w:rPr>
-        <w:t xml:space="preserve">image to </w:t>
+        <w:t>Task 1.3 Rescale image using bi</w:t>
+      </w:r>
+      <w:r>
+        <w:rPr>
+          <w:b/>
+          <w:bCs/>
+        </w:rPr>
+        <w:t xml:space="preserve">linear </w:t>
       </w:r>
       <w:proofErr w:type="gramStart"/>
       <w:r>
@@ -745,7 +922,7 @@
           <w:b/>
           <w:bCs/>
         </w:rPr>
-        <w:t>greyscale</w:t>
+        <w:t>interpolation</w:t>
       </w:r>
       <w:proofErr w:type="gramEnd"/>
     </w:p>
@@ -763,58 +940,84 @@
           <w:sz w:val="22"/>
           <w:szCs w:val="22"/>
         </w:rPr>
-        <w:t>For this task</w:t>
-      </w:r>
-      <w:r>
-        <w:rPr>
-          <w:sz w:val="22"/>
-          <w:szCs w:val="22"/>
-        </w:rPr>
-        <w:t xml:space="preserve"> the “rgb2</w:t>
-      </w:r>
-      <w:proofErr w:type="gramStart"/>
-      <w:r>
-        <w:rPr>
-          <w:sz w:val="22"/>
-          <w:szCs w:val="22"/>
-        </w:rPr>
-        <w:t>g</w:t>
-      </w:r>
-      <w:r>
-        <w:rPr>
-          <w:sz w:val="22"/>
-          <w:szCs w:val="22"/>
-        </w:rPr>
-        <w:t>ray(</w:t>
-      </w:r>
-      <w:proofErr w:type="gramEnd"/>
-      <w:r>
-        <w:rPr>
-          <w:sz w:val="22"/>
-          <w:szCs w:val="22"/>
-        </w:rPr>
-        <w:t>)” function was used, where we pass in the image we got as an output from task 1.1 into this function.</w:t>
-      </w:r>
-      <w:r>
-        <w:rPr>
-          <w:sz w:val="22"/>
-          <w:szCs w:val="22"/>
-        </w:rPr>
-        <w:t xml:space="preserve"> This function converts the original image to greyscale </w:t>
-      </w:r>
-      <w:r>
-        <w:rPr>
-          <w:sz w:val="22"/>
-          <w:szCs w:val="22"/>
-        </w:rPr>
-        <w:t>by eliminating “</w:t>
-      </w:r>
-      <w:r>
-        <w:rPr>
-          <w:sz w:val="22"/>
-          <w:szCs w:val="22"/>
-        </w:rPr>
-        <w:t>the hue and saturation information while retaining the luminance”</w:t>
+        <w:t xml:space="preserve">Interpolation is </w:t>
+      </w:r>
+      <w:r>
+        <w:rPr>
+          <w:sz w:val="22"/>
+          <w:szCs w:val="22"/>
+        </w:rPr>
+        <w:t>“process</w:t>
+      </w:r>
+      <w:r>
+        <w:rPr>
+          <w:sz w:val="22"/>
+          <w:szCs w:val="22"/>
+        </w:rPr>
+        <w:t xml:space="preserve"> of using known data to estimate unknown values at other locations</w:t>
+      </w:r>
+      <w:r>
+        <w:rPr>
+          <w:sz w:val="22"/>
+          <w:szCs w:val="22"/>
+        </w:rPr>
+        <w:t xml:space="preserve"> [essentially] an image method to increase </w:t>
+      </w:r>
+      <w:r>
+        <w:rPr>
+          <w:sz w:val="22"/>
+          <w:szCs w:val="22"/>
+        </w:rPr>
+        <w:t>[</w:t>
+      </w:r>
+      <w:r>
+        <w:rPr>
+          <w:sz w:val="22"/>
+          <w:szCs w:val="22"/>
+        </w:rPr>
+        <w:t>or decrease</w:t>
+      </w:r>
+      <w:r>
+        <w:rPr>
+          <w:sz w:val="22"/>
+          <w:szCs w:val="22"/>
+        </w:rPr>
+        <w:t xml:space="preserve"> in our case</w:t>
+      </w:r>
+      <w:r>
+        <w:rPr>
+          <w:sz w:val="22"/>
+          <w:szCs w:val="22"/>
+        </w:rPr>
+        <w:t>]</w:t>
+      </w:r>
+      <w:r>
+        <w:rPr>
+          <w:sz w:val="22"/>
+          <w:szCs w:val="22"/>
+        </w:rPr>
+        <w:t xml:space="preserve"> the number of pixels in a digital image</w:t>
+      </w:r>
+      <w:r>
+        <w:rPr>
+          <w:sz w:val="22"/>
+          <w:szCs w:val="22"/>
+        </w:rPr>
+        <w:t xml:space="preserve">” </w:t>
+      </w:r>
+      <w:r>
+        <w:rPr>
+          <w:sz w:val="22"/>
+          <w:szCs w:val="22"/>
+        </w:rPr>
+        <w:t>(Dr Duan, 2023)</w:t>
+      </w:r>
+      <w:r>
+        <w:rPr>
+          <w:sz w:val="22"/>
+          <w:szCs w:val="22"/>
+        </w:rPr>
+        <w:t>.</w:t>
       </w:r>
       <w:r>
         <w:rPr>
@@ -828,207 +1031,28 @@
           <w:sz w:val="22"/>
           <w:szCs w:val="22"/>
         </w:rPr>
-        <w:t>(</w:t>
-      </w:r>
-      <w:r>
-        <w:rPr>
-          <w:sz w:val="22"/>
-          <w:szCs w:val="22"/>
-        </w:rPr>
-        <w:t>MathWorks</w:t>
-      </w:r>
-      <w:r>
-        <w:rPr>
-          <w:sz w:val="22"/>
-          <w:szCs w:val="22"/>
-        </w:rPr>
-        <w:t xml:space="preserve">, </w:t>
-      </w:r>
-      <w:r>
-        <w:rPr>
-          <w:sz w:val="22"/>
-          <w:szCs w:val="22"/>
-        </w:rPr>
-        <w:t>2023</w:t>
-      </w:r>
-      <w:r>
-        <w:rPr>
-          <w:sz w:val="22"/>
-          <w:szCs w:val="22"/>
-        </w:rPr>
-        <w:t>a</w:t>
-      </w:r>
-      <w:r>
-        <w:rPr>
-          <w:sz w:val="22"/>
-          <w:szCs w:val="22"/>
-        </w:rPr>
-        <w:t>)</w:t>
-      </w:r>
-      <w:r>
-        <w:rPr>
-          <w:sz w:val="22"/>
-          <w:szCs w:val="22"/>
-        </w:rPr>
-        <w:t>.</w:t>
-      </w:r>
-      <w:r>
-        <w:rPr>
-          <w:sz w:val="22"/>
-          <w:szCs w:val="22"/>
-        </w:rPr>
-        <w:t xml:space="preserve"> Converting to greyscale </w:t>
-      </w:r>
-      <w:r>
-        <w:rPr>
-          <w:sz w:val="22"/>
-          <w:szCs w:val="22"/>
-        </w:rPr>
-        <w:t xml:space="preserve">makes the image simpler to process and overall requires less memory </w:t>
-      </w:r>
-      <w:r>
-        <w:rPr>
-          <w:sz w:val="22"/>
-          <w:szCs w:val="22"/>
-        </w:rPr>
-        <w:t>than coloured images.</w:t>
-      </w:r>
-    </w:p>
-    <w:p>
-      <w:pPr>
-        <w:pStyle w:val="NormalWeb"/>
-        <w:spacing w:before="0" w:beforeAutospacing="0" w:after="0" w:afterAutospacing="0"/>
-        <w:rPr>
-          <w:sz w:val="22"/>
-          <w:szCs w:val="22"/>
-        </w:rPr>
-      </w:pPr>
-    </w:p>
-    <w:p>
-      <w:pPr>
-        <w:pStyle w:val="NormalWeb"/>
-        <w:spacing w:before="0" w:beforeAutospacing="0" w:after="0" w:afterAutospacing="0"/>
-        <w:rPr>
-          <w:b/>
-          <w:bCs/>
-        </w:rPr>
-      </w:pPr>
-      <w:r>
-        <w:rPr>
-          <w:b/>
-          <w:bCs/>
-        </w:rPr>
-        <w:t>Task 1.3 Rescale image using bi</w:t>
-      </w:r>
-      <w:r>
-        <w:rPr>
-          <w:b/>
-          <w:bCs/>
-        </w:rPr>
-        <w:t xml:space="preserve">linear </w:t>
-      </w:r>
-      <w:proofErr w:type="gramStart"/>
-      <w:r>
-        <w:rPr>
-          <w:b/>
-          <w:bCs/>
-        </w:rPr>
-        <w:t>interpolation</w:t>
-      </w:r>
-      <w:proofErr w:type="gramEnd"/>
-    </w:p>
-    <w:p>
-      <w:pPr>
-        <w:pStyle w:val="NormalWeb"/>
-        <w:spacing w:before="0" w:beforeAutospacing="0" w:after="0" w:afterAutospacing="0"/>
-        <w:rPr>
-          <w:sz w:val="22"/>
-          <w:szCs w:val="22"/>
-        </w:rPr>
-      </w:pPr>
-      <w:r>
-        <w:rPr>
-          <w:sz w:val="22"/>
-          <w:szCs w:val="22"/>
-        </w:rPr>
-        <w:t xml:space="preserve">Interpolation is </w:t>
-      </w:r>
-      <w:r>
-        <w:rPr>
-          <w:sz w:val="22"/>
-          <w:szCs w:val="22"/>
-        </w:rPr>
-        <w:t>“process</w:t>
-      </w:r>
-      <w:r>
-        <w:rPr>
-          <w:sz w:val="22"/>
-          <w:szCs w:val="22"/>
-        </w:rPr>
-        <w:t xml:space="preserve"> of using known data to estimate unknown values at other locations</w:t>
-      </w:r>
-      <w:r>
-        <w:rPr>
-          <w:sz w:val="22"/>
-          <w:szCs w:val="22"/>
-        </w:rPr>
-        <w:t xml:space="preserve"> [essentially] an image method to increase </w:t>
-      </w:r>
-      <w:r>
-        <w:rPr>
-          <w:sz w:val="22"/>
-          <w:szCs w:val="22"/>
-        </w:rPr>
-        <w:t>[</w:t>
-      </w:r>
-      <w:r>
-        <w:rPr>
-          <w:sz w:val="22"/>
-          <w:szCs w:val="22"/>
-        </w:rPr>
-        <w:t>or decrease</w:t>
-      </w:r>
-      <w:r>
-        <w:rPr>
-          <w:sz w:val="22"/>
-          <w:szCs w:val="22"/>
-        </w:rPr>
-        <w:t xml:space="preserve"> in our case</w:t>
-      </w:r>
-      <w:r>
-        <w:rPr>
-          <w:sz w:val="22"/>
-          <w:szCs w:val="22"/>
-        </w:rPr>
-        <w:t>]</w:t>
-      </w:r>
-      <w:r>
-        <w:rPr>
-          <w:sz w:val="22"/>
-          <w:szCs w:val="22"/>
-        </w:rPr>
-        <w:t xml:space="preserve"> the number of pixels in a digital image</w:t>
-      </w:r>
-      <w:r>
-        <w:rPr>
-          <w:sz w:val="22"/>
-          <w:szCs w:val="22"/>
-        </w:rPr>
-        <w:t xml:space="preserve">” </w:t>
-      </w:r>
-      <w:r>
-        <w:rPr>
-          <w:sz w:val="22"/>
-          <w:szCs w:val="22"/>
-        </w:rPr>
-        <w:t>(Dr Duan, 2023)</w:t>
-      </w:r>
-      <w:r>
-        <w:rPr>
-          <w:sz w:val="22"/>
-          <w:szCs w:val="22"/>
-        </w:rPr>
-        <w:t>.</w:t>
+        <w:t>Bilinear</w:t>
+      </w:r>
+      <w:r>
+        <w:rPr>
+          <w:sz w:val="22"/>
+          <w:szCs w:val="22"/>
+        </w:rPr>
+        <w:t xml:space="preserve"> interpolation</w:t>
+      </w:r>
+      <w:r>
+        <w:rPr>
+          <w:sz w:val="22"/>
+          <w:szCs w:val="22"/>
+        </w:rPr>
+        <w:t xml:space="preserve"> produces smoother results then </w:t>
+      </w:r>
+      <w:r>
+        <w:rPr>
+          <w:sz w:val="22"/>
+          <w:szCs w:val="22"/>
+        </w:rPr>
+        <w:t>methods</w:t>
       </w:r>
       <w:r>
         <w:rPr>
@@ -1042,28 +1066,21 @@
           <w:sz w:val="22"/>
           <w:szCs w:val="22"/>
         </w:rPr>
-        <w:t>Bilinear</w:t>
-      </w:r>
-      <w:r>
-        <w:rPr>
-          <w:sz w:val="22"/>
-          <w:szCs w:val="22"/>
-        </w:rPr>
-        <w:t xml:space="preserve"> interpolation</w:t>
-      </w:r>
-      <w:r>
-        <w:rPr>
-          <w:sz w:val="22"/>
-          <w:szCs w:val="22"/>
-        </w:rPr>
-        <w:t xml:space="preserve"> produces smoother results then </w:t>
-      </w:r>
-      <w:r>
-        <w:rPr>
-          <w:sz w:val="22"/>
-          <w:szCs w:val="22"/>
-        </w:rPr>
-        <w:t>methods</w:t>
+        <w:t>like</w:t>
+      </w:r>
+      <w:r>
+        <w:rPr>
+          <w:sz w:val="22"/>
+          <w:szCs w:val="22"/>
+        </w:rPr>
+        <w:t xml:space="preserve"> nearest </w:t>
+      </w:r>
+      <w:r>
+        <w:rPr>
+          <w:sz w:val="22"/>
+          <w:szCs w:val="22"/>
+        </w:rPr>
+        <w:t>neighbour</w:t>
       </w:r>
       <w:r>
         <w:rPr>
@@ -1077,21 +1094,7 @@
           <w:sz w:val="22"/>
           <w:szCs w:val="22"/>
         </w:rPr>
-        <w:t>like</w:t>
-      </w:r>
-      <w:r>
-        <w:rPr>
-          <w:sz w:val="22"/>
-          <w:szCs w:val="22"/>
-        </w:rPr>
-        <w:t xml:space="preserve"> nearest </w:t>
-      </w:r>
-      <w:r>
-        <w:rPr>
-          <w:sz w:val="22"/>
-          <w:szCs w:val="22"/>
-        </w:rPr>
-        <w:t>neighbour</w:t>
+        <w:t>interpolation and is quicker then bicubic interpolation.</w:t>
       </w:r>
       <w:r>
         <w:rPr>
@@ -1105,14 +1108,28 @@
           <w:sz w:val="22"/>
           <w:szCs w:val="22"/>
         </w:rPr>
-        <w:t>interpolation and is quicker then bicubic interpolation.</w:t>
-      </w:r>
-      <w:r>
-        <w:rPr>
-          <w:sz w:val="22"/>
-          <w:szCs w:val="22"/>
-        </w:rPr>
-        <w:t xml:space="preserve"> We can perform bilinear interpolation on our image using the “</w:t>
+        <w:t>B</w:t>
+      </w:r>
+      <w:r>
+        <w:rPr>
+          <w:sz w:val="22"/>
+          <w:szCs w:val="22"/>
+        </w:rPr>
+        <w:t xml:space="preserve">ilinear interpolation </w:t>
+      </w:r>
+      <w:r>
+        <w:rPr>
+          <w:sz w:val="22"/>
+          <w:szCs w:val="22"/>
+        </w:rPr>
+        <w:t>is achieved</w:t>
+      </w:r>
+      <w:r>
+        <w:rPr>
+          <w:sz w:val="22"/>
+          <w:szCs w:val="22"/>
+        </w:rPr>
+        <w:t xml:space="preserve"> using the “</w:t>
       </w:r>
       <w:proofErr w:type="spellStart"/>
       <w:proofErr w:type="gramStart"/>
@@ -1425,28 +1442,42 @@
           <w:sz w:val="22"/>
           <w:szCs w:val="22"/>
         </w:rPr>
-        <w:t xml:space="preserve"> Contrast stretching is a technique that seeks to increase picture contrast by extending the range of intensity values included in the image to cover a desired range of values. On the other </w:t>
-      </w:r>
-      <w:r>
-        <w:rPr>
-          <w:sz w:val="22"/>
-          <w:szCs w:val="22"/>
-        </w:rPr>
-        <w:t>hand,</w:t>
-      </w:r>
-      <w:r>
-        <w:rPr>
-          <w:sz w:val="22"/>
-          <w:szCs w:val="22"/>
-        </w:rPr>
-        <w:t xml:space="preserve"> histogram </w:t>
-      </w:r>
-      <w:r>
-        <w:rPr>
-          <w:sz w:val="22"/>
-          <w:szCs w:val="22"/>
-        </w:rPr>
-        <w:t>equalisation, modifies the intensity values of all the pixels in the image such that the histogram is flattened.</w:t>
+        <w:t xml:space="preserve"> Contrast stretching is a technique that </w:t>
+      </w:r>
+      <w:r>
+        <w:rPr>
+          <w:sz w:val="22"/>
+          <w:szCs w:val="22"/>
+        </w:rPr>
+        <w:t>aims</w:t>
+      </w:r>
+      <w:r>
+        <w:rPr>
+          <w:sz w:val="22"/>
+          <w:szCs w:val="22"/>
+        </w:rPr>
+        <w:t xml:space="preserve"> to increase picture contrast by extending the range of intensity values included in the image to cover a desired range of values. </w:t>
+      </w:r>
+      <w:r>
+        <w:rPr>
+          <w:sz w:val="22"/>
+          <w:szCs w:val="22"/>
+        </w:rPr>
+        <w:t>H</w:t>
+      </w:r>
+      <w:r>
+        <w:rPr>
+          <w:sz w:val="22"/>
+          <w:szCs w:val="22"/>
+        </w:rPr>
+        <w:t>istogram equalisation</w:t>
+      </w:r>
+      <w:r>
+        <w:rPr>
+          <w:sz w:val="22"/>
+          <w:szCs w:val="22"/>
+        </w:rPr>
+        <w:t xml:space="preserve"> modifies the intensity values of all the pixels in the image such that the histogram is flattened.</w:t>
       </w:r>
       <w:r>
         <w:rPr>
@@ -1548,7 +1579,7 @@
           <w:sz w:val="22"/>
           <w:szCs w:val="22"/>
         </w:rPr>
-        <w:t xml:space="preserve">)” function, was rather harsh and over </w:t>
+        <w:t xml:space="preserve">)” function, was harsh and over </w:t>
       </w:r>
       <w:r>
         <w:rPr>
@@ -1608,7 +1639,51 @@
           <w:sz w:val="22"/>
           <w:szCs w:val="22"/>
         </w:rPr>
-        <w:t xml:space="preserve">like to apply gamma correction, </w:t>
+        <w:t>like to apply gamma correction</w:t>
+      </w:r>
+      <w:r>
+        <w:rPr>
+          <w:sz w:val="22"/>
+          <w:szCs w:val="22"/>
+        </w:rPr>
+        <w:t xml:space="preserve"> (</w:t>
+      </w:r>
+      <w:r>
+        <w:rPr>
+          <w:sz w:val="22"/>
+          <w:szCs w:val="22"/>
+        </w:rPr>
+        <w:t>using “</w:t>
+      </w:r>
+      <w:proofErr w:type="spellStart"/>
+      <w:r>
+        <w:rPr>
+          <w:sz w:val="22"/>
+          <w:szCs w:val="22"/>
+        </w:rPr>
+        <w:t>imlocalbrighten</w:t>
+      </w:r>
+      <w:proofErr w:type="spellEnd"/>
+      <w:r>
+        <w:rPr>
+          <w:sz w:val="22"/>
+          <w:szCs w:val="22"/>
+        </w:rPr>
+        <w:t>”</w:t>
+      </w:r>
+      <w:r>
+        <w:rPr>
+          <w:sz w:val="22"/>
+          <w:szCs w:val="22"/>
+        </w:rPr>
+        <w:t>)</w:t>
+      </w:r>
+      <w:r>
+        <w:rPr>
+          <w:sz w:val="22"/>
+          <w:szCs w:val="22"/>
+        </w:rPr>
+        <w:t xml:space="preserve">, </w:t>
       </w:r>
       <w:r>
         <w:rPr>
@@ -1643,30 +1718,44 @@
           <w:sz w:val="22"/>
           <w:szCs w:val="22"/>
         </w:rPr>
-        <w:t>coming from the east direction onto the image. This could be done using “</w:t>
-      </w:r>
-      <w:proofErr w:type="spellStart"/>
-      <w:r>
-        <w:rPr>
-          <w:sz w:val="22"/>
-          <w:szCs w:val="22"/>
-        </w:rPr>
-        <w:t>im</w:t>
-      </w:r>
-      <w:r>
-        <w:rPr>
-          <w:sz w:val="22"/>
-          <w:szCs w:val="22"/>
-        </w:rPr>
-        <w:t>localbrighten</w:t>
-      </w:r>
-      <w:proofErr w:type="spellEnd"/>
-      <w:r>
-        <w:rPr>
-          <w:sz w:val="22"/>
-          <w:szCs w:val="22"/>
-        </w:rPr>
-        <w:t xml:space="preserve">”. However, this would not be robust as you would have to manually adjust the values based on </w:t>
+        <w:t xml:space="preserve">coming from the east direction </w:t>
+      </w:r>
+      <w:r>
+        <w:rPr>
+          <w:sz w:val="22"/>
+          <w:szCs w:val="22"/>
+        </w:rPr>
+        <w:t>on</w:t>
+      </w:r>
+      <w:r>
+        <w:rPr>
+          <w:sz w:val="22"/>
+          <w:szCs w:val="22"/>
+        </w:rPr>
+        <w:t xml:space="preserve"> the image</w:t>
+      </w:r>
+      <w:r>
+        <w:rPr>
+          <w:sz w:val="22"/>
+          <w:szCs w:val="22"/>
+        </w:rPr>
+        <w:t xml:space="preserve">. However, this would not be robust as you </w:t>
+      </w:r>
+      <w:proofErr w:type="gramStart"/>
+      <w:r>
+        <w:rPr>
+          <w:sz w:val="22"/>
+          <w:szCs w:val="22"/>
+        </w:rPr>
+        <w:t>have to</w:t>
+      </w:r>
+      <w:proofErr w:type="gramEnd"/>
+      <w:r>
+        <w:rPr>
+          <w:sz w:val="22"/>
+          <w:szCs w:val="22"/>
+        </w:rPr>
+        <w:t xml:space="preserve"> manually adjust the values based on </w:t>
       </w:r>
       <w:r>
         <w:rPr>
@@ -1733,7 +1822,7 @@
           <w:sz w:val="22"/>
           <w:szCs w:val="22"/>
         </w:rPr>
-        <w:t xml:space="preserve">)” method was used again but using the output image from task 1.5 as the input to the function. We can observe </w:t>
+        <w:t xml:space="preserve">)” method was used but using the output image from task 1.5 as the input. We observe </w:t>
       </w:r>
       <w:r>
         <w:rPr>
@@ -1779,7 +1868,7 @@
           <w:sz w:val="22"/>
           <w:szCs w:val="22"/>
         </w:rPr>
-        <w:t>, that there is little overall difference between the 2 graphs.</w:t>
+        <w:t>, there is little difference between the 2 graphs.</w:t>
       </w:r>
       <w:r>
         <w:rPr>
@@ -1814,21 +1903,14 @@
           <w:sz w:val="22"/>
           <w:szCs w:val="22"/>
         </w:rPr>
-        <w:t>On the other hand, histogram equalization modifies the intensity values of all the pixels in the image such that the histogram is flattened. During histogram equalization, the overall shape of the histogram changes</w:t>
-      </w:r>
-      <w:r>
-        <w:rPr>
-          <w:sz w:val="22"/>
-          <w:szCs w:val="22"/>
-        </w:rPr>
-        <w:t xml:space="preserve"> </w:t>
-      </w:r>
-      <w:r>
-        <w:rPr>
-          <w:sz w:val="22"/>
-          <w:szCs w:val="22"/>
-        </w:rPr>
-        <w:t>(</w:t>
+        <w:t>On the other hand, histogram equalization modifies the intensity values of all the pixels in the image such that the histogram is flattened</w:t>
+      </w:r>
+      <w:r>
+        <w:rPr>
+          <w:sz w:val="22"/>
+          <w:szCs w:val="22"/>
+        </w:rPr>
+        <w:t xml:space="preserve"> (</w:t>
       </w:r>
       <w:r>
         <w:rPr>
@@ -1849,14 +1931,7 @@
           <w:sz w:val="22"/>
           <w:szCs w:val="22"/>
         </w:rPr>
-        <w:t>2016</w:t>
-      </w:r>
-      <w:r>
-        <w:rPr>
-          <w:sz w:val="22"/>
-          <w:szCs w:val="22"/>
-        </w:rPr>
-        <w:t>)</w:t>
+        <w:t>2016)</w:t>
       </w:r>
       <w:r>
         <w:rPr>
@@ -1890,7 +1965,6 @@
           <w:b/>
           <w:bCs/>
         </w:rPr>
-        <w:lastRenderedPageBreak/>
         <w:t>Task 1.7 Image Binarization</w:t>
       </w:r>
     </w:p>
@@ -2022,6 +2096,7 @@
           <w:lang w:eastAsia="en-GB"/>
           <w14:ligatures w14:val="none"/>
         </w:rPr>
+        <w:lastRenderedPageBreak/>
         <w:t>including the input grayscale image, the method of thresholding</w:t>
       </w:r>
       <w:r>
@@ -2551,16 +2626,16 @@
           <w14:ligatures w14:val="none"/>
         </w:rPr>
         <w:drawing>
-          <wp:anchor distT="0" distB="0" distL="114300" distR="114300" simplePos="0" relativeHeight="251662336" behindDoc="0" locked="0" layoutInCell="1" allowOverlap="1" wp14:anchorId="62709FB2" wp14:editId="794C60F4">
+          <wp:anchor distT="0" distB="0" distL="114300" distR="114300" simplePos="0" relativeHeight="251662336" behindDoc="0" locked="0" layoutInCell="1" allowOverlap="1" wp14:anchorId="62709FB2" wp14:editId="20835F2D">
             <wp:simplePos x="0" y="0"/>
             <wp:positionH relativeFrom="margin">
-              <wp:align>center</wp:align>
+              <wp:align>left</wp:align>
             </wp:positionH>
             <wp:positionV relativeFrom="paragraph">
-              <wp:posOffset>237573</wp:posOffset>
+              <wp:posOffset>250853</wp:posOffset>
             </wp:positionV>
-            <wp:extent cx="5263515" cy="3978910"/>
-            <wp:effectExtent l="0" t="0" r="0" b="2540"/>
+            <wp:extent cx="4436745" cy="3021330"/>
+            <wp:effectExtent l="0" t="0" r="1905" b="7620"/>
             <wp:wrapSquare wrapText="bothSides"/>
             <wp:docPr id="3001798" name="Picture 1" descr="A screenshot of a computer screen&#10;&#10;Description automatically generated"/>
             <wp:cNvGraphicFramePr>
@@ -2574,7 +2649,7 @@
                     <pic:cNvPicPr/>
                   </pic:nvPicPr>
                   <pic:blipFill>
-                    <a:blip r:embed="rId9">
+                    <a:blip r:embed="rId9" cstate="print">
                       <a:extLst>
                         <a:ext uri="{28A0092B-C50C-407E-A947-70E740481C1C}">
                           <a14:useLocalDpi xmlns:a14="http://schemas.microsoft.com/office/drawing/2010/main" val="0"/>
@@ -2588,7 +2663,7 @@
                   <pic:spPr>
                     <a:xfrm>
                       <a:off x="0" y="0"/>
-                      <a:ext cx="5263515" cy="3978910"/>
+                      <a:ext cx="4491318" cy="3058302"/>
                     </a:xfrm>
                     <a:prstGeom prst="rect">
                       <a:avLst/>
@@ -2676,6 +2751,43 @@
     </w:p>
     <w:p>
       <w:pPr>
+        <w:rPr>
+          <w:rFonts w:ascii="Times New Roman" w:eastAsia="Times New Roman" w:hAnsi="Times New Roman" w:cs="Times New Roman"/>
+          <w:kern w:val="0"/>
+          <w:lang w:eastAsia="en-GB"/>
+          <w14:ligatures w14:val="none"/>
+        </w:rPr>
+      </w:pPr>
+      <w:r>
+        <w:rPr>
+          <w:rFonts w:ascii="Times New Roman" w:eastAsia="Times New Roman" w:hAnsi="Times New Roman" w:cs="Times New Roman"/>
+          <w:kern w:val="0"/>
+          <w:lang w:eastAsia="en-GB"/>
+          <w14:ligatures w14:val="none"/>
+        </w:rPr>
+        <w:t xml:space="preserve">Figure 1. </w:t>
+      </w:r>
+      <w:r>
+        <w:rPr>
+          <w:rFonts w:ascii="Times New Roman" w:eastAsia="Times New Roman" w:hAnsi="Times New Roman" w:cs="Times New Roman"/>
+          <w:kern w:val="0"/>
+          <w:lang w:eastAsia="en-GB"/>
+          <w14:ligatures w14:val="none"/>
+        </w:rPr>
+        <w:t>V</w:t>
+      </w:r>
+      <w:r>
+        <w:rPr>
+          <w:rFonts w:ascii="Times New Roman" w:eastAsia="Times New Roman" w:hAnsi="Times New Roman" w:cs="Times New Roman"/>
+          <w:kern w:val="0"/>
+          <w:lang w:eastAsia="en-GB"/>
+          <w14:ligatures w14:val="none"/>
+        </w:rPr>
+        <w:t>iew the re-sized image, histograms before and after enhancement, enhanced image and binarized image.</w:t>
+      </w:r>
+    </w:p>
+    <w:p>
+      <w:pPr>
         <w:jc w:val="center"/>
         <w:rPr>
           <w:rFonts w:ascii="Times New Roman" w:eastAsia="Times New Roman" w:hAnsi="Times New Roman" w:cs="Times New Roman"/>
@@ -2684,33 +2796,6 @@
           <w14:ligatures w14:val="none"/>
         </w:rPr>
       </w:pPr>
-      <w:r>
-        <w:rPr>
-          <w:rFonts w:ascii="Times New Roman" w:eastAsia="Times New Roman" w:hAnsi="Times New Roman" w:cs="Times New Roman"/>
-          <w:kern w:val="0"/>
-          <w:lang w:eastAsia="en-GB"/>
-          <w14:ligatures w14:val="none"/>
-        </w:rPr>
-        <w:t xml:space="preserve">Figure 1. </w:t>
-      </w:r>
-      <w:r>
-        <w:rPr>
-          <w:rFonts w:ascii="Times New Roman" w:eastAsia="Times New Roman" w:hAnsi="Times New Roman" w:cs="Times New Roman"/>
-          <w:kern w:val="0"/>
-          <w:lang w:eastAsia="en-GB"/>
-          <w14:ligatures w14:val="none"/>
-        </w:rPr>
-        <w:t>V</w:t>
-      </w:r>
-      <w:r>
-        <w:rPr>
-          <w:rFonts w:ascii="Times New Roman" w:eastAsia="Times New Roman" w:hAnsi="Times New Roman" w:cs="Times New Roman"/>
-          <w:kern w:val="0"/>
-          <w:lang w:eastAsia="en-GB"/>
-          <w14:ligatures w14:val="none"/>
-        </w:rPr>
-        <w:t>iew the re-sized image, histograms before and after enhancement, enhanced image and binarized image.</w:t>
-      </w:r>
     </w:p>
     <w:p>
       <w:pPr>
@@ -2725,8 +2810,62 @@
     </w:p>
     <w:p>
       <w:pPr>
-        <w:pStyle w:val="NormalWeb"/>
-        <w:spacing w:before="0" w:beforeAutospacing="0" w:after="0" w:afterAutospacing="0"/>
+        <w:jc w:val="center"/>
+        <w:rPr>
+          <w:rFonts w:ascii="Times New Roman" w:eastAsia="Times New Roman" w:hAnsi="Times New Roman" w:cs="Times New Roman"/>
+          <w:kern w:val="0"/>
+          <w:lang w:eastAsia="en-GB"/>
+          <w14:ligatures w14:val="none"/>
+        </w:rPr>
+      </w:pPr>
+    </w:p>
+    <w:p>
+      <w:pPr>
+        <w:jc w:val="center"/>
+        <w:rPr>
+          <w:rFonts w:ascii="Times New Roman" w:eastAsia="Times New Roman" w:hAnsi="Times New Roman" w:cs="Times New Roman"/>
+          <w:kern w:val="0"/>
+          <w:lang w:eastAsia="en-GB"/>
+          <w14:ligatures w14:val="none"/>
+        </w:rPr>
+      </w:pPr>
+    </w:p>
+    <w:p>
+      <w:pPr>
+        <w:jc w:val="center"/>
+        <w:rPr>
+          <w:rFonts w:ascii="Times New Roman" w:eastAsia="Times New Roman" w:hAnsi="Times New Roman" w:cs="Times New Roman"/>
+          <w:kern w:val="0"/>
+          <w:lang w:eastAsia="en-GB"/>
+          <w14:ligatures w14:val="none"/>
+        </w:rPr>
+      </w:pPr>
+    </w:p>
+    <w:p>
+      <w:pPr>
+        <w:jc w:val="center"/>
+        <w:rPr>
+          <w:rFonts w:ascii="Times New Roman" w:eastAsia="Times New Roman" w:hAnsi="Times New Roman" w:cs="Times New Roman"/>
+          <w:kern w:val="0"/>
+          <w:lang w:eastAsia="en-GB"/>
+          <w14:ligatures w14:val="none"/>
+        </w:rPr>
+      </w:pPr>
+    </w:p>
+    <w:p>
+      <w:pPr>
+        <w:rPr>
+          <w:rFonts w:ascii="Times New Roman" w:eastAsia="Times New Roman" w:hAnsi="Times New Roman" w:cs="Times New Roman"/>
+          <w:kern w:val="0"/>
+          <w:lang w:eastAsia="en-GB"/>
+          <w14:ligatures w14:val="none"/>
+        </w:rPr>
+      </w:pPr>
+    </w:p>
+    <w:p>
+      <w:pPr>
+        <w:pStyle w:val="NormalWeb"/>
+        <w:spacing w:before="0" w:beforeAutospacing="0" w:after="0" w:afterAutospacing="0" w:line="276" w:lineRule="auto"/>
         <w:jc w:val="center"/>
         <w:rPr>
           <w:b/>
@@ -2742,8 +2881,457 @@
           <w:sz w:val="28"/>
           <w:szCs w:val="28"/>
         </w:rPr>
-        <w:lastRenderedPageBreak/>
         <w:t>Task 2 – Edge Detection</w:t>
+      </w:r>
+    </w:p>
+    <w:p>
+      <w:pPr>
+        <w:pStyle w:val="NormalWeb"/>
+        <w:spacing w:before="0" w:beforeAutospacing="0" w:after="0" w:afterAutospacing="0"/>
+        <w:rPr>
+          <w:sz w:val="22"/>
+          <w:szCs w:val="22"/>
+        </w:rPr>
+      </w:pPr>
+      <w:r>
+        <w:rPr>
+          <w:sz w:val="22"/>
+          <w:szCs w:val="22"/>
+        </w:rPr>
+        <w:t xml:space="preserve">Edge detection is a technique used to find </w:t>
+      </w:r>
+      <w:r>
+        <w:rPr>
+          <w:sz w:val="22"/>
+          <w:szCs w:val="22"/>
+        </w:rPr>
+        <w:t xml:space="preserve">places in the image where the intensity changes quickly. Before applying edge </w:t>
+      </w:r>
+      <w:r>
+        <w:rPr>
+          <w:sz w:val="22"/>
+          <w:szCs w:val="22"/>
+        </w:rPr>
+        <w:t>detection,</w:t>
+      </w:r>
+      <w:r>
+        <w:rPr>
+          <w:sz w:val="22"/>
+          <w:szCs w:val="22"/>
+        </w:rPr>
+        <w:t xml:space="preserve"> it is a common practise to perform </w:t>
+      </w:r>
+      <w:r>
+        <w:rPr>
+          <w:sz w:val="22"/>
+          <w:szCs w:val="22"/>
+        </w:rPr>
+        <w:t>noise reduction in the image</w:t>
+      </w:r>
+      <w:r>
+        <w:rPr>
+          <w:sz w:val="22"/>
+          <w:szCs w:val="22"/>
+        </w:rPr>
+        <w:t xml:space="preserve">, </w:t>
+      </w:r>
+      <w:r>
+        <w:rPr>
+          <w:sz w:val="22"/>
+          <w:szCs w:val="22"/>
+        </w:rPr>
+        <w:t xml:space="preserve">as noisy images </w:t>
+      </w:r>
+      <w:r>
+        <w:rPr>
+          <w:sz w:val="22"/>
+          <w:szCs w:val="22"/>
+        </w:rPr>
+        <w:t>prompt variability in the local contrast along an edge</w:t>
+      </w:r>
+      <w:r>
+        <w:rPr>
+          <w:sz w:val="22"/>
+          <w:szCs w:val="22"/>
+        </w:rPr>
+        <w:t xml:space="preserve">. However, if we </w:t>
+      </w:r>
+      <w:r>
+        <w:rPr>
+          <w:sz w:val="22"/>
+          <w:szCs w:val="22"/>
+        </w:rPr>
+        <w:t xml:space="preserve">denoise an image to much it can blur the image </w:t>
+      </w:r>
+      <w:r>
+        <w:rPr>
+          <w:sz w:val="22"/>
+          <w:szCs w:val="22"/>
+        </w:rPr>
+        <w:t xml:space="preserve">and weaken the contrast around the edges, making it harder to perform edge </w:t>
+      </w:r>
+      <w:r>
+        <w:rPr>
+          <w:sz w:val="22"/>
+          <w:szCs w:val="22"/>
+        </w:rPr>
+        <w:t>detection.</w:t>
+      </w:r>
+      <w:r>
+        <w:rPr>
+          <w:sz w:val="22"/>
+          <w:szCs w:val="22"/>
+        </w:rPr>
+        <w:t xml:space="preserve"> 2 </w:t>
+      </w:r>
+      <w:r>
+        <w:rPr>
+          <w:sz w:val="22"/>
+          <w:szCs w:val="22"/>
+        </w:rPr>
+        <w:t xml:space="preserve">noise reductions where </w:t>
+      </w:r>
+      <w:r>
+        <w:rPr>
+          <w:sz w:val="22"/>
+          <w:szCs w:val="22"/>
+        </w:rPr>
+        <w:t>experimented</w:t>
+      </w:r>
+      <w:r>
+        <w:rPr>
+          <w:sz w:val="22"/>
+          <w:szCs w:val="22"/>
+        </w:rPr>
+        <w:t xml:space="preserve"> with</w:t>
+      </w:r>
+      <w:r>
+        <w:rPr>
+          <w:sz w:val="22"/>
+          <w:szCs w:val="22"/>
+        </w:rPr>
+        <w:t>;</w:t>
+      </w:r>
+      <w:r>
+        <w:rPr>
+          <w:sz w:val="22"/>
+          <w:szCs w:val="22"/>
+        </w:rPr>
+        <w:t xml:space="preserve"> both median filtering using the “medfilt2()” function and also gaussian filtering</w:t>
+      </w:r>
+      <w:r>
+        <w:rPr>
+          <w:sz w:val="22"/>
+          <w:szCs w:val="22"/>
+        </w:rPr>
+        <w:t xml:space="preserve"> using the “</w:t>
+      </w:r>
+      <w:proofErr w:type="spellStart"/>
+      <w:proofErr w:type="gramStart"/>
+      <w:r>
+        <w:rPr>
+          <w:sz w:val="22"/>
+          <w:szCs w:val="22"/>
+        </w:rPr>
+        <w:t>imgaussfilt</w:t>
+      </w:r>
+      <w:proofErr w:type="spellEnd"/>
+      <w:r>
+        <w:rPr>
+          <w:sz w:val="22"/>
+          <w:szCs w:val="22"/>
+        </w:rPr>
+        <w:t>(</w:t>
+      </w:r>
+      <w:proofErr w:type="gramEnd"/>
+      <w:r>
+        <w:rPr>
+          <w:sz w:val="22"/>
+          <w:szCs w:val="22"/>
+        </w:rPr>
+        <w:t xml:space="preserve">)”. From the experimenting </w:t>
+      </w:r>
+      <w:r>
+        <w:rPr>
+          <w:sz w:val="22"/>
+          <w:szCs w:val="22"/>
+        </w:rPr>
+        <w:t>median filt</w:t>
+      </w:r>
+      <w:r>
+        <w:rPr>
+          <w:sz w:val="22"/>
+          <w:szCs w:val="22"/>
+        </w:rPr>
+        <w:t>ering</w:t>
+      </w:r>
+      <w:r>
+        <w:rPr>
+          <w:sz w:val="22"/>
+          <w:szCs w:val="22"/>
+        </w:rPr>
+        <w:t xml:space="preserve"> was found to provide better results for edge detection in our scenario, as when applying gaussian filtering it would smooth the image too much making the edges harder to detect</w:t>
+      </w:r>
+      <w:r>
+        <w:rPr>
+          <w:sz w:val="22"/>
+          <w:szCs w:val="22"/>
+        </w:rPr>
+        <w:t>.</w:t>
+      </w:r>
+      <w:r>
+        <w:rPr>
+          <w:sz w:val="22"/>
+          <w:szCs w:val="22"/>
+        </w:rPr>
+        <w:t xml:space="preserve"> However</w:t>
+      </w:r>
+      <w:r>
+        <w:rPr>
+          <w:sz w:val="22"/>
+          <w:szCs w:val="22"/>
+        </w:rPr>
+        <w:t>,</w:t>
+      </w:r>
+      <w:r>
+        <w:rPr>
+          <w:sz w:val="22"/>
+          <w:szCs w:val="22"/>
+        </w:rPr>
+        <w:t xml:space="preserve"> the gaussian filtering function in </w:t>
+      </w:r>
+      <w:r>
+        <w:rPr>
+          <w:sz w:val="22"/>
+          <w:szCs w:val="22"/>
+        </w:rPr>
+        <w:t>MATLAB</w:t>
+      </w:r>
+      <w:r>
+        <w:rPr>
+          <w:sz w:val="22"/>
+          <w:szCs w:val="22"/>
+        </w:rPr>
+        <w:t xml:space="preserve"> has a sigma parameter</w:t>
+      </w:r>
+      <w:r>
+        <w:rPr>
+          <w:sz w:val="22"/>
+          <w:szCs w:val="22"/>
+        </w:rPr>
+        <w:t xml:space="preserve"> (</w:t>
+      </w:r>
+      <w:r>
+        <w:rPr>
+          <w:sz w:val="22"/>
+          <w:szCs w:val="22"/>
+        </w:rPr>
+        <w:t>that</w:t>
+      </w:r>
+      <w:r>
+        <w:rPr>
+          <w:sz w:val="22"/>
+          <w:szCs w:val="22"/>
+        </w:rPr>
+        <w:t xml:space="preserve"> controls </w:t>
+      </w:r>
+      <w:r>
+        <w:rPr>
+          <w:sz w:val="22"/>
+          <w:szCs w:val="22"/>
+        </w:rPr>
+        <w:t>the amount of blurring)</w:t>
+      </w:r>
+      <w:r>
+        <w:rPr>
+          <w:sz w:val="22"/>
+          <w:szCs w:val="22"/>
+        </w:rPr>
+        <w:t xml:space="preserve"> which can be </w:t>
+      </w:r>
+      <w:r>
+        <w:rPr>
+          <w:sz w:val="22"/>
+          <w:szCs w:val="22"/>
+        </w:rPr>
+        <w:t>adjusted</w:t>
+      </w:r>
+      <w:r>
+        <w:rPr>
+          <w:sz w:val="22"/>
+          <w:szCs w:val="22"/>
+        </w:rPr>
+        <w:t xml:space="preserve"> to give better results, </w:t>
+      </w:r>
+      <w:r>
+        <w:rPr>
+          <w:sz w:val="22"/>
+          <w:szCs w:val="22"/>
+        </w:rPr>
+        <w:t>but</w:t>
+      </w:r>
+      <w:r>
+        <w:rPr>
+          <w:sz w:val="22"/>
+          <w:szCs w:val="22"/>
+        </w:rPr>
+        <w:t xml:space="preserve"> due to the fact median filtering </w:t>
+      </w:r>
+      <w:r>
+        <w:rPr>
+          <w:sz w:val="22"/>
+          <w:szCs w:val="22"/>
+        </w:rPr>
+        <w:t>work</w:t>
+      </w:r>
+      <w:r>
+        <w:rPr>
+          <w:sz w:val="22"/>
+          <w:szCs w:val="22"/>
+        </w:rPr>
+        <w:t>ed</w:t>
+      </w:r>
+      <w:r>
+        <w:rPr>
+          <w:sz w:val="22"/>
+          <w:szCs w:val="22"/>
+        </w:rPr>
+        <w:t xml:space="preserve"> out the box and showed promising results, it was chosen to stick with this.</w:t>
+      </w:r>
+      <w:r>
+        <w:rPr>
+          <w:sz w:val="22"/>
+          <w:szCs w:val="22"/>
+        </w:rPr>
+        <w:t xml:space="preserve"> After noise reduction</w:t>
+      </w:r>
+      <w:r>
+        <w:rPr>
+          <w:sz w:val="22"/>
+          <w:szCs w:val="22"/>
+        </w:rPr>
+        <w:t xml:space="preserve">, 3 edge detection </w:t>
+      </w:r>
+      <w:r>
+        <w:rPr>
+          <w:sz w:val="22"/>
+          <w:szCs w:val="22"/>
+        </w:rPr>
+        <w:t>algorithms</w:t>
+      </w:r>
+      <w:r>
+        <w:rPr>
+          <w:sz w:val="22"/>
+          <w:szCs w:val="22"/>
+        </w:rPr>
+        <w:t xml:space="preserve"> using the “</w:t>
+      </w:r>
+      <w:proofErr w:type="gramStart"/>
+      <w:r>
+        <w:rPr>
+          <w:sz w:val="22"/>
+          <w:szCs w:val="22"/>
+        </w:rPr>
+        <w:t>edge(</w:t>
+      </w:r>
+      <w:proofErr w:type="gramEnd"/>
+      <w:r>
+        <w:rPr>
+          <w:sz w:val="22"/>
+          <w:szCs w:val="22"/>
+        </w:rPr>
+        <w:t xml:space="preserve">)” function was </w:t>
+      </w:r>
+      <w:r>
+        <w:rPr>
+          <w:sz w:val="22"/>
+          <w:szCs w:val="22"/>
+        </w:rPr>
+        <w:t xml:space="preserve">used to find the best edge detection result. The </w:t>
+      </w:r>
+      <w:r>
+        <w:rPr>
+          <w:sz w:val="22"/>
+          <w:szCs w:val="22"/>
+        </w:rPr>
+        <w:t>algorithms</w:t>
+      </w:r>
+      <w:r>
+        <w:rPr>
+          <w:sz w:val="22"/>
+          <w:szCs w:val="22"/>
+        </w:rPr>
+        <w:t xml:space="preserve"> being </w:t>
+      </w:r>
+      <w:r>
+        <w:rPr>
+          <w:sz w:val="22"/>
+          <w:szCs w:val="22"/>
+        </w:rPr>
+        <w:t>C</w:t>
+      </w:r>
+      <w:r>
+        <w:rPr>
+          <w:sz w:val="22"/>
+          <w:szCs w:val="22"/>
+        </w:rPr>
+        <w:t xml:space="preserve">anny, </w:t>
+      </w:r>
+      <w:r>
+        <w:rPr>
+          <w:sz w:val="22"/>
+          <w:szCs w:val="22"/>
+        </w:rPr>
+        <w:t>Sobel,</w:t>
+      </w:r>
+      <w:r>
+        <w:rPr>
+          <w:sz w:val="22"/>
+          <w:szCs w:val="22"/>
+        </w:rPr>
+        <w:t xml:space="preserve"> and </w:t>
+      </w:r>
+      <w:r>
+        <w:rPr>
+          <w:sz w:val="22"/>
+          <w:szCs w:val="22"/>
+        </w:rPr>
+        <w:t>P</w:t>
+      </w:r>
+      <w:r>
+        <w:rPr>
+          <w:sz w:val="22"/>
+          <w:szCs w:val="22"/>
+        </w:rPr>
+        <w:t>rewitt</w:t>
+      </w:r>
+      <w:r>
+        <w:rPr>
+          <w:sz w:val="22"/>
+          <w:szCs w:val="22"/>
+        </w:rPr>
+        <w:t>.</w:t>
+      </w:r>
+      <w:r>
+        <w:rPr>
+          <w:sz w:val="22"/>
+          <w:szCs w:val="22"/>
+        </w:rPr>
+        <w:t xml:space="preserve"> The results can be seen in figure 2</w:t>
+      </w:r>
+      <w:r>
+        <w:rPr>
+          <w:sz w:val="22"/>
+          <w:szCs w:val="22"/>
+        </w:rPr>
+        <w:t xml:space="preserve"> (please zoom in to view details)</w:t>
+      </w:r>
+      <w:r>
+        <w:rPr>
+          <w:sz w:val="22"/>
+          <w:szCs w:val="22"/>
+        </w:rPr>
+        <w:t>.</w:t>
       </w:r>
     </w:p>
     <w:p>
@@ -2761,17 +3349,18 @@
           <w:noProof/>
           <w:color w:val="111111"/>
         </w:rPr>
+        <w:lastRenderedPageBreak/>
         <w:drawing>
-          <wp:anchor distT="0" distB="0" distL="114300" distR="114300" simplePos="0" relativeHeight="251660288" behindDoc="0" locked="0" layoutInCell="1" allowOverlap="1" wp14:anchorId="093C8C2A" wp14:editId="7B22BA59">
+          <wp:anchor distT="0" distB="0" distL="114300" distR="114300" simplePos="0" relativeHeight="251660288" behindDoc="0" locked="0" layoutInCell="1" allowOverlap="1" wp14:anchorId="093C8C2A" wp14:editId="66C80F4A">
             <wp:simplePos x="0" y="0"/>
             <wp:positionH relativeFrom="margin">
-              <wp:posOffset>4119549</wp:posOffset>
+              <wp:posOffset>3879850</wp:posOffset>
             </wp:positionH>
             <wp:positionV relativeFrom="paragraph">
-              <wp:posOffset>2201158</wp:posOffset>
+              <wp:posOffset>0</wp:posOffset>
             </wp:positionV>
-            <wp:extent cx="1816100" cy="1336675"/>
-            <wp:effectExtent l="0" t="0" r="0" b="0"/>
+            <wp:extent cx="1816100" cy="1362710"/>
+            <wp:effectExtent l="0" t="0" r="0" b="8890"/>
             <wp:wrapSquare wrapText="bothSides"/>
             <wp:docPr id="1884102176" name="Picture 2"/>
             <wp:cNvGraphicFramePr>
@@ -2802,7 +3391,7 @@
                   <pic:spPr bwMode="auto">
                     <a:xfrm>
                       <a:off x="0" y="0"/>
-                      <a:ext cx="1816100" cy="1336675"/>
+                      <a:ext cx="1816100" cy="1362710"/>
                     </a:xfrm>
                     <a:prstGeom prst="rect">
                       <a:avLst/>
@@ -2828,13 +3417,13 @@
           <w:szCs w:val="22"/>
         </w:rPr>
         <w:drawing>
-          <wp:anchor distT="0" distB="0" distL="114300" distR="114300" simplePos="0" relativeHeight="251659264" behindDoc="0" locked="0" layoutInCell="1" allowOverlap="1" wp14:anchorId="3A7BAC43" wp14:editId="309D3429">
+          <wp:anchor distT="0" distB="0" distL="114300" distR="114300" simplePos="0" relativeHeight="251659264" behindDoc="0" locked="0" layoutInCell="1" allowOverlap="1" wp14:anchorId="3A7BAC43" wp14:editId="5DBBF4F0">
             <wp:simplePos x="0" y="0"/>
             <wp:positionH relativeFrom="margin">
-              <wp:align>center</wp:align>
+              <wp:posOffset>1960935</wp:posOffset>
             </wp:positionH>
             <wp:positionV relativeFrom="paragraph">
-              <wp:posOffset>2188182</wp:posOffset>
+              <wp:posOffset>414</wp:posOffset>
             </wp:positionV>
             <wp:extent cx="1819910" cy="1362710"/>
             <wp:effectExtent l="0" t="0" r="8890" b="8890"/>
@@ -2894,13 +3483,13 @@
           <w:szCs w:val="22"/>
         </w:rPr>
         <w:drawing>
-          <wp:anchor distT="0" distB="0" distL="114300" distR="114300" simplePos="0" relativeHeight="251658240" behindDoc="0" locked="0" layoutInCell="1" allowOverlap="1" wp14:anchorId="7E45DBA9" wp14:editId="6F8D47E2">
+          <wp:anchor distT="0" distB="0" distL="114300" distR="114300" simplePos="0" relativeHeight="251658240" behindDoc="0" locked="0" layoutInCell="1" allowOverlap="1" wp14:anchorId="7E45DBA9" wp14:editId="0D6725E7">
             <wp:simplePos x="0" y="0"/>
-            <wp:positionH relativeFrom="column">
-              <wp:posOffset>42545</wp:posOffset>
+            <wp:positionH relativeFrom="margin">
+              <wp:align>left</wp:align>
             </wp:positionH>
             <wp:positionV relativeFrom="paragraph">
-              <wp:posOffset>2194450</wp:posOffset>
+              <wp:posOffset>82</wp:posOffset>
             </wp:positionV>
             <wp:extent cx="1828800" cy="1353820"/>
             <wp:effectExtent l="0" t="0" r="0" b="0"/>
@@ -2949,456 +3538,6 @@
           </wp:anchor>
         </w:drawing>
       </w:r>
-      <w:r>
-        <w:rPr>
-          <w:sz w:val="22"/>
-          <w:szCs w:val="22"/>
-        </w:rPr>
-        <w:t xml:space="preserve">Edge detection is a common technique used to find </w:t>
-      </w:r>
-      <w:r>
-        <w:rPr>
-          <w:sz w:val="22"/>
-          <w:szCs w:val="22"/>
-        </w:rPr>
-        <w:t xml:space="preserve">places in the image where the intensity changes quickly. Before applying edge </w:t>
-      </w:r>
-      <w:r>
-        <w:rPr>
-          <w:sz w:val="22"/>
-          <w:szCs w:val="22"/>
-        </w:rPr>
-        <w:t>detection,</w:t>
-      </w:r>
-      <w:r>
-        <w:rPr>
-          <w:sz w:val="22"/>
-          <w:szCs w:val="22"/>
-        </w:rPr>
-        <w:t xml:space="preserve"> it is a common practise to perform </w:t>
-      </w:r>
-      <w:r>
-        <w:rPr>
-          <w:sz w:val="22"/>
-          <w:szCs w:val="22"/>
-        </w:rPr>
-        <w:t>noise reduction in the image</w:t>
-      </w:r>
-      <w:r>
-        <w:rPr>
-          <w:sz w:val="22"/>
-          <w:szCs w:val="22"/>
-        </w:rPr>
-        <w:t xml:space="preserve">, </w:t>
-      </w:r>
-      <w:r>
-        <w:rPr>
-          <w:sz w:val="22"/>
-          <w:szCs w:val="22"/>
-        </w:rPr>
-        <w:t xml:space="preserve">as noisy images </w:t>
-      </w:r>
-      <w:r>
-        <w:rPr>
-          <w:sz w:val="22"/>
-          <w:szCs w:val="22"/>
-        </w:rPr>
-        <w:t>prompt variability in the local contrast along an edge</w:t>
-      </w:r>
-      <w:r>
-        <w:rPr>
-          <w:sz w:val="22"/>
-          <w:szCs w:val="22"/>
-        </w:rPr>
-        <w:t xml:space="preserve">. However, if we </w:t>
-      </w:r>
-      <w:r>
-        <w:rPr>
-          <w:sz w:val="22"/>
-          <w:szCs w:val="22"/>
-        </w:rPr>
-        <w:t xml:space="preserve">denoise an image to much it can blur the image </w:t>
-      </w:r>
-      <w:r>
-        <w:rPr>
-          <w:sz w:val="22"/>
-          <w:szCs w:val="22"/>
-        </w:rPr>
-        <w:t xml:space="preserve">and weaken the contrast around the edges, making it harder to perform edge </w:t>
-      </w:r>
-      <w:r>
-        <w:rPr>
-          <w:sz w:val="22"/>
-          <w:szCs w:val="22"/>
-        </w:rPr>
-        <w:t>detection.</w:t>
-      </w:r>
-      <w:r>
-        <w:rPr>
-          <w:sz w:val="22"/>
-          <w:szCs w:val="22"/>
-        </w:rPr>
-        <w:t xml:space="preserve"> 2 </w:t>
-      </w:r>
-      <w:r>
-        <w:rPr>
-          <w:sz w:val="22"/>
-          <w:szCs w:val="22"/>
-        </w:rPr>
-        <w:t xml:space="preserve">noise reductions where </w:t>
-      </w:r>
-      <w:r>
-        <w:rPr>
-          <w:sz w:val="22"/>
-          <w:szCs w:val="22"/>
-        </w:rPr>
-        <w:t>experimented</w:t>
-      </w:r>
-      <w:r>
-        <w:rPr>
-          <w:sz w:val="22"/>
-          <w:szCs w:val="22"/>
-        </w:rPr>
-        <w:t xml:space="preserve"> with</w:t>
-      </w:r>
-      <w:r>
-        <w:rPr>
-          <w:sz w:val="22"/>
-          <w:szCs w:val="22"/>
-        </w:rPr>
-        <w:t>;</w:t>
-      </w:r>
-      <w:r>
-        <w:rPr>
-          <w:sz w:val="22"/>
-          <w:szCs w:val="22"/>
-        </w:rPr>
-        <w:t xml:space="preserve"> both median filtering using the “medfilt2()” function and also gaussian filtering</w:t>
-      </w:r>
-      <w:r>
-        <w:rPr>
-          <w:sz w:val="22"/>
-          <w:szCs w:val="22"/>
-        </w:rPr>
-        <w:t xml:space="preserve"> using the “</w:t>
-      </w:r>
-      <w:proofErr w:type="spellStart"/>
-      <w:proofErr w:type="gramStart"/>
-      <w:r>
-        <w:rPr>
-          <w:sz w:val="22"/>
-          <w:szCs w:val="22"/>
-        </w:rPr>
-        <w:t>imgaussfilt</w:t>
-      </w:r>
-      <w:proofErr w:type="spellEnd"/>
-      <w:r>
-        <w:rPr>
-          <w:sz w:val="22"/>
-          <w:szCs w:val="22"/>
-        </w:rPr>
-        <w:t>(</w:t>
-      </w:r>
-      <w:proofErr w:type="gramEnd"/>
-      <w:r>
-        <w:rPr>
-          <w:sz w:val="22"/>
-          <w:szCs w:val="22"/>
-        </w:rPr>
-        <w:t xml:space="preserve">)”. From the experimenting </w:t>
-      </w:r>
-      <w:r>
-        <w:rPr>
-          <w:sz w:val="22"/>
-          <w:szCs w:val="22"/>
-        </w:rPr>
-        <w:t>median filt</w:t>
-      </w:r>
-      <w:r>
-        <w:rPr>
-          <w:sz w:val="22"/>
-          <w:szCs w:val="22"/>
-        </w:rPr>
-        <w:t>ering</w:t>
-      </w:r>
-      <w:r>
-        <w:rPr>
-          <w:sz w:val="22"/>
-          <w:szCs w:val="22"/>
-        </w:rPr>
-        <w:t xml:space="preserve"> was found to provide better results for edge detection in our scenario, as when applying gaussian filtering it would smooth the image too much making the edges harder to detect</w:t>
-      </w:r>
-      <w:r>
-        <w:rPr>
-          <w:sz w:val="22"/>
-          <w:szCs w:val="22"/>
-        </w:rPr>
-        <w:t>.</w:t>
-      </w:r>
-      <w:r>
-        <w:rPr>
-          <w:sz w:val="22"/>
-          <w:szCs w:val="22"/>
-        </w:rPr>
-        <w:t xml:space="preserve"> However</w:t>
-      </w:r>
-      <w:r>
-        <w:rPr>
-          <w:sz w:val="22"/>
-          <w:szCs w:val="22"/>
-        </w:rPr>
-        <w:t>,</w:t>
-      </w:r>
-      <w:r>
-        <w:rPr>
-          <w:sz w:val="22"/>
-          <w:szCs w:val="22"/>
-        </w:rPr>
-        <w:t xml:space="preserve"> the gaussian filtering function in </w:t>
-      </w:r>
-      <w:r>
-        <w:rPr>
-          <w:sz w:val="22"/>
-          <w:szCs w:val="22"/>
-        </w:rPr>
-        <w:t>MATLAB</w:t>
-      </w:r>
-      <w:r>
-        <w:rPr>
-          <w:sz w:val="22"/>
-          <w:szCs w:val="22"/>
-        </w:rPr>
-        <w:t xml:space="preserve"> has a sigma parameter</w:t>
-      </w:r>
-      <w:r>
-        <w:rPr>
-          <w:sz w:val="22"/>
-          <w:szCs w:val="22"/>
-        </w:rPr>
-        <w:t xml:space="preserve"> (</w:t>
-      </w:r>
-      <w:r>
-        <w:rPr>
-          <w:sz w:val="22"/>
-          <w:szCs w:val="22"/>
-        </w:rPr>
-        <w:t>that</w:t>
-      </w:r>
-      <w:r>
-        <w:rPr>
-          <w:sz w:val="22"/>
-          <w:szCs w:val="22"/>
-        </w:rPr>
-        <w:t xml:space="preserve"> controls </w:t>
-      </w:r>
-      <w:r>
-        <w:rPr>
-          <w:sz w:val="22"/>
-          <w:szCs w:val="22"/>
-        </w:rPr>
-        <w:t>the amount of blurring)</w:t>
-      </w:r>
-      <w:r>
-        <w:rPr>
-          <w:sz w:val="22"/>
-          <w:szCs w:val="22"/>
-        </w:rPr>
-        <w:t xml:space="preserve"> which can be </w:t>
-      </w:r>
-      <w:r>
-        <w:rPr>
-          <w:sz w:val="22"/>
-          <w:szCs w:val="22"/>
-        </w:rPr>
-        <w:t>adjusted</w:t>
-      </w:r>
-      <w:r>
-        <w:rPr>
-          <w:sz w:val="22"/>
-          <w:szCs w:val="22"/>
-        </w:rPr>
-        <w:t xml:space="preserve"> to give better results, </w:t>
-      </w:r>
-      <w:r>
-        <w:rPr>
-          <w:sz w:val="22"/>
-          <w:szCs w:val="22"/>
-        </w:rPr>
-        <w:t>but</w:t>
-      </w:r>
-      <w:r>
-        <w:rPr>
-          <w:sz w:val="22"/>
-          <w:szCs w:val="22"/>
-        </w:rPr>
-        <w:t xml:space="preserve"> due to the fact median filtering </w:t>
-      </w:r>
-      <w:r>
-        <w:rPr>
-          <w:sz w:val="22"/>
-          <w:szCs w:val="22"/>
-        </w:rPr>
-        <w:t>work</w:t>
-      </w:r>
-      <w:r>
-        <w:rPr>
-          <w:sz w:val="22"/>
-          <w:szCs w:val="22"/>
-        </w:rPr>
-        <w:t>ed</w:t>
-      </w:r>
-      <w:r>
-        <w:rPr>
-          <w:sz w:val="22"/>
-          <w:szCs w:val="22"/>
-        </w:rPr>
-        <w:t xml:space="preserve"> out the box and showed promising results, it was chosen to stick with this.</w:t>
-      </w:r>
-      <w:r>
-        <w:rPr>
-          <w:sz w:val="22"/>
-          <w:szCs w:val="22"/>
-        </w:rPr>
-        <w:t xml:space="preserve"> After noise reduction</w:t>
-      </w:r>
-      <w:r>
-        <w:rPr>
-          <w:sz w:val="22"/>
-          <w:szCs w:val="22"/>
-        </w:rPr>
-        <w:t xml:space="preserve">, 3 edge detection </w:t>
-      </w:r>
-      <w:r>
-        <w:rPr>
-          <w:sz w:val="22"/>
-          <w:szCs w:val="22"/>
-        </w:rPr>
-        <w:t>algorithms</w:t>
-      </w:r>
-      <w:r>
-        <w:rPr>
-          <w:sz w:val="22"/>
-          <w:szCs w:val="22"/>
-        </w:rPr>
-        <w:t xml:space="preserve"> using the “</w:t>
-      </w:r>
-      <w:proofErr w:type="gramStart"/>
-      <w:r>
-        <w:rPr>
-          <w:sz w:val="22"/>
-          <w:szCs w:val="22"/>
-        </w:rPr>
-        <w:t>edge(</w:t>
-      </w:r>
-      <w:proofErr w:type="gramEnd"/>
-      <w:r>
-        <w:rPr>
-          <w:sz w:val="22"/>
-          <w:szCs w:val="22"/>
-        </w:rPr>
-        <w:t xml:space="preserve">)” function was </w:t>
-      </w:r>
-      <w:r>
-        <w:rPr>
-          <w:sz w:val="22"/>
-          <w:szCs w:val="22"/>
-        </w:rPr>
-        <w:t xml:space="preserve">used to find the best edge detection result. The </w:t>
-      </w:r>
-      <w:r>
-        <w:rPr>
-          <w:sz w:val="22"/>
-          <w:szCs w:val="22"/>
-        </w:rPr>
-        <w:t>algorithms</w:t>
-      </w:r>
-      <w:r>
-        <w:rPr>
-          <w:sz w:val="22"/>
-          <w:szCs w:val="22"/>
-        </w:rPr>
-        <w:t xml:space="preserve"> being </w:t>
-      </w:r>
-      <w:r>
-        <w:rPr>
-          <w:sz w:val="22"/>
-          <w:szCs w:val="22"/>
-        </w:rPr>
-        <w:t>C</w:t>
-      </w:r>
-      <w:r>
-        <w:rPr>
-          <w:sz w:val="22"/>
-          <w:szCs w:val="22"/>
-        </w:rPr>
-        <w:t xml:space="preserve">anny, </w:t>
-      </w:r>
-      <w:r>
-        <w:rPr>
-          <w:sz w:val="22"/>
-          <w:szCs w:val="22"/>
-        </w:rPr>
-        <w:t>Sobel,</w:t>
-      </w:r>
-      <w:r>
-        <w:rPr>
-          <w:sz w:val="22"/>
-          <w:szCs w:val="22"/>
-        </w:rPr>
-        <w:t xml:space="preserve"> and </w:t>
-      </w:r>
-      <w:r>
-        <w:rPr>
-          <w:sz w:val="22"/>
-          <w:szCs w:val="22"/>
-        </w:rPr>
-        <w:t>P</w:t>
-      </w:r>
-      <w:r>
-        <w:rPr>
-          <w:sz w:val="22"/>
-          <w:szCs w:val="22"/>
-        </w:rPr>
-        <w:t>rewitt</w:t>
-      </w:r>
-      <w:r>
-        <w:rPr>
-          <w:sz w:val="22"/>
-          <w:szCs w:val="22"/>
-        </w:rPr>
-        <w:t>.</w:t>
-      </w:r>
-      <w:r>
-        <w:rPr>
-          <w:sz w:val="22"/>
-          <w:szCs w:val="22"/>
-        </w:rPr>
-        <w:t xml:space="preserve"> The results can be seen in figure 2</w:t>
-      </w:r>
-      <w:r>
-        <w:rPr>
-          <w:sz w:val="22"/>
-          <w:szCs w:val="22"/>
-        </w:rPr>
-        <w:t xml:space="preserve"> (please zoom in to view details)</w:t>
-      </w:r>
-      <w:r>
-        <w:rPr>
-          <w:sz w:val="22"/>
-          <w:szCs w:val="22"/>
-        </w:rPr>
-        <w:t>.</w:t>
-      </w:r>
-    </w:p>
-    <w:p>
-      <w:pPr>
-        <w:pStyle w:val="NormalWeb"/>
-        <w:spacing w:before="0" w:beforeAutospacing="0" w:after="0" w:afterAutospacing="0"/>
-        <w:rPr>
-          <w:sz w:val="22"/>
-          <w:szCs w:val="22"/>
-        </w:rPr>
-      </w:pPr>
     </w:p>
     <w:p>
       <w:pPr>
@@ -3562,7 +3701,7 @@
           <w:sz w:val="22"/>
           <w:szCs w:val="22"/>
         </w:rPr>
-        <w:t xml:space="preserve"> methods gave very similar </w:t>
+        <w:t xml:space="preserve"> methods gave similar </w:t>
       </w:r>
       <w:r>
         <w:rPr>
@@ -3760,7 +3899,21 @@
           <w:sz w:val="22"/>
           <w:szCs w:val="22"/>
         </w:rPr>
-        <w:t xml:space="preserve"> more computationally expensive then Sobel and Prewitt so if computational resource was a key factor canny would not be </w:t>
+        <w:t xml:space="preserve"> more computationally expensive</w:t>
+      </w:r>
+      <w:r>
+        <w:rPr>
+          <w:sz w:val="22"/>
+          <w:szCs w:val="22"/>
+        </w:rPr>
+        <w:t xml:space="preserve">, </w:t>
+      </w:r>
+      <w:r>
+        <w:rPr>
+          <w:sz w:val="22"/>
+          <w:szCs w:val="22"/>
+        </w:rPr>
+        <w:t xml:space="preserve">so if computational resource was a key factor canny would not be </w:t>
       </w:r>
       <w:r>
         <w:rPr>
@@ -4446,7 +4599,6 @@
           <w:sz w:val="28"/>
           <w:szCs w:val="28"/>
         </w:rPr>
-        <w:lastRenderedPageBreak/>
         <w:t>Task 4 – Object Recognition</w:t>
       </w:r>
     </w:p>
@@ -4802,16 +4954,7 @@
           <w:lang w:eastAsia="en-GB"/>
           <w14:ligatures w14:val="none"/>
         </w:rPr>
-        <w:t xml:space="preserve">, </w:t>
-      </w:r>
-      <w:r>
-        <w:rPr>
-          <w:rFonts w:ascii="Times New Roman" w:eastAsia="Times New Roman" w:hAnsi="Times New Roman" w:cs="Times New Roman"/>
-          <w:kern w:val="0"/>
-          <w:lang w:eastAsia="en-GB"/>
-          <w14:ligatures w14:val="none"/>
-        </w:rPr>
-        <w:t>2023</w:t>
+        <w:t>, 2023</w:t>
       </w:r>
       <w:r>
         <w:rPr>
@@ -4866,6 +5009,7 @@
           <w:lang w:eastAsia="en-GB"/>
           <w14:ligatures w14:val="none"/>
         </w:rPr>
+        <w:lastRenderedPageBreak/>
         <w:t>Task5 – Robust Method</w:t>
       </w:r>
     </w:p>
@@ -5263,7 +5407,6 @@
           <w:lang w:eastAsia="en-GB"/>
           <w14:ligatures w14:val="none"/>
         </w:rPr>
-        <w:lastRenderedPageBreak/>
         <w:t>Task 6 - Performance Evaluation</w:t>
       </w:r>
     </w:p>
@@ -5718,6 +5861,7 @@
           <w:lang w:eastAsia="en-GB"/>
           <w14:ligatures w14:val="none"/>
         </w:rPr>
+        <w:lastRenderedPageBreak/>
         <w:t>Recall = True Positive / True Positive + False Negative</w:t>
       </w:r>
     </w:p>
@@ -7087,6 +7231,146 @@
         </w:rPr>
       </w:pPr>
     </w:p>
+    <w:p>
+      <w:pPr>
+        <w:pStyle w:val="NormalWeb"/>
+        <w:spacing w:before="0" w:beforeAutospacing="0" w:after="0" w:afterAutospacing="0"/>
+        <w:rPr>
+          <w:rFonts w:ascii="Roboto" w:hAnsi="Roboto"/>
+          <w:color w:val="111111"/>
+        </w:rPr>
+      </w:pPr>
+    </w:p>
+    <w:p>
+      <w:pPr>
+        <w:pStyle w:val="NormalWeb"/>
+        <w:spacing w:before="0" w:beforeAutospacing="0" w:after="0" w:afterAutospacing="0"/>
+        <w:rPr>
+          <w:rFonts w:ascii="Roboto" w:hAnsi="Roboto"/>
+          <w:color w:val="111111"/>
+        </w:rPr>
+      </w:pPr>
+    </w:p>
+    <w:p>
+      <w:pPr>
+        <w:pStyle w:val="NormalWeb"/>
+        <w:spacing w:before="0" w:beforeAutospacing="0" w:after="0" w:afterAutospacing="0"/>
+        <w:rPr>
+          <w:rFonts w:ascii="Roboto" w:hAnsi="Roboto"/>
+          <w:color w:val="111111"/>
+        </w:rPr>
+      </w:pPr>
+    </w:p>
+    <w:p>
+      <w:pPr>
+        <w:pStyle w:val="NormalWeb"/>
+        <w:spacing w:before="0" w:beforeAutospacing="0" w:after="0" w:afterAutospacing="0"/>
+        <w:rPr>
+          <w:rFonts w:ascii="Roboto" w:hAnsi="Roboto"/>
+          <w:color w:val="111111"/>
+        </w:rPr>
+      </w:pPr>
+    </w:p>
+    <w:p>
+      <w:pPr>
+        <w:pStyle w:val="NormalWeb"/>
+        <w:spacing w:before="0" w:beforeAutospacing="0" w:after="0" w:afterAutospacing="0"/>
+        <w:rPr>
+          <w:rFonts w:ascii="Roboto" w:hAnsi="Roboto"/>
+          <w:color w:val="111111"/>
+        </w:rPr>
+      </w:pPr>
+    </w:p>
+    <w:p>
+      <w:pPr>
+        <w:pStyle w:val="NormalWeb"/>
+        <w:spacing w:before="0" w:beforeAutospacing="0" w:after="0" w:afterAutospacing="0"/>
+        <w:rPr>
+          <w:rFonts w:ascii="Roboto" w:hAnsi="Roboto"/>
+          <w:color w:val="111111"/>
+        </w:rPr>
+      </w:pPr>
+    </w:p>
+    <w:p>
+      <w:pPr>
+        <w:pStyle w:val="NormalWeb"/>
+        <w:spacing w:before="0" w:beforeAutospacing="0" w:after="0" w:afterAutospacing="0"/>
+        <w:rPr>
+          <w:rFonts w:ascii="Roboto" w:hAnsi="Roboto"/>
+          <w:color w:val="111111"/>
+        </w:rPr>
+      </w:pPr>
+    </w:p>
+    <w:p>
+      <w:pPr>
+        <w:pStyle w:val="NormalWeb"/>
+        <w:spacing w:before="0" w:beforeAutospacing="0" w:after="0" w:afterAutospacing="0"/>
+        <w:rPr>
+          <w:rFonts w:ascii="Roboto" w:hAnsi="Roboto"/>
+          <w:color w:val="111111"/>
+        </w:rPr>
+      </w:pPr>
+    </w:p>
+    <w:p>
+      <w:pPr>
+        <w:pStyle w:val="NormalWeb"/>
+        <w:spacing w:before="0" w:beforeAutospacing="0" w:after="0" w:afterAutospacing="0"/>
+        <w:rPr>
+          <w:rFonts w:ascii="Roboto" w:hAnsi="Roboto"/>
+          <w:color w:val="111111"/>
+        </w:rPr>
+      </w:pPr>
+    </w:p>
+    <w:p>
+      <w:pPr>
+        <w:pStyle w:val="NormalWeb"/>
+        <w:spacing w:before="0" w:beforeAutospacing="0" w:after="0" w:afterAutospacing="0"/>
+        <w:rPr>
+          <w:rFonts w:ascii="Roboto" w:hAnsi="Roboto"/>
+          <w:color w:val="111111"/>
+        </w:rPr>
+      </w:pPr>
+    </w:p>
+    <w:p>
+      <w:pPr>
+        <w:pStyle w:val="NormalWeb"/>
+        <w:spacing w:before="0" w:beforeAutospacing="0" w:after="0" w:afterAutospacing="0"/>
+        <w:rPr>
+          <w:rFonts w:ascii="Roboto" w:hAnsi="Roboto"/>
+          <w:color w:val="111111"/>
+        </w:rPr>
+      </w:pPr>
+    </w:p>
+    <w:p>
+      <w:pPr>
+        <w:pStyle w:val="NormalWeb"/>
+        <w:spacing w:before="0" w:beforeAutospacing="0" w:after="0" w:afterAutospacing="0"/>
+        <w:rPr>
+          <w:rFonts w:ascii="Roboto" w:hAnsi="Roboto"/>
+          <w:color w:val="111111"/>
+        </w:rPr>
+      </w:pPr>
+    </w:p>
+    <w:p>
+      <w:pPr>
+        <w:pStyle w:val="NormalWeb"/>
+        <w:spacing w:before="0" w:beforeAutospacing="0" w:after="0" w:afterAutospacing="0"/>
+        <w:rPr>
+          <w:rFonts w:ascii="Roboto" w:hAnsi="Roboto"/>
+          <w:color w:val="111111"/>
+        </w:rPr>
+      </w:pPr>
+    </w:p>
+    <w:p>
+      <w:pPr>
+        <w:pStyle w:val="NormalWeb"/>
+        <w:spacing w:before="0" w:beforeAutospacing="0" w:after="0" w:afterAutospacing="0"/>
+        <w:rPr>
+          <w:rFonts w:ascii="Roboto" w:hAnsi="Roboto"/>
+          <w:color w:val="111111"/>
+        </w:rPr>
+      </w:pPr>
+    </w:p>
     <w:p/>
     <w:p>
       <w:pPr>
@@ -7148,25 +7432,7 @@
           <w:lang w:eastAsia="en-GB"/>
           <w14:ligatures w14:val="none"/>
         </w:rPr>
-        <w:t>Dr Duan</w:t>
-      </w:r>
-      <w:r>
-        <w:rPr>
-          <w:rFonts w:ascii="Times New Roman" w:eastAsia="Times New Roman" w:hAnsi="Times New Roman" w:cs="Times New Roman"/>
-          <w:kern w:val="0"/>
-          <w:lang w:eastAsia="en-GB"/>
-          <w14:ligatures w14:val="none"/>
-        </w:rPr>
-        <w:t>,</w:t>
-      </w:r>
-      <w:r>
-        <w:rPr>
-          <w:rFonts w:ascii="Times New Roman" w:eastAsia="Times New Roman" w:hAnsi="Times New Roman" w:cs="Times New Roman"/>
-          <w:kern w:val="0"/>
-          <w:lang w:eastAsia="en-GB"/>
-          <w14:ligatures w14:val="none"/>
-        </w:rPr>
-        <w:t xml:space="preserve"> </w:t>
+        <w:t xml:space="preserve">Dr Duan, </w:t>
       </w:r>
       <w:proofErr w:type="spellStart"/>
       <w:r>
@@ -7186,115 +7452,7 @@
           <w:lang w:eastAsia="en-GB"/>
           <w14:ligatures w14:val="none"/>
         </w:rPr>
-        <w:t xml:space="preserve">, </w:t>
-      </w:r>
-      <w:r>
-        <w:rPr>
-          <w:rFonts w:ascii="Times New Roman" w:eastAsia="Times New Roman" w:hAnsi="Times New Roman" w:cs="Times New Roman"/>
-          <w:kern w:val="0"/>
-          <w:lang w:eastAsia="en-GB"/>
-          <w14:ligatures w14:val="none"/>
-        </w:rPr>
-        <w:t>Lecture</w:t>
-      </w:r>
-      <w:r>
-        <w:rPr>
-          <w:rFonts w:ascii="Times New Roman" w:eastAsia="Times New Roman" w:hAnsi="Times New Roman" w:cs="Times New Roman"/>
-          <w:kern w:val="0"/>
-          <w:lang w:eastAsia="en-GB"/>
-          <w14:ligatures w14:val="none"/>
-        </w:rPr>
-        <w:t xml:space="preserve"> 3: </w:t>
-      </w:r>
-      <w:r>
-        <w:rPr>
-          <w:rFonts w:ascii="Times New Roman" w:eastAsia="Times New Roman" w:hAnsi="Times New Roman" w:cs="Times New Roman"/>
-          <w:kern w:val="0"/>
-          <w:lang w:eastAsia="en-GB"/>
-          <w14:ligatures w14:val="none"/>
-        </w:rPr>
-        <w:t>Image Enhancement</w:t>
-      </w:r>
-      <w:r>
-        <w:rPr>
-          <w:rFonts w:ascii="Times New Roman" w:eastAsia="Times New Roman" w:hAnsi="Times New Roman" w:cs="Times New Roman"/>
-          <w:kern w:val="0"/>
-          <w:lang w:eastAsia="en-GB"/>
-          <w14:ligatures w14:val="none"/>
-        </w:rPr>
-        <w:t xml:space="preserve">, </w:t>
-      </w:r>
-      <w:r>
-        <w:rPr>
-          <w:rFonts w:ascii="Times New Roman" w:eastAsia="Times New Roman" w:hAnsi="Times New Roman" w:cs="Times New Roman"/>
-          <w:kern w:val="0"/>
-          <w:lang w:eastAsia="en-GB"/>
-          <w14:ligatures w14:val="none"/>
-        </w:rPr>
-        <w:t>lecture</w:t>
-      </w:r>
-      <w:r>
-        <w:rPr>
-          <w:rFonts w:ascii="Times New Roman" w:eastAsia="Times New Roman" w:hAnsi="Times New Roman" w:cs="Times New Roman"/>
-          <w:kern w:val="0"/>
-          <w:lang w:eastAsia="en-GB"/>
-          <w14:ligatures w14:val="none"/>
-        </w:rPr>
-        <w:t xml:space="preserve"> slides, </w:t>
-      </w:r>
-      <w:r>
-        <w:rPr>
-          <w:rFonts w:ascii="Times New Roman" w:eastAsia="Times New Roman" w:hAnsi="Times New Roman" w:cs="Times New Roman"/>
-          <w:kern w:val="0"/>
-          <w:lang w:eastAsia="en-GB"/>
-          <w14:ligatures w14:val="none"/>
-        </w:rPr>
-        <w:t>Image Processing</w:t>
-      </w:r>
-      <w:r>
-        <w:rPr>
-          <w:rFonts w:ascii="Times New Roman" w:eastAsia="Times New Roman" w:hAnsi="Times New Roman" w:cs="Times New Roman"/>
-          <w:kern w:val="0"/>
-          <w:lang w:eastAsia="en-GB"/>
-          <w14:ligatures w14:val="none"/>
-        </w:rPr>
-        <w:t>, CMP3</w:t>
-      </w:r>
-      <w:r>
-        <w:rPr>
-          <w:rFonts w:ascii="Times New Roman" w:eastAsia="Times New Roman" w:hAnsi="Times New Roman" w:cs="Times New Roman"/>
-          <w:kern w:val="0"/>
-          <w:lang w:eastAsia="en-GB"/>
-          <w14:ligatures w14:val="none"/>
-        </w:rPr>
-        <w:t>108</w:t>
-      </w:r>
-      <w:r>
-        <w:rPr>
-          <w:rFonts w:ascii="Times New Roman" w:eastAsia="Times New Roman" w:hAnsi="Times New Roman" w:cs="Times New Roman"/>
-          <w:kern w:val="0"/>
-          <w:lang w:eastAsia="en-GB"/>
-          <w14:ligatures w14:val="none"/>
-        </w:rPr>
-        <w:t xml:space="preserve">M, University of Lincoln, delivered </w:t>
-      </w:r>
-      <w:r>
-        <w:rPr>
-          <w:rFonts w:ascii="Times New Roman" w:eastAsia="Times New Roman" w:hAnsi="Times New Roman" w:cs="Times New Roman"/>
-          <w:kern w:val="0"/>
-          <w:lang w:eastAsia="en-GB"/>
-          <w14:ligatures w14:val="none"/>
-        </w:rPr>
-        <w:t>10</w:t>
-      </w:r>
-      <w:r>
-        <w:rPr>
-          <w:rFonts w:ascii="Times New Roman" w:eastAsia="Times New Roman" w:hAnsi="Times New Roman" w:cs="Times New Roman"/>
-          <w:kern w:val="0"/>
-          <w:lang w:eastAsia="en-GB"/>
-          <w14:ligatures w14:val="none"/>
-        </w:rPr>
-        <w:t>th October 2023</w:t>
+        <w:t>, Lecture 3: Image Enhancement, lecture slides, Image Processing, CMP3108M, University of Lincoln, delivered 10th October 2023</w:t>
       </w:r>
     </w:p>
     <w:p>
@@ -7430,65 +7588,23 @@
           <w:sz w:val="22"/>
           <w:szCs w:val="22"/>
         </w:rPr>
-        <w:t>MathWorks</w:t>
-      </w:r>
-      <w:r>
-        <w:rPr>
-          <w:sz w:val="22"/>
-          <w:szCs w:val="22"/>
-        </w:rPr>
-        <w:t xml:space="preserve"> (2023</w:t>
-      </w:r>
-      <w:r>
-        <w:rPr>
-          <w:sz w:val="22"/>
-          <w:szCs w:val="22"/>
-        </w:rPr>
-        <w:t>d</w:t>
-      </w:r>
-      <w:r>
-        <w:rPr>
-          <w:sz w:val="22"/>
-          <w:szCs w:val="22"/>
-        </w:rPr>
-        <w:t xml:space="preserve">) Sørensen-Dice similarity coefficient for image segmentation - MATLAB dice - MathWorks United Kingdom. Available at: https://uk.mathworks.com/help/images/ref/dice.html (Accessed: 16 December 2023). </w:t>
-      </w:r>
-    </w:p>
-    <w:p>
-      <w:pPr>
-        <w:pStyle w:val="NormalWeb"/>
-        <w:rPr>
-          <w:sz w:val="22"/>
-          <w:szCs w:val="22"/>
-        </w:rPr>
-      </w:pPr>
-      <w:r>
-        <w:rPr>
-          <w:sz w:val="22"/>
-          <w:szCs w:val="22"/>
-        </w:rPr>
-        <w:t>MathWorks</w:t>
-      </w:r>
-      <w:r>
-        <w:rPr>
-          <w:sz w:val="22"/>
-          <w:szCs w:val="22"/>
-        </w:rPr>
-        <w:t xml:space="preserve"> (2023</w:t>
-      </w:r>
-      <w:r>
-        <w:rPr>
-          <w:sz w:val="22"/>
-          <w:szCs w:val="22"/>
-        </w:rPr>
-        <w:t>e</w:t>
-      </w:r>
-      <w:r>
-        <w:rPr>
-          <w:sz w:val="22"/>
-          <w:szCs w:val="22"/>
-        </w:rPr>
-        <w:t xml:space="preserve">) Contour matching score for image segmentation - MATLAB </w:t>
+        <w:t xml:space="preserve">MathWorks (2023d) Sørensen-Dice similarity coefficient for image segmentation - MATLAB dice - MathWorks United Kingdom. Available at: https://uk.mathworks.com/help/images/ref/dice.html (Accessed: 16 December 2023). </w:t>
+      </w:r>
+    </w:p>
+    <w:p>
+      <w:pPr>
+        <w:pStyle w:val="NormalWeb"/>
+        <w:rPr>
+          <w:sz w:val="22"/>
+          <w:szCs w:val="22"/>
+        </w:rPr>
+      </w:pPr>
+      <w:r>
+        <w:rPr>
+          <w:sz w:val="22"/>
+          <w:szCs w:val="22"/>
+        </w:rPr>
+        <w:t xml:space="preserve">MathWorks (2023e) Contour matching score for image segmentation - MATLAB </w:t>
       </w:r>
       <w:proofErr w:type="spellStart"/>
       <w:r>
@@ -7526,6 +7642,10 @@
     <w:p>
       <w:pPr>
         <w:pStyle w:val="NormalWeb"/>
+        <w:rPr>
+          <w:sz w:val="22"/>
+          <w:szCs w:val="22"/>
+        </w:rPr>
       </w:pPr>
       <w:proofErr w:type="spellStart"/>
       <w:r>
@@ -7542,12 +7662,783 @@
           <w:szCs w:val="22"/>
         </w:rPr>
         <w:t xml:space="preserve">, N. (2020) Comparing edge detection methods, Medium. Available at: https://medium.com/@nikatsanka/comparing-edge-detection-methods-638a2919476e (Accessed: 11 December 2023). </w:t>
+      </w:r>
+    </w:p>
+    <w:p>
+      <w:pPr>
+        <w:pStyle w:val="NormalWeb"/>
+        <w:rPr>
+          <w:sz w:val="22"/>
+          <w:szCs w:val="22"/>
+        </w:rPr>
+      </w:pPr>
+    </w:p>
+    <w:p>
+      <w:pPr>
+        <w:pStyle w:val="NormalWeb"/>
+        <w:rPr>
+          <w:sz w:val="22"/>
+          <w:szCs w:val="22"/>
+        </w:rPr>
+      </w:pPr>
+    </w:p>
+    <w:p>
+      <w:pPr>
+        <w:pStyle w:val="NormalWeb"/>
+        <w:rPr>
+          <w:sz w:val="22"/>
+          <w:szCs w:val="22"/>
+        </w:rPr>
+      </w:pPr>
+    </w:p>
+    <w:p>
+      <w:pPr>
+        <w:pStyle w:val="NormalWeb"/>
+        <w:rPr>
+          <w:sz w:val="22"/>
+          <w:szCs w:val="22"/>
+        </w:rPr>
+      </w:pPr>
+    </w:p>
+    <w:p>
+      <w:pPr>
+        <w:pStyle w:val="NormalWeb"/>
+        <w:rPr>
+          <w:sz w:val="22"/>
+          <w:szCs w:val="22"/>
+        </w:rPr>
+      </w:pPr>
+    </w:p>
+    <w:p>
+      <w:pPr>
+        <w:pStyle w:val="NormalWeb"/>
+        <w:rPr>
+          <w:sz w:val="22"/>
+          <w:szCs w:val="22"/>
+        </w:rPr>
+      </w:pPr>
+    </w:p>
+    <w:p>
+      <w:pPr>
+        <w:pStyle w:val="NormalWeb"/>
+        <w:rPr>
+          <w:sz w:val="22"/>
+          <w:szCs w:val="22"/>
+        </w:rPr>
+      </w:pPr>
+    </w:p>
+    <w:p>
+      <w:pPr>
+        <w:pStyle w:val="NormalWeb"/>
+        <w:jc w:val="center"/>
+        <w:rPr>
+          <w:b/>
+          <w:bCs/>
+        </w:rPr>
+      </w:pPr>
+      <w:r>
+        <w:rPr>
+          <w:b/>
+          <w:bCs/>
+        </w:rPr>
+        <w:lastRenderedPageBreak/>
+        <w:t>Appendix</w:t>
+      </w:r>
+    </w:p>
+    <w:p>
+      <w:pPr>
+        <w:pStyle w:val="NormalWeb"/>
+        <w:rPr>
+          <w:b/>
+          <w:bCs/>
+          <w:sz w:val="22"/>
+          <w:szCs w:val="22"/>
+        </w:rPr>
+      </w:pPr>
+      <w:r>
+        <w:rPr>
+          <w:b/>
+          <w:bCs/>
+          <w:noProof/>
+          <w:sz w:val="22"/>
+          <w:szCs w:val="22"/>
+        </w:rPr>
+        <w:drawing>
+          <wp:anchor distT="0" distB="0" distL="114300" distR="114300" simplePos="0" relativeHeight="251666432" behindDoc="0" locked="0" layoutInCell="1" allowOverlap="1" wp14:anchorId="3597B25D" wp14:editId="7EB06937">
+            <wp:simplePos x="0" y="0"/>
+            <wp:positionH relativeFrom="margin">
+              <wp:posOffset>-635</wp:posOffset>
+            </wp:positionH>
+            <wp:positionV relativeFrom="paragraph">
+              <wp:posOffset>268605</wp:posOffset>
+            </wp:positionV>
+            <wp:extent cx="5859780" cy="7597775"/>
+            <wp:effectExtent l="0" t="0" r="7620" b="3175"/>
+            <wp:wrapSquare wrapText="bothSides"/>
+            <wp:docPr id="1208349070" name="Picture 1" descr="A screenshot of a computer program&#10;&#10;Description automatically generated"/>
+            <wp:cNvGraphicFramePr>
+              <a:graphicFrameLocks xmlns:a="http://schemas.openxmlformats.org/drawingml/2006/main" noChangeAspect="1"/>
+            </wp:cNvGraphicFramePr>
+            <a:graphic xmlns:a="http://schemas.openxmlformats.org/drawingml/2006/main">
+              <a:graphicData uri="http://schemas.openxmlformats.org/drawingml/2006/picture">
+                <pic:pic xmlns:pic="http://schemas.openxmlformats.org/drawingml/2006/picture">
+                  <pic:nvPicPr>
+                    <pic:cNvPr id="1208349070" name="Picture 1" descr="A screenshot of a computer program&#10;&#10;Description automatically generated"/>
+                    <pic:cNvPicPr/>
+                  </pic:nvPicPr>
+                  <pic:blipFill>
+                    <a:blip r:embed="rId17">
+                      <a:extLst>
+                        <a:ext uri="{28A0092B-C50C-407E-A947-70E740481C1C}">
+                          <a14:useLocalDpi xmlns:a14="http://schemas.microsoft.com/office/drawing/2010/main" val="0"/>
+                        </a:ext>
+                      </a:extLst>
+                    </a:blip>
+                    <a:stretch>
+                      <a:fillRect/>
+                    </a:stretch>
+                  </pic:blipFill>
+                  <pic:spPr>
+                    <a:xfrm>
+                      <a:off x="0" y="0"/>
+                      <a:ext cx="5859780" cy="7597775"/>
+                    </a:xfrm>
+                    <a:prstGeom prst="rect">
+                      <a:avLst/>
+                    </a:prstGeom>
+                  </pic:spPr>
+                </pic:pic>
+              </a:graphicData>
+            </a:graphic>
+            <wp14:sizeRelH relativeFrom="page">
+              <wp14:pctWidth>0</wp14:pctWidth>
+            </wp14:sizeRelH>
+            <wp14:sizeRelV relativeFrom="page">
+              <wp14:pctHeight>0</wp14:pctHeight>
+            </wp14:sizeRelV>
+          </wp:anchor>
+        </w:drawing>
+      </w:r>
+      <w:r>
+        <w:rPr>
+          <w:b/>
+          <w:bCs/>
+          <w:sz w:val="22"/>
+          <w:szCs w:val="22"/>
+        </w:rPr>
+        <w:t>Task</w:t>
+      </w:r>
+      <w:r>
+        <w:rPr>
+          <w:b/>
+          <w:bCs/>
+          <w:sz w:val="22"/>
+          <w:szCs w:val="22"/>
+        </w:rPr>
+        <w:t>1to4.m</w:t>
+      </w:r>
+    </w:p>
+    <w:p>
+      <w:pPr>
+        <w:pStyle w:val="NormalWeb"/>
+        <w:rPr>
+          <w:b/>
+          <w:bCs/>
+          <w:sz w:val="22"/>
+          <w:szCs w:val="22"/>
+        </w:rPr>
+      </w:pPr>
+      <w:r>
+        <w:rPr>
+          <w:b/>
+          <w:bCs/>
+          <w:sz w:val="22"/>
+          <w:szCs w:val="22"/>
+        </w:rPr>
+        <w:lastRenderedPageBreak/>
+        <w:drawing>
+          <wp:anchor distT="0" distB="0" distL="114300" distR="114300" simplePos="0" relativeHeight="251669504" behindDoc="0" locked="0" layoutInCell="1" allowOverlap="1" wp14:anchorId="47C9CEE1" wp14:editId="096A81F2">
+            <wp:simplePos x="0" y="0"/>
+            <wp:positionH relativeFrom="margin">
+              <wp:align>left</wp:align>
+            </wp:positionH>
+            <wp:positionV relativeFrom="paragraph">
+              <wp:posOffset>248</wp:posOffset>
+            </wp:positionV>
+            <wp:extent cx="4850130" cy="5401310"/>
+            <wp:effectExtent l="0" t="0" r="7620" b="8890"/>
+            <wp:wrapSquare wrapText="bothSides"/>
+            <wp:docPr id="480196887" name="Picture 1" descr="A screenshot of a computer program&#10;&#10;Description automatically generated"/>
+            <wp:cNvGraphicFramePr>
+              <a:graphicFrameLocks xmlns:a="http://schemas.openxmlformats.org/drawingml/2006/main" noChangeAspect="1"/>
+            </wp:cNvGraphicFramePr>
+            <a:graphic xmlns:a="http://schemas.openxmlformats.org/drawingml/2006/main">
+              <a:graphicData uri="http://schemas.openxmlformats.org/drawingml/2006/picture">
+                <pic:pic xmlns:pic="http://schemas.openxmlformats.org/drawingml/2006/picture">
+                  <pic:nvPicPr>
+                    <pic:cNvPr id="480196887" name="Picture 1" descr="A screenshot of a computer program&#10;&#10;Description automatically generated"/>
+                    <pic:cNvPicPr/>
+                  </pic:nvPicPr>
+                  <pic:blipFill>
+                    <a:blip r:embed="rId18">
+                      <a:extLst>
+                        <a:ext uri="{28A0092B-C50C-407E-A947-70E740481C1C}">
+                          <a14:useLocalDpi xmlns:a14="http://schemas.microsoft.com/office/drawing/2010/main" val="0"/>
+                        </a:ext>
+                      </a:extLst>
+                    </a:blip>
+                    <a:stretch>
+                      <a:fillRect/>
+                    </a:stretch>
+                  </pic:blipFill>
+                  <pic:spPr>
+                    <a:xfrm>
+                      <a:off x="0" y="0"/>
+                      <a:ext cx="4850130" cy="5401310"/>
+                    </a:xfrm>
+                    <a:prstGeom prst="rect">
+                      <a:avLst/>
+                    </a:prstGeom>
+                  </pic:spPr>
+                </pic:pic>
+              </a:graphicData>
+            </a:graphic>
+            <wp14:sizeRelH relativeFrom="page">
+              <wp14:pctWidth>0</wp14:pctWidth>
+            </wp14:sizeRelH>
+            <wp14:sizeRelV relativeFrom="page">
+              <wp14:pctHeight>0</wp14:pctHeight>
+            </wp14:sizeRelV>
+          </wp:anchor>
+        </w:drawing>
+      </w:r>
+    </w:p>
+    <w:p>
+      <w:pPr>
+        <w:pStyle w:val="NormalWeb"/>
+        <w:rPr>
+          <w:b/>
+          <w:bCs/>
+          <w:sz w:val="22"/>
+          <w:szCs w:val="22"/>
+        </w:rPr>
+      </w:pPr>
+    </w:p>
+    <w:p>
+      <w:pPr>
+        <w:pStyle w:val="NormalWeb"/>
+        <w:rPr>
+          <w:b/>
+          <w:bCs/>
+          <w:sz w:val="22"/>
+          <w:szCs w:val="22"/>
+        </w:rPr>
+      </w:pPr>
+    </w:p>
+    <w:p>
+      <w:pPr>
+        <w:pStyle w:val="NormalWeb"/>
+        <w:rPr>
+          <w:b/>
+          <w:bCs/>
+          <w:sz w:val="22"/>
+          <w:szCs w:val="22"/>
+        </w:rPr>
+      </w:pPr>
+    </w:p>
+    <w:p>
+      <w:pPr>
+        <w:pStyle w:val="NormalWeb"/>
+        <w:rPr>
+          <w:b/>
+          <w:bCs/>
+          <w:sz w:val="22"/>
+          <w:szCs w:val="22"/>
+        </w:rPr>
+      </w:pPr>
+      <w:r>
+        <w:rPr>
+          <w:b/>
+          <w:bCs/>
+          <w:noProof/>
+          <w:sz w:val="22"/>
+          <w:szCs w:val="22"/>
+        </w:rPr>
+        <w:drawing>
+          <wp:anchor distT="0" distB="0" distL="114300" distR="114300" simplePos="0" relativeHeight="251668480" behindDoc="0" locked="0" layoutInCell="1" allowOverlap="1" wp14:anchorId="0761DE59" wp14:editId="52D5FEBE">
+            <wp:simplePos x="0" y="0"/>
+            <wp:positionH relativeFrom="margin">
+              <wp:posOffset>-57785</wp:posOffset>
+            </wp:positionH>
+            <wp:positionV relativeFrom="paragraph">
+              <wp:posOffset>4148455</wp:posOffset>
+            </wp:positionV>
+            <wp:extent cx="4300855" cy="2721610"/>
+            <wp:effectExtent l="0" t="0" r="4445" b="2540"/>
+            <wp:wrapSquare wrapText="bothSides"/>
+            <wp:docPr id="1342547205" name="Picture 1" descr="A screenshot of a computer code&#10;&#10;Description automatically generated"/>
+            <wp:cNvGraphicFramePr>
+              <a:graphicFrameLocks xmlns:a="http://schemas.openxmlformats.org/drawingml/2006/main" noChangeAspect="1"/>
+            </wp:cNvGraphicFramePr>
+            <a:graphic xmlns:a="http://schemas.openxmlformats.org/drawingml/2006/main">
+              <a:graphicData uri="http://schemas.openxmlformats.org/drawingml/2006/picture">
+                <pic:pic xmlns:pic="http://schemas.openxmlformats.org/drawingml/2006/picture">
+                  <pic:nvPicPr>
+                    <pic:cNvPr id="1342547205" name="Picture 1" descr="A screenshot of a computer code&#10;&#10;Description automatically generated"/>
+                    <pic:cNvPicPr>
+                      <a:picLocks noChangeAspect="1" noChangeArrowheads="1"/>
+                    </pic:cNvPicPr>
+                  </pic:nvPicPr>
+                  <pic:blipFill>
+                    <a:blip r:embed="rId19">
+                      <a:extLst>
+                        <a:ext uri="{28A0092B-C50C-407E-A947-70E740481C1C}">
+                          <a14:useLocalDpi xmlns:a14="http://schemas.microsoft.com/office/drawing/2010/main" val="0"/>
+                        </a:ext>
+                      </a:extLst>
+                    </a:blip>
+                    <a:srcRect/>
+                    <a:stretch>
+                      <a:fillRect/>
+                    </a:stretch>
+                  </pic:blipFill>
+                  <pic:spPr bwMode="auto">
+                    <a:xfrm>
+                      <a:off x="0" y="0"/>
+                      <a:ext cx="4300855" cy="2721610"/>
+                    </a:xfrm>
+                    <a:prstGeom prst="rect">
+                      <a:avLst/>
+                    </a:prstGeom>
+                    <a:noFill/>
+                  </pic:spPr>
+                </pic:pic>
+              </a:graphicData>
+            </a:graphic>
+            <wp14:sizeRelH relativeFrom="page">
+              <wp14:pctWidth>0</wp14:pctWidth>
+            </wp14:sizeRelH>
+            <wp14:sizeRelV relativeFrom="page">
+              <wp14:pctHeight>0</wp14:pctHeight>
+            </wp14:sizeRelV>
+          </wp:anchor>
+        </w:drawing>
+      </w:r>
+    </w:p>
+    <w:p>
+      <w:pPr>
+        <w:pStyle w:val="NormalWeb"/>
+        <w:rPr>
+          <w:b/>
+          <w:bCs/>
+          <w:sz w:val="22"/>
+          <w:szCs w:val="22"/>
+        </w:rPr>
+      </w:pPr>
+      <w:r>
+        <w:rPr>
+          <w:b/>
+          <w:bCs/>
+          <w:noProof/>
+        </w:rPr>
+        <w:lastRenderedPageBreak/>
+        <w:drawing>
+          <wp:anchor distT="0" distB="0" distL="114300" distR="114300" simplePos="0" relativeHeight="251667456" behindDoc="0" locked="0" layoutInCell="1" allowOverlap="1" wp14:anchorId="2B022135" wp14:editId="54CA8292">
+            <wp:simplePos x="0" y="0"/>
+            <wp:positionH relativeFrom="margin">
+              <wp:align>left</wp:align>
+            </wp:positionH>
+            <wp:positionV relativeFrom="paragraph">
+              <wp:posOffset>206651</wp:posOffset>
+            </wp:positionV>
+            <wp:extent cx="5255812" cy="8018544"/>
+            <wp:effectExtent l="0" t="0" r="2540" b="1905"/>
+            <wp:wrapSquare wrapText="bothSides"/>
+            <wp:docPr id="719722360" name="Picture 1"/>
+            <wp:cNvGraphicFramePr>
+              <a:graphicFrameLocks xmlns:a="http://schemas.openxmlformats.org/drawingml/2006/main" noChangeAspect="1"/>
+            </wp:cNvGraphicFramePr>
+            <a:graphic xmlns:a="http://schemas.openxmlformats.org/drawingml/2006/main">
+              <a:graphicData uri="http://schemas.openxmlformats.org/drawingml/2006/picture">
+                <pic:pic xmlns:pic="http://schemas.openxmlformats.org/drawingml/2006/picture">
+                  <pic:nvPicPr>
+                    <pic:cNvPr id="0" name="Picture 2"/>
+                    <pic:cNvPicPr>
+                      <a:picLocks noChangeAspect="1" noChangeArrowheads="1"/>
+                    </pic:cNvPicPr>
+                  </pic:nvPicPr>
+                  <pic:blipFill>
+                    <a:blip r:embed="rId20">
+                      <a:extLst>
+                        <a:ext uri="{28A0092B-C50C-407E-A947-70E740481C1C}">
+                          <a14:useLocalDpi xmlns:a14="http://schemas.microsoft.com/office/drawing/2010/main" val="0"/>
+                        </a:ext>
+                      </a:extLst>
+                    </a:blip>
+                    <a:srcRect/>
+                    <a:stretch>
+                      <a:fillRect/>
+                    </a:stretch>
+                  </pic:blipFill>
+                  <pic:spPr bwMode="auto">
+                    <a:xfrm>
+                      <a:off x="0" y="0"/>
+                      <a:ext cx="5255812" cy="8018544"/>
+                    </a:xfrm>
+                    <a:prstGeom prst="rect">
+                      <a:avLst/>
+                    </a:prstGeom>
+                    <a:noFill/>
+                  </pic:spPr>
+                </pic:pic>
+              </a:graphicData>
+            </a:graphic>
+            <wp14:sizeRelH relativeFrom="page">
+              <wp14:pctWidth>0</wp14:pctWidth>
+            </wp14:sizeRelH>
+            <wp14:sizeRelV relativeFrom="page">
+              <wp14:pctHeight>0</wp14:pctHeight>
+            </wp14:sizeRelV>
+          </wp:anchor>
+        </w:drawing>
+      </w:r>
+      <w:r>
+        <w:rPr>
+          <w:b/>
+          <w:bCs/>
+          <w:sz w:val="22"/>
+          <w:szCs w:val="22"/>
+        </w:rPr>
+        <w:t>Task5to6.m</w:t>
+      </w:r>
+    </w:p>
+    <w:p>
+      <w:pPr>
+        <w:pStyle w:val="NormalWeb"/>
+        <w:rPr>
+          <w:b/>
+          <w:bCs/>
+        </w:rPr>
+      </w:pPr>
+    </w:p>
+    <w:p>
+      <w:pPr>
+        <w:pStyle w:val="NormalWeb"/>
+        <w:rPr>
+          <w:b/>
+          <w:bCs/>
+        </w:rPr>
+      </w:pPr>
+    </w:p>
+    <w:p>
+      <w:pPr>
+        <w:pStyle w:val="NormalWeb"/>
+        <w:rPr>
+          <w:b/>
+          <w:bCs/>
+        </w:rPr>
+      </w:pPr>
+    </w:p>
+    <w:p>
+      <w:pPr>
+        <w:pStyle w:val="NormalWeb"/>
+        <w:rPr>
+          <w:b/>
+          <w:bCs/>
+        </w:rPr>
+      </w:pPr>
+    </w:p>
+    <w:p>
+      <w:pPr>
+        <w:pStyle w:val="NormalWeb"/>
+        <w:rPr>
+          <w:b/>
+          <w:bCs/>
+        </w:rPr>
+      </w:pPr>
+    </w:p>
+    <w:p>
+      <w:pPr>
+        <w:pStyle w:val="NormalWeb"/>
+        <w:rPr>
+          <w:b/>
+          <w:bCs/>
+        </w:rPr>
+      </w:pPr>
+    </w:p>
+    <w:p>
+      <w:pPr>
+        <w:pStyle w:val="NormalWeb"/>
+        <w:rPr>
+          <w:b/>
+          <w:bCs/>
+        </w:rPr>
+      </w:pPr>
+    </w:p>
+    <w:p>
+      <w:pPr>
+        <w:pStyle w:val="NormalWeb"/>
+        <w:rPr>
+          <w:b/>
+          <w:bCs/>
+        </w:rPr>
+      </w:pPr>
+    </w:p>
+    <w:p>
+      <w:pPr>
+        <w:pStyle w:val="NormalWeb"/>
+        <w:rPr>
+          <w:b/>
+          <w:bCs/>
+        </w:rPr>
+      </w:pPr>
+    </w:p>
+    <w:p>
+      <w:pPr>
+        <w:pStyle w:val="NormalWeb"/>
+        <w:rPr>
+          <w:b/>
+          <w:bCs/>
+        </w:rPr>
+      </w:pPr>
+    </w:p>
+    <w:p>
+      <w:pPr>
+        <w:pStyle w:val="NormalWeb"/>
+        <w:rPr>
+          <w:b/>
+          <w:bCs/>
+        </w:rPr>
+      </w:pPr>
+    </w:p>
+    <w:p>
+      <w:pPr>
+        <w:pStyle w:val="NormalWeb"/>
+        <w:rPr>
+          <w:b/>
+          <w:bCs/>
+        </w:rPr>
+      </w:pPr>
+    </w:p>
+    <w:p>
+      <w:pPr>
+        <w:pStyle w:val="NormalWeb"/>
+        <w:rPr>
+          <w:b/>
+          <w:bCs/>
+        </w:rPr>
+      </w:pPr>
+    </w:p>
+    <w:p>
+      <w:pPr>
+        <w:pStyle w:val="NormalWeb"/>
+        <w:rPr>
+          <w:b/>
+          <w:bCs/>
+        </w:rPr>
+      </w:pPr>
+    </w:p>
+    <w:p>
+      <w:pPr>
+        <w:pStyle w:val="NormalWeb"/>
+        <w:rPr>
+          <w:b/>
+          <w:bCs/>
+        </w:rPr>
+      </w:pPr>
+    </w:p>
+    <w:p>
+      <w:pPr>
+        <w:pStyle w:val="NormalWeb"/>
+        <w:rPr>
+          <w:b/>
+          <w:bCs/>
+        </w:rPr>
+      </w:pPr>
+    </w:p>
+    <w:p>
+      <w:pPr>
+        <w:pStyle w:val="NormalWeb"/>
+        <w:rPr>
+          <w:b/>
+          <w:bCs/>
+        </w:rPr>
+      </w:pPr>
+    </w:p>
+    <w:p>
+      <w:pPr>
+        <w:pStyle w:val="NormalWeb"/>
+        <w:rPr>
+          <w:b/>
+          <w:bCs/>
+        </w:rPr>
+      </w:pPr>
+    </w:p>
+    <w:p>
+      <w:pPr>
+        <w:pStyle w:val="NormalWeb"/>
+        <w:rPr>
+          <w:b/>
+          <w:bCs/>
+        </w:rPr>
+      </w:pPr>
+    </w:p>
+    <w:p>
+      <w:pPr>
+        <w:pStyle w:val="NormalWeb"/>
+        <w:rPr>
+          <w:b/>
+          <w:bCs/>
+        </w:rPr>
+      </w:pPr>
+    </w:p>
+    <w:p>
+      <w:pPr>
+        <w:pStyle w:val="NormalWeb"/>
+        <w:rPr>
+          <w:b/>
+          <w:bCs/>
+        </w:rPr>
+      </w:pPr>
+    </w:p>
+    <w:p>
+      <w:pPr>
+        <w:pStyle w:val="NormalWeb"/>
+        <w:rPr>
+          <w:b/>
+          <w:bCs/>
+        </w:rPr>
+      </w:pPr>
+    </w:p>
+    <w:p>
+      <w:pPr>
+        <w:pStyle w:val="NormalWeb"/>
+        <w:rPr>
+          <w:b/>
+          <w:bCs/>
+        </w:rPr>
+      </w:pPr>
+      <w:r>
+        <w:rPr>
+          <w:b/>
+          <w:bCs/>
+          <w:noProof/>
+        </w:rPr>
+        <w:lastRenderedPageBreak/>
+        <w:drawing>
+          <wp:inline distT="0" distB="0" distL="0" distR="0" wp14:anchorId="4AA6575D" wp14:editId="41A88ED1">
+            <wp:extent cx="5766003" cy="8348870"/>
+            <wp:effectExtent l="0" t="0" r="6350" b="0"/>
+            <wp:docPr id="1565232166" name="Picture 2"/>
+            <wp:cNvGraphicFramePr>
+              <a:graphicFrameLocks xmlns:a="http://schemas.openxmlformats.org/drawingml/2006/main" noChangeAspect="1"/>
+            </wp:cNvGraphicFramePr>
+            <a:graphic xmlns:a="http://schemas.openxmlformats.org/drawingml/2006/main">
+              <a:graphicData uri="http://schemas.openxmlformats.org/drawingml/2006/picture">
+                <pic:pic xmlns:pic="http://schemas.openxmlformats.org/drawingml/2006/picture">
+                  <pic:nvPicPr>
+                    <pic:cNvPr id="0" name="Picture 3"/>
+                    <pic:cNvPicPr>
+                      <a:picLocks noChangeAspect="1" noChangeArrowheads="1"/>
+                    </pic:cNvPicPr>
+                  </pic:nvPicPr>
+                  <pic:blipFill>
+                    <a:blip r:embed="rId21">
+                      <a:extLst>
+                        <a:ext uri="{28A0092B-C50C-407E-A947-70E740481C1C}">
+                          <a14:useLocalDpi xmlns:a14="http://schemas.microsoft.com/office/drawing/2010/main" val="0"/>
+                        </a:ext>
+                      </a:extLst>
+                    </a:blip>
+                    <a:srcRect/>
+                    <a:stretch>
+                      <a:fillRect/>
+                    </a:stretch>
+                  </pic:blipFill>
+                  <pic:spPr bwMode="auto">
+                    <a:xfrm>
+                      <a:off x="0" y="0"/>
+                      <a:ext cx="5774858" cy="8361692"/>
+                    </a:xfrm>
+                    <a:prstGeom prst="rect">
+                      <a:avLst/>
+                    </a:prstGeom>
+                    <a:noFill/>
+                  </pic:spPr>
+                </pic:pic>
+              </a:graphicData>
+            </a:graphic>
+          </wp:inline>
+        </w:drawing>
+      </w:r>
+    </w:p>
+    <w:p>
+      <w:pPr>
+        <w:pStyle w:val="NormalWeb"/>
+        <w:rPr>
+          <w:b/>
+          <w:bCs/>
+        </w:rPr>
+      </w:pPr>
+      <w:r>
+        <w:rPr>
+          <w:b/>
+          <w:bCs/>
+          <w:noProof/>
+        </w:rPr>
+        <w:lastRenderedPageBreak/>
+        <w:drawing>
+          <wp:inline distT="0" distB="0" distL="0" distR="0" wp14:anchorId="731F70A6" wp14:editId="671C2778">
+            <wp:extent cx="5970018" cy="8062623"/>
+            <wp:effectExtent l="0" t="0" r="0" b="0"/>
+            <wp:docPr id="860947976" name="Picture 3"/>
+            <wp:cNvGraphicFramePr>
+              <a:graphicFrameLocks xmlns:a="http://schemas.openxmlformats.org/drawingml/2006/main" noChangeAspect="1"/>
+            </wp:cNvGraphicFramePr>
+            <a:graphic xmlns:a="http://schemas.openxmlformats.org/drawingml/2006/main">
+              <a:graphicData uri="http://schemas.openxmlformats.org/drawingml/2006/picture">
+                <pic:pic xmlns:pic="http://schemas.openxmlformats.org/drawingml/2006/picture">
+                  <pic:nvPicPr>
+                    <pic:cNvPr id="0" name="Picture 4"/>
+                    <pic:cNvPicPr>
+                      <a:picLocks noChangeAspect="1" noChangeArrowheads="1"/>
+                    </pic:cNvPicPr>
+                  </pic:nvPicPr>
+                  <pic:blipFill>
+                    <a:blip r:embed="rId22">
+                      <a:extLst>
+                        <a:ext uri="{28A0092B-C50C-407E-A947-70E740481C1C}">
+                          <a14:useLocalDpi xmlns:a14="http://schemas.microsoft.com/office/drawing/2010/main" val="0"/>
+                        </a:ext>
+                      </a:extLst>
+                    </a:blip>
+                    <a:srcRect/>
+                    <a:stretch>
+                      <a:fillRect/>
+                    </a:stretch>
+                  </pic:blipFill>
+                  <pic:spPr bwMode="auto">
+                    <a:xfrm>
+                      <a:off x="0" y="0"/>
+                      <a:ext cx="5977561" cy="8072811"/>
+                    </a:xfrm>
+                    <a:prstGeom prst="rect">
+                      <a:avLst/>
+                    </a:prstGeom>
+                    <a:noFill/>
+                  </pic:spPr>
+                </pic:pic>
+              </a:graphicData>
+            </a:graphic>
+          </wp:inline>
+        </w:drawing>
       </w:r>
     </w:p>
     <w:sectPr>
       <w:pgSz w:w="12240" w:h="15840"/>
       <w:pgMar w:top="1440" w:right="1440" w:bottom="1440" w:left="1440" w:header="720" w:footer="720" w:gutter="0"/>
       <w:cols w:space="720"/>
+      <w:docGrid w:linePitch="299"/>
     </w:sectPr>
   </w:body>
 </w:document>

</xml_diff>